<commit_message>
:bug: correction of ui_add_rule bug
the function wasn't functioning when passed a Database with an empty rule list
</commit_message>
<xml_diff>
--- a/LO21 A2020 Projet.docx
+++ b/LO21 A2020 Projet.docx
@@ -136,6 +136,9 @@
             <w:r>
               <w:t>sans répétitions</w:t>
             </w:r>
+            <w:r>
+              <w:t xml:space="preserve"> de valeur</w:t>
+            </w:r>
           </w:p>
         </w:tc>
       </w:tr>
@@ -157,8 +160,13 @@
               <w:t>Nom Structure :</w:t>
             </w:r>
             <w:r>
-              <w:t xml:space="preserve"> ListEntier</w:t>
-            </w:r>
+              <w:t xml:space="preserve"> </w:t>
+            </w:r>
+            <w:proofErr w:type="spellStart"/>
+            <w:r>
+              <w:t>ListEntier</w:t>
+            </w:r>
+            <w:proofErr w:type="spellEnd"/>
           </w:p>
         </w:tc>
         <w:tc>
@@ -178,8 +186,13 @@
               <w:t>Nom dans le code :</w:t>
             </w:r>
             <w:r>
-              <w:t xml:space="preserve"> i_list</w:t>
-            </w:r>
+              <w:t xml:space="preserve"> </w:t>
+            </w:r>
+            <w:proofErr w:type="spellStart"/>
+            <w:r>
+              <w:t>i_list</w:t>
+            </w:r>
+            <w:proofErr w:type="spellEnd"/>
           </w:p>
         </w:tc>
       </w:tr>
@@ -324,9 +337,11 @@
             <w:r>
               <w:t xml:space="preserve">Pointeur sur </w:t>
             </w:r>
+            <w:proofErr w:type="spellStart"/>
             <w:r>
               <w:t>ListEntier</w:t>
             </w:r>
+            <w:proofErr w:type="spellEnd"/>
           </w:p>
         </w:tc>
         <w:tc>
@@ -431,8 +446,13 @@
               <w:t>Nom dans le code :</w:t>
             </w:r>
             <w:r>
-              <w:t xml:space="preserve"> s_list</w:t>
-            </w:r>
+              <w:t xml:space="preserve"> </w:t>
+            </w:r>
+            <w:proofErr w:type="spellStart"/>
+            <w:r>
+              <w:t>s_list</w:t>
+            </w:r>
+            <w:proofErr w:type="spellEnd"/>
           </w:p>
         </w:tc>
       </w:tr>
@@ -720,8 +740,13 @@
               <w:t>Nom dans le code :</w:t>
             </w:r>
             <w:r>
-              <w:t xml:space="preserve"> r_list</w:t>
-            </w:r>
+              <w:t xml:space="preserve"> </w:t>
+            </w:r>
+            <w:proofErr w:type="spellStart"/>
+            <w:r>
+              <w:t>r_list</w:t>
+            </w:r>
+            <w:proofErr w:type="spellEnd"/>
           </w:p>
         </w:tc>
       </w:tr>
@@ -863,9 +888,11 @@
             <w:pPr>
               <w:pStyle w:val="NoSpacing"/>
             </w:pPr>
+            <w:proofErr w:type="spellStart"/>
             <w:r>
               <w:t>ListEntier</w:t>
             </w:r>
+            <w:proofErr w:type="spellEnd"/>
           </w:p>
         </w:tc>
         <w:tc>
@@ -1051,8 +1078,13 @@
               <w:t>Nom dans le code :</w:t>
             </w:r>
             <w:r>
-              <w:t xml:space="preserve"> Database</w:t>
-            </w:r>
+              <w:t xml:space="preserve"> </w:t>
+            </w:r>
+            <w:proofErr w:type="spellStart"/>
+            <w:r>
+              <w:t>Database</w:t>
+            </w:r>
+            <w:proofErr w:type="spellEnd"/>
           </w:p>
         </w:tc>
       </w:tr>
@@ -1197,9 +1229,11 @@
             <w:pPr>
               <w:pStyle w:val="NoSpacing"/>
             </w:pPr>
+            <w:proofErr w:type="spellStart"/>
             <w:r>
               <w:t>ListProposition</w:t>
             </w:r>
+            <w:proofErr w:type="spellEnd"/>
           </w:p>
         </w:tc>
         <w:tc>
@@ -1239,9 +1273,11 @@
             <w:pPr>
               <w:pStyle w:val="NoSpacing"/>
             </w:pPr>
+            <w:proofErr w:type="spellStart"/>
             <w:r>
               <w:t>ListRègle</w:t>
             </w:r>
+            <w:proofErr w:type="spellEnd"/>
           </w:p>
         </w:tc>
         <w:tc>
@@ -1507,7 +1543,25 @@
               <w:pStyle w:val="NoSpacing"/>
             </w:pPr>
             <w:r>
-              <w:t>-R.Premisse est de type ListEntier, ce type de liste est considéré vide lorsqu’il est indéfinit</w:t>
+              <w:t>-</w:t>
+            </w:r>
+            <w:proofErr w:type="spellStart"/>
+            <w:proofErr w:type="gramStart"/>
+            <w:r>
+              <w:t>R.Premisse</w:t>
+            </w:r>
+            <w:proofErr w:type="spellEnd"/>
+            <w:proofErr w:type="gramEnd"/>
+            <w:r>
+              <w:t xml:space="preserve"> est de type </w:t>
+            </w:r>
+            <w:proofErr w:type="spellStart"/>
+            <w:r>
+              <w:t>ListEntier</w:t>
+            </w:r>
+            <w:proofErr w:type="spellEnd"/>
+            <w:r>
+              <w:t>, ce type de liste est considéré vide lorsqu’il est indéfini</w:t>
             </w:r>
           </w:p>
         </w:tc>
@@ -1563,8 +1617,13 @@
               <w:t>Nom Fonction :</w:t>
             </w:r>
             <w:r>
-              <w:t xml:space="preserve"> RègleVide</w:t>
-            </w:r>
+              <w:t xml:space="preserve"> </w:t>
+            </w:r>
+            <w:proofErr w:type="spellStart"/>
+            <w:r>
+              <w:t>RègleVide</w:t>
+            </w:r>
+            <w:proofErr w:type="spellEnd"/>
           </w:p>
           <w:p>
             <w:pPr>
@@ -1752,16 +1811,26 @@
               <w:rPr>
                 <w:rFonts w:ascii="Calibri" w:hAnsi="Calibri" w:cs="Calibri"/>
               </w:rPr>
-              <w:t xml:space="preserve"> Indéfinit</w:t>
-            </w:r>
-          </w:p>
-          <w:p>
-            <w:pPr>
-              <w:pStyle w:val="NoSpacing"/>
-              <w:rPr>
-                <w:rFonts w:ascii="Calibri" w:hAnsi="Calibri" w:cs="Calibri"/>
-              </w:rPr>
-            </w:pPr>
+              <w:t xml:space="preserve"> </w:t>
+            </w:r>
+            <w:proofErr w:type="spellStart"/>
+            <w:r>
+              <w:rPr>
+                <w:rFonts w:ascii="Calibri" w:hAnsi="Calibri" w:cs="Calibri"/>
+              </w:rPr>
+              <w:t>Indéfinit</w:t>
+            </w:r>
+            <w:proofErr w:type="spellEnd"/>
+          </w:p>
+          <w:p>
+            <w:pPr>
+              <w:pStyle w:val="NoSpacing"/>
+              <w:rPr>
+                <w:rFonts w:ascii="Calibri" w:hAnsi="Calibri" w:cs="Calibri"/>
+              </w:rPr>
+            </w:pPr>
+            <w:proofErr w:type="spellStart"/>
+            <w:proofErr w:type="gramStart"/>
             <w:r>
               <w:t>R.Pr</w:t>
             </w:r>
@@ -1769,7 +1838,12 @@
               <w:t>é</w:t>
             </w:r>
             <w:r>
-              <w:t xml:space="preserve">misse </w:t>
+              <w:t>misse</w:t>
+            </w:r>
+            <w:proofErr w:type="spellEnd"/>
+            <w:proofErr w:type="gramEnd"/>
+            <w:r>
+              <w:t xml:space="preserve"> </w:t>
             </w:r>
             <w:r>
               <w:rPr>
@@ -1783,25 +1857,37 @@
               </w:rPr>
               <w:t xml:space="preserve"> </w:t>
             </w:r>
+            <w:proofErr w:type="spellStart"/>
             <w:r>
               <w:rPr>
                 <w:rFonts w:ascii="Calibri" w:hAnsi="Calibri" w:cs="Calibri"/>
               </w:rPr>
               <w:t>Indéfinit</w:t>
             </w:r>
-          </w:p>
-          <w:p>
-            <w:pPr>
-              <w:pStyle w:val="NoSpacing"/>
-              <w:rPr>
-                <w:rFonts w:ascii="Calibri" w:hAnsi="Calibri" w:cs="Calibri"/>
-              </w:rPr>
-            </w:pPr>
-            <w:r>
-              <w:rPr>
-                <w:rFonts w:ascii="Calibri" w:hAnsi="Calibri" w:cs="Calibri"/>
-              </w:rPr>
-              <w:t xml:space="preserve">R.Conclusion </w:t>
+            <w:proofErr w:type="spellEnd"/>
+          </w:p>
+          <w:p>
+            <w:pPr>
+              <w:pStyle w:val="NoSpacing"/>
+              <w:rPr>
+                <w:rFonts w:ascii="Calibri" w:hAnsi="Calibri" w:cs="Calibri"/>
+              </w:rPr>
+            </w:pPr>
+            <w:proofErr w:type="spellStart"/>
+            <w:proofErr w:type="gramStart"/>
+            <w:r>
+              <w:rPr>
+                <w:rFonts w:ascii="Calibri" w:hAnsi="Calibri" w:cs="Calibri"/>
+              </w:rPr>
+              <w:t>R.Conclusion</w:t>
+            </w:r>
+            <w:proofErr w:type="spellEnd"/>
+            <w:proofErr w:type="gramEnd"/>
+            <w:r>
+              <w:rPr>
+                <w:rFonts w:ascii="Calibri" w:hAnsi="Calibri" w:cs="Calibri"/>
+              </w:rPr>
+              <w:t xml:space="preserve"> </w:t>
             </w:r>
             <w:r>
               <w:rPr>
@@ -1813,21 +1899,39 @@
               <w:rPr>
                 <w:rFonts w:ascii="Calibri" w:hAnsi="Calibri" w:cs="Calibri"/>
               </w:rPr>
-              <w:t xml:space="preserve"> Indéfinit</w:t>
-            </w:r>
-          </w:p>
-          <w:p>
-            <w:pPr>
-              <w:pStyle w:val="NoSpacing"/>
-              <w:rPr>
-                <w:rFonts w:ascii="Calibri" w:hAnsi="Calibri" w:cs="Calibri"/>
-              </w:rPr>
-            </w:pPr>
-            <w:r>
-              <w:rPr>
-                <w:rFonts w:ascii="Calibri" w:hAnsi="Calibri" w:cs="Calibri"/>
-              </w:rPr>
-              <w:t xml:space="preserve">R.Suivant </w:t>
+              <w:t xml:space="preserve"> </w:t>
+            </w:r>
+            <w:proofErr w:type="spellStart"/>
+            <w:r>
+              <w:rPr>
+                <w:rFonts w:ascii="Calibri" w:hAnsi="Calibri" w:cs="Calibri"/>
+              </w:rPr>
+              <w:t>Indéfinit</w:t>
+            </w:r>
+            <w:proofErr w:type="spellEnd"/>
+          </w:p>
+          <w:p>
+            <w:pPr>
+              <w:pStyle w:val="NoSpacing"/>
+              <w:rPr>
+                <w:rFonts w:ascii="Calibri" w:hAnsi="Calibri" w:cs="Calibri"/>
+              </w:rPr>
+            </w:pPr>
+            <w:proofErr w:type="spellStart"/>
+            <w:proofErr w:type="gramStart"/>
+            <w:r>
+              <w:rPr>
+                <w:rFonts w:ascii="Calibri" w:hAnsi="Calibri" w:cs="Calibri"/>
+              </w:rPr>
+              <w:t>R.Suivant</w:t>
+            </w:r>
+            <w:proofErr w:type="spellEnd"/>
+            <w:proofErr w:type="gramEnd"/>
+            <w:r>
+              <w:rPr>
+                <w:rFonts w:ascii="Calibri" w:hAnsi="Calibri" w:cs="Calibri"/>
+              </w:rPr>
+              <w:t xml:space="preserve"> </w:t>
             </w:r>
             <w:r>
               <w:rPr>
@@ -1839,8 +1943,16 @@
               <w:rPr>
                 <w:rFonts w:ascii="Calibri" w:hAnsi="Calibri" w:cs="Calibri"/>
               </w:rPr>
-              <w:t xml:space="preserve"> Indéfinit</w:t>
-            </w:r>
+              <w:t xml:space="preserve"> </w:t>
+            </w:r>
+            <w:proofErr w:type="spellStart"/>
+            <w:r>
+              <w:rPr>
+                <w:rFonts w:ascii="Calibri" w:hAnsi="Calibri" w:cs="Calibri"/>
+              </w:rPr>
+              <w:t>Indéfinit</w:t>
+            </w:r>
+            <w:proofErr w:type="spellEnd"/>
           </w:p>
           <w:p>
             <w:pPr>
@@ -1923,21 +2035,61 @@
               <w:pStyle w:val="NoSpacing"/>
             </w:pPr>
             <w:r>
-              <w:t>-EstDansListProp(</w:t>
-            </w:r>
+              <w:t>-</w:t>
+            </w:r>
+            <w:proofErr w:type="spellStart"/>
+            <w:proofErr w:type="gramStart"/>
+            <w:r>
+              <w:t>EstDansListProp</w:t>
+            </w:r>
+            <w:proofErr w:type="spellEnd"/>
+            <w:r>
+              <w:t>(</w:t>
+            </w:r>
+            <w:proofErr w:type="gramEnd"/>
             <w:r>
               <w:t>Proposition</w:t>
             </w:r>
             <w:r>
-              <w:t>, Entier) est une fonction qui retourne vrai si l’identifiant donné est dans la liste de propositions donnée</w:t>
-            </w:r>
-          </w:p>
-          <w:p>
-            <w:pPr>
-              <w:pStyle w:val="NoSpacing"/>
-            </w:pPr>
-            <w:r>
-              <w:t>-IsérerQueue(ListEntier, Entier) est une fonction qui insère à la liste d’entiers donnée l’entier donné en queue seulement si il n’est pas déjà dans la liste</w:t>
+              <w:t xml:space="preserve">, Entier) est une fonction qui retourne vrai si </w:t>
+            </w:r>
+            <w:r>
+              <w:t xml:space="preserve">il existe une proposition avec </w:t>
+            </w:r>
+            <w:r>
+              <w:t>l’identifiant donné dans la liste de propositions donnée</w:t>
+            </w:r>
+          </w:p>
+          <w:p>
+            <w:pPr>
+              <w:pStyle w:val="NoSpacing"/>
+            </w:pPr>
+            <w:r>
+              <w:t>-</w:t>
+            </w:r>
+            <w:proofErr w:type="spellStart"/>
+            <w:proofErr w:type="gramStart"/>
+            <w:r>
+              <w:t>IsérerQueue</w:t>
+            </w:r>
+            <w:proofErr w:type="spellEnd"/>
+            <w:r>
+              <w:t>(</w:t>
+            </w:r>
+            <w:proofErr w:type="spellStart"/>
+            <w:proofErr w:type="gramEnd"/>
+            <w:r>
+              <w:t>ListEntier</w:t>
+            </w:r>
+            <w:proofErr w:type="spellEnd"/>
+            <w:r>
+              <w:t xml:space="preserve">, Entier) est une fonction qui insère l’entier donné en queue </w:t>
+            </w:r>
+            <w:r>
+              <w:t xml:space="preserve">de la liste d’entier donnée, </w:t>
+            </w:r>
+            <w:r>
+              <w:t>seulement si il n’est pas déjà dans la liste</w:t>
             </w:r>
           </w:p>
         </w:tc>
@@ -1999,13 +2151,19 @@
               <w:t>Nom Fonction :</w:t>
             </w:r>
             <w:r>
-              <w:t xml:space="preserve"> InsérerPremisse</w:t>
-            </w:r>
-          </w:p>
-          <w:p>
-            <w:pPr>
-              <w:pStyle w:val="NoSpacing"/>
-            </w:pPr>
+              <w:t xml:space="preserve"> </w:t>
+            </w:r>
+            <w:proofErr w:type="spellStart"/>
+            <w:r>
+              <w:t>InsérerPremisse</w:t>
+            </w:r>
+            <w:proofErr w:type="spellEnd"/>
+          </w:p>
+          <w:p>
+            <w:pPr>
+              <w:pStyle w:val="NoSpacing"/>
+            </w:pPr>
+            <w:proofErr w:type="gramStart"/>
             <w:r>
               <w:rPr>
                 <w:b/>
@@ -2021,7 +2179,11 @@
               <w:t xml:space="preserve"> </w:t>
             </w:r>
             <w:r>
-              <w:t>R : Règle</w:t>
+              <w:t>R</w:t>
+            </w:r>
+            <w:proofErr w:type="gramEnd"/>
+            <w:r>
+              <w:t> : Règle</w:t>
             </w:r>
             <w:r>
               <w:t xml:space="preserve">, </w:t>
@@ -2030,7 +2192,15 @@
               <w:t>P</w:t>
             </w:r>
             <w:r>
-              <w:t> : Proposition, IdProp : Entier</w:t>
+              <w:t xml:space="preserve"> : Proposition, </w:t>
+            </w:r>
+            <w:proofErr w:type="spellStart"/>
+            <w:r>
+              <w:t>IdProp</w:t>
+            </w:r>
+            <w:proofErr w:type="spellEnd"/>
+            <w:r>
+              <w:t> : Entier</w:t>
             </w:r>
             <w:r>
               <w:br/>
@@ -2161,13 +2331,31 @@
               </mc:AlternateContent>
             </w:r>
             <w:r>
-              <w:t>Si EstDansListProp(</w:t>
-            </w:r>
+              <w:t xml:space="preserve">Si </w:t>
+            </w:r>
+            <w:proofErr w:type="spellStart"/>
+            <w:proofErr w:type="gramStart"/>
+            <w:r>
+              <w:t>EstDansListProp</w:t>
+            </w:r>
+            <w:proofErr w:type="spellEnd"/>
+            <w:r>
+              <w:t>(</w:t>
+            </w:r>
+            <w:proofErr w:type="gramEnd"/>
             <w:r>
               <w:t>P</w:t>
             </w:r>
             <w:r>
-              <w:t>, IdProp) Alors</w:t>
+              <w:t xml:space="preserve">, </w:t>
+            </w:r>
+            <w:proofErr w:type="spellStart"/>
+            <w:r>
+              <w:t>IdProp</w:t>
+            </w:r>
+            <w:proofErr w:type="spellEnd"/>
+            <w:r>
+              <w:t>) Alors</w:t>
             </w:r>
           </w:p>
           <w:p>
@@ -2247,8 +2435,15 @@
                 </mc:Fallback>
               </mc:AlternateContent>
             </w:r>
-            <w:r>
-              <w:t xml:space="preserve">R.Prémisse </w:t>
+            <w:proofErr w:type="spellStart"/>
+            <w:proofErr w:type="gramStart"/>
+            <w:r>
+              <w:t>R.Prémisse</w:t>
+            </w:r>
+            <w:proofErr w:type="spellEnd"/>
+            <w:proofErr w:type="gramEnd"/>
+            <w:r>
+              <w:t xml:space="preserve"> </w:t>
             </w:r>
             <w:r>
               <w:rPr>
@@ -2260,7 +2455,49 @@
               <w:rPr>
                 <w:rFonts w:ascii="Calibri" w:hAnsi="Calibri" w:cs="Calibri"/>
               </w:rPr>
-              <w:t xml:space="preserve"> InsérerQueue(R.Prémisse, IdProp)</w:t>
+              <w:t xml:space="preserve"> </w:t>
+            </w:r>
+            <w:proofErr w:type="spellStart"/>
+            <w:r>
+              <w:rPr>
+                <w:rFonts w:ascii="Calibri" w:hAnsi="Calibri" w:cs="Calibri"/>
+              </w:rPr>
+              <w:t>InsérerQueue</w:t>
+            </w:r>
+            <w:proofErr w:type="spellEnd"/>
+            <w:r>
+              <w:rPr>
+                <w:rFonts w:ascii="Calibri" w:hAnsi="Calibri" w:cs="Calibri"/>
+              </w:rPr>
+              <w:t>(</w:t>
+            </w:r>
+            <w:proofErr w:type="spellStart"/>
+            <w:r>
+              <w:rPr>
+                <w:rFonts w:ascii="Calibri" w:hAnsi="Calibri" w:cs="Calibri"/>
+              </w:rPr>
+              <w:t>R.Prémisse</w:t>
+            </w:r>
+            <w:proofErr w:type="spellEnd"/>
+            <w:r>
+              <w:rPr>
+                <w:rFonts w:ascii="Calibri" w:hAnsi="Calibri" w:cs="Calibri"/>
+              </w:rPr>
+              <w:t xml:space="preserve">, </w:t>
+            </w:r>
+            <w:proofErr w:type="spellStart"/>
+            <w:r>
+              <w:rPr>
+                <w:rFonts w:ascii="Calibri" w:hAnsi="Calibri" w:cs="Calibri"/>
+              </w:rPr>
+              <w:t>IdProp</w:t>
+            </w:r>
+            <w:proofErr w:type="spellEnd"/>
+            <w:r>
+              <w:rPr>
+                <w:rFonts w:ascii="Calibri" w:hAnsi="Calibri" w:cs="Calibri"/>
+              </w:rPr>
+              <w:t>)</w:t>
             </w:r>
           </w:p>
           <w:p>
@@ -2346,8 +2583,13 @@
               </mc:AlternateContent>
             </w:r>
             <w:r>
-              <w:t>Annoncer Erreure</w:t>
-            </w:r>
+              <w:t xml:space="preserve">Annoncer </w:t>
+            </w:r>
+            <w:proofErr w:type="spellStart"/>
+            <w:r>
+              <w:t>Erreure</w:t>
+            </w:r>
+            <w:proofErr w:type="spellEnd"/>
           </w:p>
           <w:p>
             <w:pPr>
@@ -2428,13 +2670,29 @@
               <w:pStyle w:val="NoSpacing"/>
             </w:pPr>
             <w:r>
-              <w:t>-EstDansListProp(Prop</w:t>
+              <w:t>-</w:t>
+            </w:r>
+            <w:proofErr w:type="spellStart"/>
+            <w:proofErr w:type="gramStart"/>
+            <w:r>
+              <w:t>EstDansListProp</w:t>
+            </w:r>
+            <w:proofErr w:type="spellEnd"/>
+            <w:r>
+              <w:t>(</w:t>
+            </w:r>
+            <w:proofErr w:type="gramEnd"/>
+            <w:r>
+              <w:t>Prop</w:t>
             </w:r>
             <w:r>
               <w:t>osition</w:t>
             </w:r>
             <w:r>
-              <w:t>, Entier) est une fonction qui retourne vrai si l’identifiant donné est dans la liste de propositions donnée</w:t>
+              <w:t xml:space="preserve">, Entier) </w:t>
+            </w:r>
+            <w:r>
+              <w:t>est une fonction qui retourne vrai si il existe une proposition avec l’identifiant donné dans la liste de propositions donnée</w:t>
             </w:r>
           </w:p>
         </w:tc>
@@ -2501,12 +2759,14 @@
             <w:r>
               <w:t xml:space="preserve"> </w:t>
             </w:r>
+            <w:proofErr w:type="spellStart"/>
             <w:r>
               <w:t>Définir</w:t>
             </w:r>
             <w:r>
               <w:t>Conclusion</w:t>
             </w:r>
+            <w:proofErr w:type="spellEnd"/>
             <w:r>
               <w:rPr>
                 <w:b/>
@@ -2514,6 +2774,7 @@
               </w:rPr>
               <w:br/>
             </w:r>
+            <w:proofErr w:type="gramStart"/>
             <w:r>
               <w:rPr>
                 <w:b/>
@@ -2529,7 +2790,11 @@
               <w:t xml:space="preserve"> </w:t>
             </w:r>
             <w:r>
-              <w:t xml:space="preserve">R : Règle, </w:t>
+              <w:t>R</w:t>
+            </w:r>
+            <w:proofErr w:type="gramEnd"/>
+            <w:r>
+              <w:t xml:space="preserve"> : Règle, </w:t>
             </w:r>
             <w:r>
               <w:t>P</w:t>
@@ -2537,11 +2802,24 @@
             <w:r>
               <w:t xml:space="preserve"> : </w:t>
             </w:r>
+            <w:proofErr w:type="spellStart"/>
             <w:r>
               <w:t>List</w:t>
             </w:r>
             <w:r>
-              <w:t>Proposition, IdProp : Entier</w:t>
+              <w:t>Proposition</w:t>
+            </w:r>
+            <w:proofErr w:type="spellEnd"/>
+            <w:r>
+              <w:t xml:space="preserve">, </w:t>
+            </w:r>
+            <w:proofErr w:type="spellStart"/>
+            <w:r>
+              <w:t>IdProp</w:t>
+            </w:r>
+            <w:proofErr w:type="spellEnd"/>
+            <w:r>
+              <w:t> : Entier</w:t>
             </w:r>
             <w:r>
               <w:br/>
@@ -2672,13 +2950,31 @@
               </mc:AlternateContent>
             </w:r>
             <w:r>
-              <w:t>Si EstDansListProp(</w:t>
-            </w:r>
+              <w:t xml:space="preserve">Si </w:t>
+            </w:r>
+            <w:proofErr w:type="spellStart"/>
+            <w:proofErr w:type="gramStart"/>
+            <w:r>
+              <w:t>EstDansListProp</w:t>
+            </w:r>
+            <w:proofErr w:type="spellEnd"/>
+            <w:r>
+              <w:t>(</w:t>
+            </w:r>
+            <w:proofErr w:type="gramEnd"/>
             <w:r>
               <w:t>P</w:t>
             </w:r>
             <w:r>
-              <w:t>, IdProp) Alors</w:t>
+              <w:t xml:space="preserve">, </w:t>
+            </w:r>
+            <w:proofErr w:type="spellStart"/>
+            <w:r>
+              <w:t>IdProp</w:t>
+            </w:r>
+            <w:proofErr w:type="spellEnd"/>
+            <w:r>
+              <w:t>) Alors</w:t>
             </w:r>
           </w:p>
           <w:p>
@@ -2758,8 +3054,15 @@
                 </mc:Fallback>
               </mc:AlternateContent>
             </w:r>
-            <w:r>
-              <w:t xml:space="preserve">R.Conclusion </w:t>
+            <w:proofErr w:type="spellStart"/>
+            <w:proofErr w:type="gramStart"/>
+            <w:r>
+              <w:t>R.Conclusion</w:t>
+            </w:r>
+            <w:proofErr w:type="spellEnd"/>
+            <w:proofErr w:type="gramEnd"/>
+            <w:r>
+              <w:t xml:space="preserve"> </w:t>
             </w:r>
             <w:r>
               <w:rPr>
@@ -2771,8 +3074,16 @@
               <w:rPr>
                 <w:rFonts w:ascii="Calibri" w:hAnsi="Calibri" w:cs="Calibri"/>
               </w:rPr>
-              <w:t xml:space="preserve"> IdProp</w:t>
-            </w:r>
+              <w:t xml:space="preserve"> </w:t>
+            </w:r>
+            <w:proofErr w:type="spellStart"/>
+            <w:r>
+              <w:rPr>
+                <w:rFonts w:ascii="Calibri" w:hAnsi="Calibri" w:cs="Calibri"/>
+              </w:rPr>
+              <w:t>IdProp</w:t>
+            </w:r>
+            <w:proofErr w:type="spellEnd"/>
           </w:p>
           <w:p>
             <w:pPr>
@@ -2933,18 +3244,46 @@
               <w:pStyle w:val="NoSpacing"/>
             </w:pPr>
             <w:r>
-              <w:t>-ValeurTête(</w:t>
-            </w:r>
-            <w:r>
-              <w:t>ListEntier) est une fonction qui retourne la valeur du premier élément de la liste d’entiers donnée</w:t>
-            </w:r>
-          </w:p>
-          <w:p>
-            <w:pPr>
-              <w:pStyle w:val="NoSpacing"/>
-            </w:pPr>
-            <w:r>
-              <w:t>-Reste(ListEntier) est une fonction qui retourne la liste d’entiers donnée privée de son élément de tête</w:t>
+              <w:t>-</w:t>
+            </w:r>
+            <w:proofErr w:type="spellStart"/>
+            <w:proofErr w:type="gramStart"/>
+            <w:r>
+              <w:t>ValeurTête</w:t>
+            </w:r>
+            <w:proofErr w:type="spellEnd"/>
+            <w:r>
+              <w:t>(</w:t>
+            </w:r>
+            <w:proofErr w:type="spellStart"/>
+            <w:proofErr w:type="gramEnd"/>
+            <w:r>
+              <w:t>ListEntier</w:t>
+            </w:r>
+            <w:proofErr w:type="spellEnd"/>
+            <w:r>
+              <w:t>) est une fonction qui retourne la valeur du premier élément de la liste d’entiers donnée</w:t>
+            </w:r>
+          </w:p>
+          <w:p>
+            <w:pPr>
+              <w:pStyle w:val="NoSpacing"/>
+            </w:pPr>
+            <w:r>
+              <w:t>-</w:t>
+            </w:r>
+            <w:proofErr w:type="gramStart"/>
+            <w:r>
+              <w:t>Reste(</w:t>
+            </w:r>
+            <w:proofErr w:type="spellStart"/>
+            <w:proofErr w:type="gramEnd"/>
+            <w:r>
+              <w:t>ListEntier</w:t>
+            </w:r>
+            <w:proofErr w:type="spellEnd"/>
+            <w:r>
+              <w:t>) est une fonction qui retourne la liste d’entiers donnée privée de son élément de tête</w:t>
             </w:r>
           </w:p>
         </w:tc>
@@ -3000,8 +3339,13 @@
               <w:t>Nom Fonction :</w:t>
             </w:r>
             <w:r>
-              <w:t xml:space="preserve"> EstDansListEntier</w:t>
-            </w:r>
+              <w:t xml:space="preserve"> </w:t>
+            </w:r>
+            <w:proofErr w:type="spellStart"/>
+            <w:r>
+              <w:t>EstDansListEntier</w:t>
+            </w:r>
+            <w:proofErr w:type="spellEnd"/>
             <w:r>
               <w:rPr>
                 <w:b/>
@@ -3009,6 +3353,7 @@
               </w:rPr>
               <w:br/>
             </w:r>
+            <w:proofErr w:type="gramStart"/>
             <w:r>
               <w:rPr>
                 <w:b/>
@@ -3024,7 +3369,27 @@
               <w:t xml:space="preserve">  </w:t>
             </w:r>
             <w:r>
-              <w:t>P : ListEntier, IdProp : Entier</w:t>
+              <w:t>P</w:t>
+            </w:r>
+            <w:proofErr w:type="gramEnd"/>
+            <w:r>
+              <w:t xml:space="preserve"> : </w:t>
+            </w:r>
+            <w:proofErr w:type="spellStart"/>
+            <w:r>
+              <w:t>ListEntier</w:t>
+            </w:r>
+            <w:proofErr w:type="spellEnd"/>
+            <w:r>
+              <w:t xml:space="preserve">, </w:t>
+            </w:r>
+            <w:proofErr w:type="spellStart"/>
+            <w:r>
+              <w:t>IdProp</w:t>
+            </w:r>
+            <w:proofErr w:type="spellEnd"/>
+            <w:r>
+              <w:t> : Entier</w:t>
             </w:r>
             <w:r>
               <w:br/>
@@ -3155,7 +3520,15 @@
               </mc:AlternateContent>
             </w:r>
             <w:r>
-              <w:t>Si P = Indéfinit Alors</w:t>
+              <w:t xml:space="preserve">Si P = </w:t>
+            </w:r>
+            <w:proofErr w:type="spellStart"/>
+            <w:r>
+              <w:t>Indéfinit</w:t>
+            </w:r>
+            <w:proofErr w:type="spellEnd"/>
+            <w:r>
+              <w:t xml:space="preserve"> Alors</w:t>
             </w:r>
           </w:p>
           <w:p>
@@ -3253,7 +3626,23 @@
               <w:pStyle w:val="NoSpacing"/>
             </w:pPr>
             <w:r>
-              <w:t>Sinon Si ValeurTête(P) = IdProp Alors</w:t>
+              <w:t xml:space="preserve">Sinon Si </w:t>
+            </w:r>
+            <w:proofErr w:type="spellStart"/>
+            <w:r>
+              <w:t>ValeurTête</w:t>
+            </w:r>
+            <w:proofErr w:type="spellEnd"/>
+            <w:r>
+              <w:t xml:space="preserve">(P) = </w:t>
+            </w:r>
+            <w:proofErr w:type="spellStart"/>
+            <w:r>
+              <w:t>IdProp</w:t>
+            </w:r>
+            <w:proofErr w:type="spellEnd"/>
+            <w:r>
+              <w:t xml:space="preserve"> Alors</w:t>
             </w:r>
           </w:p>
           <w:p>
@@ -3447,7 +3836,43 @@
               <w:rPr>
                 <w:rFonts w:ascii="Calibri" w:hAnsi="Calibri" w:cs="Calibri"/>
               </w:rPr>
-              <w:t xml:space="preserve"> EstDansListEntier(Reste(P), IdProp)</w:t>
+              <w:t xml:space="preserve"> </w:t>
+            </w:r>
+            <w:proofErr w:type="spellStart"/>
+            <w:proofErr w:type="gramStart"/>
+            <w:r>
+              <w:rPr>
+                <w:rFonts w:ascii="Calibri" w:hAnsi="Calibri" w:cs="Calibri"/>
+              </w:rPr>
+              <w:t>EstDansListEntier</w:t>
+            </w:r>
+            <w:proofErr w:type="spellEnd"/>
+            <w:r>
+              <w:rPr>
+                <w:rFonts w:ascii="Calibri" w:hAnsi="Calibri" w:cs="Calibri"/>
+              </w:rPr>
+              <w:t>(</w:t>
+            </w:r>
+            <w:proofErr w:type="gramEnd"/>
+            <w:r>
+              <w:rPr>
+                <w:rFonts w:ascii="Calibri" w:hAnsi="Calibri" w:cs="Calibri"/>
+              </w:rPr>
+              <w:t xml:space="preserve">Reste(P), </w:t>
+            </w:r>
+            <w:proofErr w:type="spellStart"/>
+            <w:r>
+              <w:rPr>
+                <w:rFonts w:ascii="Calibri" w:hAnsi="Calibri" w:cs="Calibri"/>
+              </w:rPr>
+              <w:t>IdProp</w:t>
+            </w:r>
+            <w:proofErr w:type="spellEnd"/>
+            <w:r>
+              <w:rPr>
+                <w:rFonts w:ascii="Calibri" w:hAnsi="Calibri" w:cs="Calibri"/>
+              </w:rPr>
+              <w:t>)</w:t>
             </w:r>
           </w:p>
           <w:p>
@@ -3563,17 +3988,23 @@
               <w:lastRenderedPageBreak/>
               <w:t xml:space="preserve">- </w:t>
             </w:r>
-            <w:r>
-              <w:t>RemoveFromListEntier(</w:t>
-            </w:r>
-            <w:r>
-              <w:t>ListEntier, Entier</w:t>
-            </w:r>
-            <w:r>
-              <w:t>)</w:t>
-            </w:r>
-            <w:r>
-              <w:t xml:space="preserve"> est un fonction qui supprime un entier d’une liste d’entiers</w:t>
+            <w:proofErr w:type="spellStart"/>
+            <w:proofErr w:type="gramStart"/>
+            <w:r>
+              <w:t>RemoveFromListEntier</w:t>
+            </w:r>
+            <w:proofErr w:type="spellEnd"/>
+            <w:r>
+              <w:t>(</w:t>
+            </w:r>
+            <w:proofErr w:type="spellStart"/>
+            <w:proofErr w:type="gramEnd"/>
+            <w:r>
+              <w:t>ListEntier</w:t>
+            </w:r>
+            <w:proofErr w:type="spellEnd"/>
+            <w:r>
+              <w:t>, Entier) est un fonction qui supprime un entier d’une liste d’entiers</w:t>
             </w:r>
           </w:p>
         </w:tc>
@@ -3635,8 +4066,13 @@
               <w:t>Nom Fonction :</w:t>
             </w:r>
             <w:r>
-              <w:t xml:space="preserve"> SuppDePremisse</w:t>
-            </w:r>
+              <w:t xml:space="preserve"> </w:t>
+            </w:r>
+            <w:proofErr w:type="spellStart"/>
+            <w:r>
+              <w:t>SuppDePremisse</w:t>
+            </w:r>
+            <w:proofErr w:type="spellEnd"/>
             <w:r>
               <w:rPr>
                 <w:b/>
@@ -3644,6 +4080,7 @@
               </w:rPr>
               <w:br/>
             </w:r>
+            <w:proofErr w:type="gramStart"/>
             <w:r>
               <w:rPr>
                 <w:b/>
@@ -3659,7 +4096,19 @@
               <w:t xml:space="preserve">  </w:t>
             </w:r>
             <w:r>
-              <w:t>R : Règle, IdProp : Entier</w:t>
+              <w:t>R</w:t>
+            </w:r>
+            <w:proofErr w:type="gramEnd"/>
+            <w:r>
+              <w:t xml:space="preserve"> : Règle, </w:t>
+            </w:r>
+            <w:proofErr w:type="spellStart"/>
+            <w:r>
+              <w:t>IdProp</w:t>
+            </w:r>
+            <w:proofErr w:type="spellEnd"/>
+            <w:r>
+              <w:t> : Entier</w:t>
             </w:r>
             <w:r>
               <w:br/>
@@ -3797,8 +4246,39 @@
                 </mc:Fallback>
               </mc:AlternateContent>
             </w:r>
-            <w:r>
-              <w:t>R.Prémisse = RemoveFromListEntier(R.Prémisse, IdProp)</w:t>
+            <w:proofErr w:type="spellStart"/>
+            <w:proofErr w:type="gramStart"/>
+            <w:r>
+              <w:t>R.Prémisse</w:t>
+            </w:r>
+            <w:proofErr w:type="spellEnd"/>
+            <w:proofErr w:type="gramEnd"/>
+            <w:r>
+              <w:t xml:space="preserve"> = </w:t>
+            </w:r>
+            <w:proofErr w:type="spellStart"/>
+            <w:r>
+              <w:t>RemoveFromListEntier</w:t>
+            </w:r>
+            <w:proofErr w:type="spellEnd"/>
+            <w:r>
+              <w:t>(</w:t>
+            </w:r>
+            <w:proofErr w:type="spellStart"/>
+            <w:r>
+              <w:t>R.Prémisse</w:t>
+            </w:r>
+            <w:proofErr w:type="spellEnd"/>
+            <w:r>
+              <w:t xml:space="preserve">, </w:t>
+            </w:r>
+            <w:proofErr w:type="spellStart"/>
+            <w:r>
+              <w:t>IdProp</w:t>
+            </w:r>
+            <w:proofErr w:type="spellEnd"/>
+            <w:r>
+              <w:t>)</w:t>
             </w:r>
           </w:p>
           <w:p>
@@ -3856,8 +4336,26 @@
             <w:r>
               <w:t>-</w:t>
             </w:r>
-            <w:r>
-              <w:t>R.Premisse est de type ListEntier, ce type de liste est considéré vide lorsqu’il est indéfinit</w:t>
+            <w:proofErr w:type="spellStart"/>
+            <w:proofErr w:type="gramStart"/>
+            <w:r>
+              <w:t>R.Premisse</w:t>
+            </w:r>
+            <w:proofErr w:type="spellEnd"/>
+            <w:proofErr w:type="gramEnd"/>
+            <w:r>
+              <w:t xml:space="preserve"> est de type </w:t>
+            </w:r>
+            <w:proofErr w:type="spellStart"/>
+            <w:r>
+              <w:t>ListEntier</w:t>
+            </w:r>
+            <w:proofErr w:type="spellEnd"/>
+            <w:r>
+              <w:t xml:space="preserve">, ce type de liste est considéré vide lorsqu’il est </w:t>
+            </w:r>
+            <w:r>
+              <w:t>indéfini</w:t>
             </w:r>
           </w:p>
         </w:tc>
@@ -3919,8 +4417,13 @@
               <w:t>Nom Fonction :</w:t>
             </w:r>
             <w:r>
-              <w:t xml:space="preserve"> PremisseEstVide</w:t>
-            </w:r>
+              <w:t xml:space="preserve"> </w:t>
+            </w:r>
+            <w:proofErr w:type="spellStart"/>
+            <w:r>
+              <w:t>PremisseEstVide</w:t>
+            </w:r>
+            <w:proofErr w:type="spellEnd"/>
             <w:r>
               <w:rPr>
                 <w:b/>
@@ -3928,6 +4431,7 @@
               </w:rPr>
               <w:br/>
             </w:r>
+            <w:proofErr w:type="gramStart"/>
             <w:r>
               <w:rPr>
                 <w:b/>
@@ -3943,7 +4447,11 @@
               <w:t xml:space="preserve">  </w:t>
             </w:r>
             <w:r>
-              <w:t>R : Règle</w:t>
+              <w:t>R</w:t>
+            </w:r>
+            <w:proofErr w:type="gramEnd"/>
+            <w:r>
+              <w:t> : Règle</w:t>
             </w:r>
             <w:r>
               <w:br/>
@@ -4083,8 +4591,23 @@
               <w:t>←</w:t>
             </w:r>
             <w:r>
-              <w:t xml:space="preserve"> R.Premisse = Indéfinit</w:t>
-            </w:r>
+              <w:t xml:space="preserve"> </w:t>
+            </w:r>
+            <w:proofErr w:type="spellStart"/>
+            <w:proofErr w:type="gramStart"/>
+            <w:r>
+              <w:t>R.Premisse</w:t>
+            </w:r>
+            <w:proofErr w:type="spellEnd"/>
+            <w:proofErr w:type="gramEnd"/>
+            <w:r>
+              <w:t xml:space="preserve"> = </w:t>
+            </w:r>
+            <w:proofErr w:type="spellStart"/>
+            <w:r>
+              <w:t>Indéfinit</w:t>
+            </w:r>
+            <w:proofErr w:type="spellEnd"/>
           </w:p>
           <w:p>
             <w:pPr>
@@ -4196,6 +4719,7 @@
               </w:rPr>
               <w:br/>
             </w:r>
+            <w:proofErr w:type="gramStart"/>
             <w:r>
               <w:rPr>
                 <w:b/>
@@ -4211,7 +4735,11 @@
               <w:t xml:space="preserve">  </w:t>
             </w:r>
             <w:r>
-              <w:t xml:space="preserve">R : Règle, </w:t>
+              <w:t>R</w:t>
+            </w:r>
+            <w:proofErr w:type="gramEnd"/>
+            <w:r>
+              <w:t xml:space="preserve"> : Règle, </w:t>
             </w:r>
             <w:r>
               <w:t>P</w:t>
@@ -4220,8 +4748,13 @@
               <w:t> :</w:t>
             </w:r>
             <w:r>
-              <w:t xml:space="preserve"> ListProposition</w:t>
-            </w:r>
+              <w:t xml:space="preserve"> </w:t>
+            </w:r>
+            <w:proofErr w:type="spellStart"/>
+            <w:r>
+              <w:t>ListProposition</w:t>
+            </w:r>
+            <w:proofErr w:type="spellEnd"/>
             <w:r>
               <w:t xml:space="preserve">  </w:t>
             </w:r>
@@ -4304,7 +4837,25 @@
               <w:t>←</w:t>
             </w:r>
             <w:r>
-              <w:t xml:space="preserve"> HeadValue(R.Premisse)</w:t>
+              <w:t xml:space="preserve"> </w:t>
+            </w:r>
+            <w:proofErr w:type="spellStart"/>
+            <w:r>
+              <w:t>HeadValue</w:t>
+            </w:r>
+            <w:proofErr w:type="spellEnd"/>
+            <w:r>
+              <w:t>(</w:t>
+            </w:r>
+            <w:proofErr w:type="spellStart"/>
+            <w:proofErr w:type="gramStart"/>
+            <w:r>
+              <w:t>R.Premisse</w:t>
+            </w:r>
+            <w:proofErr w:type="spellEnd"/>
+            <w:proofErr w:type="gramEnd"/>
+            <w:r>
+              <w:t>)</w:t>
             </w:r>
           </w:p>
           <w:p>
@@ -4330,7 +4881,21 @@
               <w:rPr>
                 <w:rFonts w:ascii="Calibri" w:hAnsi="Calibri" w:cs="Calibri"/>
               </w:rPr>
-              <w:t xml:space="preserve"> Indéfinit Et</w:t>
+              <w:t xml:space="preserve"> </w:t>
+            </w:r>
+            <w:proofErr w:type="spellStart"/>
+            <w:r>
+              <w:rPr>
+                <w:rFonts w:ascii="Calibri" w:hAnsi="Calibri" w:cs="Calibri"/>
+              </w:rPr>
+              <w:t>Indéfinit</w:t>
+            </w:r>
+            <w:proofErr w:type="spellEnd"/>
+            <w:r>
+              <w:rPr>
+                <w:rFonts w:ascii="Calibri" w:hAnsi="Calibri" w:cs="Calibri"/>
+              </w:rPr>
+              <w:t xml:space="preserve"> Et</w:t>
             </w:r>
             <w:r>
               <w:t xml:space="preserve"> Identifiant(P) </w:t>
@@ -4374,7 +4939,21 @@
               <w:rPr>
                 <w:rFonts w:ascii="Calibri" w:hAnsi="Calibri" w:cs="Calibri"/>
               </w:rPr>
-              <w:t xml:space="preserve"> Rest(P)</w:t>
+              <w:t xml:space="preserve"> </w:t>
+            </w:r>
+            <w:proofErr w:type="spellStart"/>
+            <w:r>
+              <w:rPr>
+                <w:rFonts w:ascii="Calibri" w:hAnsi="Calibri" w:cs="Calibri"/>
+              </w:rPr>
+              <w:t>Rest</w:t>
+            </w:r>
+            <w:proofErr w:type="spellEnd"/>
+            <w:r>
+              <w:rPr>
+                <w:rFonts w:ascii="Calibri" w:hAnsi="Calibri" w:cs="Calibri"/>
+              </w:rPr>
+              <w:t>(P)</w:t>
             </w:r>
           </w:p>
           <w:p>
@@ -4390,7 +4969,15 @@
               <w:pStyle w:val="NoSpacing"/>
             </w:pPr>
             <w:r>
-              <w:t>Si P = Indéfinit Alors</w:t>
+              <w:t xml:space="preserve">Si P = </w:t>
+            </w:r>
+            <w:proofErr w:type="spellStart"/>
+            <w:r>
+              <w:t>Indéfinit</w:t>
+            </w:r>
+            <w:proofErr w:type="spellEnd"/>
+            <w:r>
+              <w:t xml:space="preserve"> Alors</w:t>
             </w:r>
           </w:p>
           <w:p>
@@ -4467,6 +5054,396 @@
         <w:br w:type="page"/>
       </w:r>
     </w:p>
+    <w:tbl>
+      <w:tblPr>
+        <w:tblStyle w:val="TableGrid"/>
+        <w:tblW w:w="0" w:type="auto"/>
+        <w:tblLook w:val="04A0" w:firstRow="1" w:lastRow="0" w:firstColumn="1" w:lastColumn="0" w:noHBand="0" w:noVBand="1"/>
+      </w:tblPr>
+      <w:tblGrid>
+        <w:gridCol w:w="9016"/>
+      </w:tblGrid>
+      <w:tr>
+        <w:trPr>
+          <w:cantSplit/>
+        </w:trPr>
+        <w:tc>
+          <w:tcPr>
+            <w:tcW w:w="9016" w:type="dxa"/>
+            <w:tcBorders>
+              <w:left w:val="nil"/>
+              <w:bottom w:val="single" w:sz="4" w:space="0" w:color="auto"/>
+              <w:right w:val="nil"/>
+            </w:tcBorders>
+            <w:shd w:val="clear" w:color="F4B083" w:themeColor="accent2" w:themeTint="99" w:fill="auto"/>
+          </w:tcPr>
+          <w:p>
+            <w:pPr>
+              <w:pStyle w:val="NoSpacing"/>
+            </w:pPr>
+            <w:r>
+              <w:lastRenderedPageBreak/>
+              <w:t>-P est la liste de toutes les propositions de la BDC</w:t>
+            </w:r>
+          </w:p>
+        </w:tc>
+      </w:tr>
+      <w:tr>
+        <w:trPr>
+          <w:cantSplit/>
+        </w:trPr>
+        <w:tc>
+          <w:tcPr>
+            <w:tcW w:w="9016" w:type="dxa"/>
+            <w:tcBorders>
+              <w:bottom w:val="single" w:sz="4" w:space="0" w:color="auto"/>
+            </w:tcBorders>
+            <w:shd w:val="solid" w:color="F4B083" w:themeColor="accent2" w:themeTint="99" w:fill="auto"/>
+          </w:tcPr>
+          <w:p>
+            <w:pPr>
+              <w:pStyle w:val="NoSpacing"/>
+            </w:pPr>
+            <w:r>
+              <w:t xml:space="preserve">Algorithme : </w:t>
+            </w:r>
+            <w:r>
+              <w:t>Accéder à la conclusion d’une règle</w:t>
+            </w:r>
+          </w:p>
+        </w:tc>
+      </w:tr>
+      <w:tr>
+        <w:trPr>
+          <w:cantSplit/>
+        </w:trPr>
+        <w:tc>
+          <w:tcPr>
+            <w:tcW w:w="9016" w:type="dxa"/>
+            <w:tcBorders>
+              <w:left w:val="nil"/>
+              <w:bottom w:val="single" w:sz="4" w:space="0" w:color="auto"/>
+              <w:right w:val="nil"/>
+            </w:tcBorders>
+            <w:shd w:val="solid" w:color="FBE4D5" w:themeColor="accent2" w:themeTint="33" w:fill="auto"/>
+          </w:tcPr>
+          <w:p>
+            <w:pPr>
+              <w:pStyle w:val="NoSpacing"/>
+            </w:pPr>
+            <w:r>
+              <w:rPr>
+                <w:b/>
+                <w:bCs/>
+              </w:rPr>
+              <w:t>Nom Fonction :</w:t>
+            </w:r>
+            <w:r>
+              <w:rPr>
+                <w:b/>
+                <w:bCs/>
+              </w:rPr>
+              <w:br/>
+            </w:r>
+            <w:proofErr w:type="gramStart"/>
+            <w:r>
+              <w:rPr>
+                <w:b/>
+                <w:bCs/>
+              </w:rPr>
+              <w:t>Données</w:t>
+            </w:r>
+            <w:r>
+              <w:rPr>
+                <w:b/>
+                <w:bCs/>
+              </w:rPr>
+              <w:t xml:space="preserve">  </w:t>
+            </w:r>
+            <w:r>
+              <w:t>R</w:t>
+            </w:r>
+            <w:proofErr w:type="gramEnd"/>
+            <w:r>
+              <w:t> : Règle</w:t>
+            </w:r>
+            <w:r>
+              <w:t xml:space="preserve">, P : </w:t>
+            </w:r>
+            <w:proofErr w:type="spellStart"/>
+            <w:r>
+              <w:t>ListProposition</w:t>
+            </w:r>
+            <w:proofErr w:type="spellEnd"/>
+            <w:r>
+              <w:t xml:space="preserve">  </w:t>
+            </w:r>
+            <w:r>
+              <w:br/>
+            </w:r>
+            <w:r>
+              <w:rPr>
+                <w:b/>
+                <w:bCs/>
+              </w:rPr>
+              <w:t>Résultat</w:t>
+            </w:r>
+            <w:r>
+              <w:rPr>
+                <w:b/>
+                <w:bCs/>
+              </w:rPr>
+              <w:t xml:space="preserve">   </w:t>
+            </w:r>
+            <w:r>
+              <w:t>P : Proposition</w:t>
+            </w:r>
+          </w:p>
+          <w:p>
+            <w:pPr>
+              <w:pStyle w:val="NoSpacing"/>
+            </w:pPr>
+            <w:r>
+              <w:rPr>
+                <w:b/>
+                <w:bCs/>
+              </w:rPr>
+              <w:t>Lexique :</w:t>
+            </w:r>
+          </w:p>
+          <w:p>
+            <w:pPr>
+              <w:pStyle w:val="NoSpacing"/>
+            </w:pPr>
+            <w:r>
+              <w:t>Id : Entier</w:t>
+            </w:r>
+          </w:p>
+          <w:p>
+            <w:pPr>
+              <w:pStyle w:val="NoSpacing"/>
+            </w:pPr>
+          </w:p>
+          <w:p>
+            <w:pPr>
+              <w:pStyle w:val="NoSpacing"/>
+              <w:rPr>
+                <w:b/>
+                <w:bCs/>
+              </w:rPr>
+            </w:pPr>
+            <w:r>
+              <w:rPr>
+                <w:b/>
+                <w:bCs/>
+              </w:rPr>
+              <w:t>Début</w:t>
+            </w:r>
+          </w:p>
+          <w:p>
+            <w:pPr>
+              <w:pStyle w:val="NoSpacing"/>
+            </w:pPr>
+            <w:r>
+              <w:t xml:space="preserve">Id </w:t>
+            </w:r>
+            <w:r>
+              <w:sym w:font="Wingdings" w:char="F0DF"/>
+            </w:r>
+            <w:r>
+              <w:t xml:space="preserve"> </w:t>
+            </w:r>
+            <w:proofErr w:type="spellStart"/>
+            <w:proofErr w:type="gramStart"/>
+            <w:r>
+              <w:t>R.Conclusion</w:t>
+            </w:r>
+            <w:proofErr w:type="spellEnd"/>
+            <w:proofErr w:type="gramEnd"/>
+          </w:p>
+          <w:p>
+            <w:pPr>
+              <w:pStyle w:val="NoSpacing"/>
+              <w:rPr>
+                <w:rFonts w:ascii="Calibri" w:hAnsi="Calibri" w:cs="Calibri"/>
+              </w:rPr>
+            </w:pPr>
+            <w:r>
+              <w:t>Tant Que P </w:t>
+            </w:r>
+            <w:r>
+              <w:rPr>
+                <w:rFonts w:ascii="Calibri" w:hAnsi="Calibri" w:cs="Calibri"/>
+              </w:rPr>
+              <w:t>≠</w:t>
+            </w:r>
+            <w:r>
+              <w:rPr>
+                <w:rFonts w:ascii="Calibri" w:hAnsi="Calibri" w:cs="Calibri"/>
+              </w:rPr>
+              <w:t xml:space="preserve"> </w:t>
+            </w:r>
+            <w:proofErr w:type="spellStart"/>
+            <w:r>
+              <w:rPr>
+                <w:rFonts w:ascii="Calibri" w:hAnsi="Calibri" w:cs="Calibri"/>
+              </w:rPr>
+              <w:t>Indéfinit</w:t>
+            </w:r>
+            <w:proofErr w:type="spellEnd"/>
+            <w:r>
+              <w:rPr>
+                <w:rFonts w:ascii="Calibri" w:hAnsi="Calibri" w:cs="Calibri"/>
+              </w:rPr>
+              <w:t xml:space="preserve"> Et</w:t>
+            </w:r>
+            <w:r>
+              <w:t xml:space="preserve"> Identifiant(P) </w:t>
+            </w:r>
+            <w:r>
+              <w:rPr>
+                <w:rFonts w:ascii="Calibri" w:hAnsi="Calibri" w:cs="Calibri"/>
+              </w:rPr>
+              <w:t>≠</w:t>
+            </w:r>
+            <w:r>
+              <w:rPr>
+                <w:rFonts w:ascii="Calibri" w:hAnsi="Calibri" w:cs="Calibri"/>
+              </w:rPr>
+              <w:t xml:space="preserve"> Id Faire</w:t>
+            </w:r>
+          </w:p>
+          <w:p>
+            <w:pPr>
+              <w:pStyle w:val="NoSpacing"/>
+              <w:rPr>
+                <w:rFonts w:ascii="Calibri" w:hAnsi="Calibri" w:cs="Calibri"/>
+              </w:rPr>
+            </w:pPr>
+            <w:r>
+              <w:t xml:space="preserve">P </w:t>
+            </w:r>
+            <w:r>
+              <w:rPr>
+                <w:rFonts w:ascii="Calibri" w:hAnsi="Calibri" w:cs="Calibri"/>
+              </w:rPr>
+              <w:t>←</w:t>
+            </w:r>
+            <w:r>
+              <w:rPr>
+                <w:rFonts w:ascii="Calibri" w:hAnsi="Calibri" w:cs="Calibri"/>
+              </w:rPr>
+              <w:t xml:space="preserve"> </w:t>
+            </w:r>
+            <w:proofErr w:type="spellStart"/>
+            <w:r>
+              <w:rPr>
+                <w:rFonts w:ascii="Calibri" w:hAnsi="Calibri" w:cs="Calibri"/>
+              </w:rPr>
+              <w:t>Rest</w:t>
+            </w:r>
+            <w:proofErr w:type="spellEnd"/>
+            <w:r>
+              <w:rPr>
+                <w:rFonts w:ascii="Calibri" w:hAnsi="Calibri" w:cs="Calibri"/>
+              </w:rPr>
+              <w:t>(P)</w:t>
+            </w:r>
+          </w:p>
+          <w:p>
+            <w:pPr>
+              <w:pStyle w:val="NoSpacing"/>
+            </w:pPr>
+            <w:r>
+              <w:t>Fin Tant Que</w:t>
+            </w:r>
+          </w:p>
+          <w:p>
+            <w:pPr>
+              <w:pStyle w:val="NoSpacing"/>
+            </w:pPr>
+            <w:r>
+              <w:t xml:space="preserve">Si P = </w:t>
+            </w:r>
+            <w:proofErr w:type="spellStart"/>
+            <w:r>
+              <w:t>Indéfinit</w:t>
+            </w:r>
+            <w:proofErr w:type="spellEnd"/>
+            <w:r>
+              <w:t xml:space="preserve"> Alors</w:t>
+            </w:r>
+          </w:p>
+          <w:p>
+            <w:pPr>
+              <w:pStyle w:val="NoSpacing"/>
+            </w:pPr>
+            <w:r>
+              <w:t>Annoncer Erreur (id d’une proposition qui n’existe pas dans la prémisse)</w:t>
+            </w:r>
+          </w:p>
+          <w:p>
+            <w:pPr>
+              <w:pStyle w:val="NoSpacing"/>
+            </w:pPr>
+            <w:r>
+              <w:t>Sinon</w:t>
+            </w:r>
+          </w:p>
+          <w:p>
+            <w:pPr>
+              <w:pStyle w:val="NoSpacing"/>
+              <w:rPr>
+                <w:rFonts w:ascii="Calibri" w:hAnsi="Calibri" w:cs="Calibri"/>
+              </w:rPr>
+            </w:pPr>
+            <w:r>
+              <w:t xml:space="preserve">Out </w:t>
+            </w:r>
+            <w:r>
+              <w:rPr>
+                <w:rFonts w:ascii="Calibri" w:hAnsi="Calibri" w:cs="Calibri"/>
+              </w:rPr>
+              <w:t>←</w:t>
+            </w:r>
+            <w:r>
+              <w:rPr>
+                <w:rFonts w:ascii="Calibri" w:hAnsi="Calibri" w:cs="Calibri"/>
+              </w:rPr>
+              <w:t xml:space="preserve"> P</w:t>
+            </w:r>
+          </w:p>
+          <w:p>
+            <w:pPr>
+              <w:pStyle w:val="NoSpacing"/>
+            </w:pPr>
+            <w:r>
+              <w:rPr>
+                <w:rFonts w:ascii="Calibri" w:hAnsi="Calibri" w:cs="Calibri"/>
+              </w:rPr>
+              <w:t>Fin Si</w:t>
+            </w:r>
+          </w:p>
+          <w:p>
+            <w:pPr>
+              <w:pStyle w:val="NoSpacing"/>
+              <w:rPr>
+                <w:b/>
+                <w:bCs/>
+              </w:rPr>
+            </w:pPr>
+            <w:r>
+              <w:rPr>
+                <w:b/>
+                <w:bCs/>
+              </w:rPr>
+              <w:t>Fin</w:t>
+            </w:r>
+          </w:p>
+        </w:tc>
+      </w:tr>
+    </w:tbl>
+    <w:p/>
     <w:p>
       <w:pPr>
         <w:pStyle w:val="NoSpacing"/>
@@ -4482,7 +5459,10 @@
         <w:pStyle w:val="NoSpacing"/>
       </w:pPr>
       <w:r>
-        <w:t>IV) Jeux d’essais</w:t>
+        <w:t xml:space="preserve">IV) </w:t>
+      </w:r>
+      <w:r>
+        <w:t>Tester le programme</w:t>
       </w:r>
     </w:p>
     <w:p>
@@ -4494,18 +5474,369 @@
       <w:pPr>
         <w:pStyle w:val="NoSpacing"/>
       </w:pPr>
+      <w:r>
+        <w:t xml:space="preserve">Vous pouvez récupérer le code source du projet sur </w:t>
+      </w:r>
+      <w:hyperlink r:id="rId5" w:history="1">
+        <w:r>
+          <w:rPr>
+            <w:rStyle w:val="Hyperlink"/>
+          </w:rPr>
+          <w:t xml:space="preserve">ma page </w:t>
+        </w:r>
+        <w:proofErr w:type="spellStart"/>
+        <w:r>
+          <w:rPr>
+            <w:rStyle w:val="Hyperlink"/>
+          </w:rPr>
+          <w:t>githu</w:t>
+        </w:r>
+        <w:r>
+          <w:rPr>
+            <w:rStyle w:val="Hyperlink"/>
+          </w:rPr>
+          <w:t>b</w:t>
+        </w:r>
+        <w:proofErr w:type="spellEnd"/>
+        <w:r>
+          <w:rPr>
+            <w:rStyle w:val="Hyperlink"/>
+          </w:rPr>
+          <w:t xml:space="preserve"> personnelle</w:t>
+        </w:r>
+      </w:hyperlink>
+      <w:r>
+        <w:t>.</w:t>
+      </w:r>
+      <w:r>
+        <w:br/>
+        <w:t xml:space="preserve">Le projet peut être compilé sous Windows et Linux </w:t>
+      </w:r>
+      <w:r>
+        <w:t>depuis un terminal avec la commande suivante :</w:t>
+      </w:r>
+    </w:p>
+    <w:tbl>
+      <w:tblPr>
+        <w:tblStyle w:val="TableGrid"/>
+        <w:tblW w:w="0" w:type="auto"/>
+        <w:jc w:val="center"/>
+        <w:tblLook w:val="04A0" w:firstRow="1" w:lastRow="0" w:firstColumn="1" w:lastColumn="0" w:noHBand="0" w:noVBand="1"/>
+      </w:tblPr>
+      <w:tblGrid>
+        <w:gridCol w:w="4201"/>
+      </w:tblGrid>
+      <w:tr>
+        <w:trPr>
+          <w:jc w:val="center"/>
+        </w:trPr>
+        <w:tc>
+          <w:tcPr>
+            <w:tcW w:w="4201" w:type="dxa"/>
+          </w:tcPr>
+          <w:p>
+            <w:pPr>
+              <w:pStyle w:val="NoSpacing"/>
+              <w:jc w:val="center"/>
+            </w:pPr>
+            <w:proofErr w:type="spellStart"/>
+            <w:proofErr w:type="gramStart"/>
+            <w:r>
+              <w:rPr>
+                <w:highlight w:val="lightGray"/>
+              </w:rPr>
+              <w:t>gcc</w:t>
+            </w:r>
+            <w:proofErr w:type="spellEnd"/>
+            <w:proofErr w:type="gramEnd"/>
+            <w:r>
+              <w:rPr>
+                <w:highlight w:val="lightGray"/>
+              </w:rPr>
+              <w:t xml:space="preserve"> </w:t>
+            </w:r>
+            <w:proofErr w:type="spellStart"/>
+            <w:r>
+              <w:rPr>
+                <w:highlight w:val="lightGray"/>
+              </w:rPr>
+              <w:t>main.c</w:t>
+            </w:r>
+            <w:proofErr w:type="spellEnd"/>
+            <w:r>
+              <w:rPr>
+                <w:highlight w:val="lightGray"/>
+              </w:rPr>
+              <w:t xml:space="preserve"> </w:t>
+            </w:r>
+            <w:proofErr w:type="spellStart"/>
+            <w:r>
+              <w:rPr>
+                <w:highlight w:val="lightGray"/>
+              </w:rPr>
+              <w:t>src</w:t>
+            </w:r>
+            <w:proofErr w:type="spellEnd"/>
+            <w:r>
+              <w:rPr>
+                <w:highlight w:val="lightGray"/>
+              </w:rPr>
+              <w:t xml:space="preserve">/*.c -o out.exe -I </w:t>
+            </w:r>
+            <w:proofErr w:type="spellStart"/>
+            <w:r>
+              <w:rPr>
+                <w:highlight w:val="lightGray"/>
+              </w:rPr>
+              <w:t>include</w:t>
+            </w:r>
+            <w:proofErr w:type="spellEnd"/>
+            <w:r>
+              <w:rPr>
+                <w:highlight w:val="lightGray"/>
+              </w:rPr>
+              <w:t xml:space="preserve"> -I lib</w:t>
+            </w:r>
+          </w:p>
+        </w:tc>
+      </w:tr>
+    </w:tbl>
+    <w:p>
+      <w:pPr>
+        <w:pStyle w:val="NoSpacing"/>
+      </w:pPr>
+      <w:r>
+        <w:t>Et lancer le programme avec les commandes :</w:t>
+      </w:r>
+    </w:p>
+    <w:tbl>
+      <w:tblPr>
+        <w:tblStyle w:val="TableGrid"/>
+        <w:tblW w:w="0" w:type="auto"/>
+        <w:tblLook w:val="04A0" w:firstRow="1" w:lastRow="0" w:firstColumn="1" w:lastColumn="0" w:noHBand="0" w:noVBand="1"/>
+      </w:tblPr>
+      <w:tblGrid>
+        <w:gridCol w:w="4508"/>
+        <w:gridCol w:w="4508"/>
+      </w:tblGrid>
+      <w:tr>
+        <w:tc>
+          <w:tcPr>
+            <w:tcW w:w="4508" w:type="dxa"/>
+          </w:tcPr>
+          <w:p>
+            <w:pPr>
+              <w:pStyle w:val="NoSpacing"/>
+              <w:jc w:val="center"/>
+              <w:rPr>
+                <w:b/>
+                <w:bCs/>
+              </w:rPr>
+            </w:pPr>
+            <w:r>
+              <w:rPr>
+                <w:b/>
+                <w:bCs/>
+              </w:rPr>
+              <w:t>Windows</w:t>
+            </w:r>
+          </w:p>
+        </w:tc>
+        <w:tc>
+          <w:tcPr>
+            <w:tcW w:w="4508" w:type="dxa"/>
+          </w:tcPr>
+          <w:p>
+            <w:pPr>
+              <w:pStyle w:val="NoSpacing"/>
+              <w:jc w:val="center"/>
+            </w:pPr>
+            <w:r>
+              <w:rPr>
+                <w:b/>
+                <w:bCs/>
+              </w:rPr>
+              <w:t>Linux</w:t>
+            </w:r>
+          </w:p>
+        </w:tc>
+      </w:tr>
+      <w:tr>
+        <w:tc>
+          <w:tcPr>
+            <w:tcW w:w="4508" w:type="dxa"/>
+          </w:tcPr>
+          <w:p>
+            <w:pPr>
+              <w:pStyle w:val="NoSpacing"/>
+              <w:jc w:val="center"/>
+            </w:pPr>
+            <w:r>
+              <w:rPr>
+                <w:highlight w:val="lightGray"/>
+              </w:rPr>
+              <w:t>out.exe</w:t>
+            </w:r>
+          </w:p>
+        </w:tc>
+        <w:tc>
+          <w:tcPr>
+            <w:tcW w:w="4508" w:type="dxa"/>
+          </w:tcPr>
+          <w:p>
+            <w:pPr>
+              <w:pStyle w:val="NoSpacing"/>
+              <w:jc w:val="center"/>
+            </w:pPr>
+            <w:r>
+              <w:rPr>
+                <w:highlight w:val="lightGray"/>
+              </w:rPr>
+              <w:t>./out.exe</w:t>
+            </w:r>
+          </w:p>
+        </w:tc>
+      </w:tr>
+    </w:tbl>
+    <w:p>
+      <w:pPr>
+        <w:pStyle w:val="NoSpacing"/>
+      </w:pPr>
     </w:p>
     <w:p>
       <w:pPr>
         <w:pStyle w:val="NoSpacing"/>
       </w:pPr>
+      <w:r>
+        <w:t xml:space="preserve">Inclut dans le projet existe une base de connaissance déjà remplie qui se nomme </w:t>
+      </w:r>
+      <w:proofErr w:type="spellStart"/>
+      <w:r>
+        <w:rPr>
+          <w:highlight w:val="lightGray"/>
+        </w:rPr>
+        <w:t>Recette_de_cuisine</w:t>
+      </w:r>
+      <w:proofErr w:type="spellEnd"/>
+      <w:r>
+        <w:t>, il est possible de la charger dans le programme depuis son premier menu.</w:t>
+      </w:r>
     </w:p>
     <w:p>
       <w:pPr>
         <w:pStyle w:val="NoSpacing"/>
       </w:pPr>
       <w:r>
+        <w:t>Elle permet à l’utilisateur</w:t>
+      </w:r>
+      <w:r>
+        <w:t xml:space="preserve"> de donner au moteur d’inférence les ingrédients qui sont en sa possession et le résultat contiendra toutes les recettes réalisables avec ces ingrédients.</w:t>
+      </w:r>
+    </w:p>
+    <w:p>
+      <w:pPr>
+        <w:pStyle w:val="NoSpacing"/>
+      </w:pPr>
+    </w:p>
+    <w:p>
+      <w:pPr>
+        <w:pStyle w:val="NoSpacing"/>
+      </w:pPr>
+    </w:p>
+    <w:p>
+      <w:pPr>
+        <w:pStyle w:val="NoSpacing"/>
+      </w:pPr>
+      <w:r>
         <w:t>V) Conclusion</w:t>
+      </w:r>
+    </w:p>
+    <w:p>
+      <w:pPr>
+        <w:pStyle w:val="NoSpacing"/>
+      </w:pPr>
+    </w:p>
+    <w:p>
+      <w:pPr>
+        <w:pStyle w:val="NoSpacing"/>
+      </w:pPr>
+      <w:r>
+        <w:t>Voici quelques pistes d’amélioration pour ce projet :</w:t>
+      </w:r>
+    </w:p>
+    <w:p>
+      <w:pPr>
+        <w:pStyle w:val="NoSpacing"/>
+        <w:numPr>
+          <w:ilvl w:val="0"/>
+          <w:numId w:val="3"/>
+        </w:numPr>
+      </w:pPr>
+      <w:r>
+        <w:t>Interface utilisateur graphique</w:t>
+      </w:r>
+    </w:p>
+    <w:p>
+      <w:pPr>
+        <w:pStyle w:val="NoSpacing"/>
+        <w:numPr>
+          <w:ilvl w:val="0"/>
+          <w:numId w:val="3"/>
+        </w:numPr>
+      </w:pPr>
+      <w:r>
+        <w:t xml:space="preserve">Pouvoir sélectionner une proposition par son identifiant ou sa description (longueur de </w:t>
+      </w:r>
+      <w:proofErr w:type="spellStart"/>
+      <w:r>
+        <w:rPr>
+          <w:rFonts w:hint="eastAsia"/>
+          <w:lang w:eastAsia="zh-CN"/>
+        </w:rPr>
+        <w:t>L</w:t>
+      </w:r>
+      <w:r>
+        <w:t>evenshtein</w:t>
+      </w:r>
+      <w:proofErr w:type="spellEnd"/>
+      <w:r>
+        <w:t>)</w:t>
+      </w:r>
+    </w:p>
+    <w:p>
+      <w:pPr>
+        <w:pStyle w:val="NoSpacing"/>
+        <w:numPr>
+          <w:ilvl w:val="0"/>
+          <w:numId w:val="3"/>
+        </w:numPr>
+      </w:pPr>
+      <w:r>
+        <w:t>Possibilité de sauvegarder une liste de fait</w:t>
+      </w:r>
+    </w:p>
+    <w:p>
+      <w:pPr>
+        <w:pStyle w:val="NoSpacing"/>
+        <w:numPr>
+          <w:ilvl w:val="0"/>
+          <w:numId w:val="3"/>
+        </w:numPr>
+      </w:pPr>
+      <w:r>
+        <w:t>Possibilité d’éditer une liste de fait sauvegardée</w:t>
+      </w:r>
+    </w:p>
+    <w:p>
+      <w:pPr>
+        <w:pStyle w:val="NoSpacing"/>
+        <w:numPr>
+          <w:ilvl w:val="0"/>
+          <w:numId w:val="3"/>
+        </w:numPr>
+      </w:pPr>
+      <w:r>
+        <w:t>Plusieurs langages disponibles</w:t>
       </w:r>
     </w:p>
     <w:p>
@@ -4620,6 +5951,119 @@
     </w:lvl>
   </w:abstractNum>
   <w:abstractNum w:abstractNumId="1" w15:restartNumberingAfterBreak="0">
+    <w:nsid w:val="2701088C"/>
+    <w:multiLevelType w:val="hybridMultilevel"/>
+    <w:tmpl w:val="EA9CE8B2"/>
+    <w:lvl w:ilvl="0" w:tplc="A44A5A48">
+      <w:start w:val="5"/>
+      <w:numFmt w:val="bullet"/>
+      <w:lvlText w:val="-"/>
+      <w:lvlJc w:val="left"/>
+      <w:pPr>
+        <w:ind w:left="720" w:hanging="360"/>
+      </w:pPr>
+      <w:rPr>
+        <w:rFonts w:ascii="Calibri" w:eastAsiaTheme="minorHAnsi" w:hAnsi="Calibri" w:cs="Calibri" w:hint="default"/>
+      </w:rPr>
+    </w:lvl>
+    <w:lvl w:ilvl="1" w:tplc="08090003" w:tentative="1">
+      <w:start w:val="1"/>
+      <w:numFmt w:val="bullet"/>
+      <w:lvlText w:val="o"/>
+      <w:lvlJc w:val="left"/>
+      <w:pPr>
+        <w:ind w:left="1440" w:hanging="360"/>
+      </w:pPr>
+      <w:rPr>
+        <w:rFonts w:ascii="Courier New" w:hAnsi="Courier New" w:hint="default"/>
+      </w:rPr>
+    </w:lvl>
+    <w:lvl w:ilvl="2" w:tplc="08090005" w:tentative="1">
+      <w:start w:val="1"/>
+      <w:numFmt w:val="bullet"/>
+      <w:lvlText w:val=""/>
+      <w:lvlJc w:val="left"/>
+      <w:pPr>
+        <w:ind w:left="2160" w:hanging="360"/>
+      </w:pPr>
+      <w:rPr>
+        <w:rFonts w:ascii="Wingdings" w:hAnsi="Wingdings" w:hint="default"/>
+      </w:rPr>
+    </w:lvl>
+    <w:lvl w:ilvl="3" w:tplc="08090001" w:tentative="1">
+      <w:start w:val="1"/>
+      <w:numFmt w:val="bullet"/>
+      <w:lvlText w:val=""/>
+      <w:lvlJc w:val="left"/>
+      <w:pPr>
+        <w:ind w:left="2880" w:hanging="360"/>
+      </w:pPr>
+      <w:rPr>
+        <w:rFonts w:ascii="Symbol" w:hAnsi="Symbol" w:hint="default"/>
+      </w:rPr>
+    </w:lvl>
+    <w:lvl w:ilvl="4" w:tplc="08090003" w:tentative="1">
+      <w:start w:val="1"/>
+      <w:numFmt w:val="bullet"/>
+      <w:lvlText w:val="o"/>
+      <w:lvlJc w:val="left"/>
+      <w:pPr>
+        <w:ind w:left="3600" w:hanging="360"/>
+      </w:pPr>
+      <w:rPr>
+        <w:rFonts w:ascii="Courier New" w:hAnsi="Courier New" w:hint="default"/>
+      </w:rPr>
+    </w:lvl>
+    <w:lvl w:ilvl="5" w:tplc="08090005" w:tentative="1">
+      <w:start w:val="1"/>
+      <w:numFmt w:val="bullet"/>
+      <w:lvlText w:val=""/>
+      <w:lvlJc w:val="left"/>
+      <w:pPr>
+        <w:ind w:left="4320" w:hanging="360"/>
+      </w:pPr>
+      <w:rPr>
+        <w:rFonts w:ascii="Wingdings" w:hAnsi="Wingdings" w:hint="default"/>
+      </w:rPr>
+    </w:lvl>
+    <w:lvl w:ilvl="6" w:tplc="08090001" w:tentative="1">
+      <w:start w:val="1"/>
+      <w:numFmt w:val="bullet"/>
+      <w:lvlText w:val=""/>
+      <w:lvlJc w:val="left"/>
+      <w:pPr>
+        <w:ind w:left="5040" w:hanging="360"/>
+      </w:pPr>
+      <w:rPr>
+        <w:rFonts w:ascii="Symbol" w:hAnsi="Symbol" w:hint="default"/>
+      </w:rPr>
+    </w:lvl>
+    <w:lvl w:ilvl="7" w:tplc="08090003" w:tentative="1">
+      <w:start w:val="1"/>
+      <w:numFmt w:val="bullet"/>
+      <w:lvlText w:val="o"/>
+      <w:lvlJc w:val="left"/>
+      <w:pPr>
+        <w:ind w:left="5760" w:hanging="360"/>
+      </w:pPr>
+      <w:rPr>
+        <w:rFonts w:ascii="Courier New" w:hAnsi="Courier New" w:hint="default"/>
+      </w:rPr>
+    </w:lvl>
+    <w:lvl w:ilvl="8" w:tplc="08090005" w:tentative="1">
+      <w:start w:val="1"/>
+      <w:numFmt w:val="bullet"/>
+      <w:lvlText w:val=""/>
+      <w:lvlJc w:val="left"/>
+      <w:pPr>
+        <w:ind w:left="6480" w:hanging="360"/>
+      </w:pPr>
+      <w:rPr>
+        <w:rFonts w:ascii="Wingdings" w:hAnsi="Wingdings" w:hint="default"/>
+      </w:rPr>
+    </w:lvl>
+  </w:abstractNum>
+  <w:abstractNum w:abstractNumId="2" w15:restartNumberingAfterBreak="0">
     <w:nsid w:val="76224453"/>
     <w:multiLevelType w:val="hybridMultilevel"/>
     <w:tmpl w:val="5C6C2152"/>
@@ -4709,10 +6153,13 @@
     </w:lvl>
   </w:abstractNum>
   <w:num w:numId="1">
-    <w:abstractNumId w:val="1"/>
+    <w:abstractNumId w:val="2"/>
   </w:num>
   <w:num w:numId="2">
     <w:abstractNumId w:val="0"/>
+  </w:num>
+  <w:num w:numId="3">
+    <w:abstractNumId w:val="1"/>
   </w:num>
 </w:numbering>
 </file>
@@ -4722,7 +6169,7 @@
   <w:docDefaults>
     <w:rPrDefault>
       <w:rPr>
-        <w:rFonts w:asciiTheme="minorHAnsi" w:eastAsiaTheme="minorHAnsi" w:hAnsiTheme="minorHAnsi" w:cstheme="minorBidi"/>
+        <w:rFonts w:asciiTheme="minorHAnsi" w:eastAsia="SimSun" w:hAnsiTheme="minorHAnsi" w:cstheme="minorBidi"/>
         <w:sz w:val="22"/>
         <w:szCs w:val="22"/>
         <w:lang w:val="fr-FR" w:eastAsia="en-US" w:bidi="ar-SA"/>
@@ -5171,6 +6618,41 @@
       </w:tblBorders>
     </w:tblPr>
   </w:style>
+  <w:style w:type="character" w:styleId="Hyperlink">
+    <w:name w:val="Hyperlink"/>
+    <w:basedOn w:val="DefaultParagraphFont"/>
+    <w:uiPriority w:val="99"/>
+    <w:unhideWhenUsed/>
+    <w:rsid w:val="00446C16"/>
+    <w:rPr>
+      <w:color w:val="0563C1" w:themeColor="hyperlink"/>
+      <w:u w:val="single"/>
+    </w:rPr>
+  </w:style>
+  <w:style w:type="character" w:styleId="UnresolvedMention">
+    <w:name w:val="Unresolved Mention"/>
+    <w:basedOn w:val="DefaultParagraphFont"/>
+    <w:uiPriority w:val="99"/>
+    <w:semiHidden/>
+    <w:unhideWhenUsed/>
+    <w:rsid w:val="00446C16"/>
+    <w:rPr>
+      <w:color w:val="605E5C"/>
+      <w:shd w:val="clear" w:color="auto" w:fill="E1DFDD"/>
+    </w:rPr>
+  </w:style>
+  <w:style w:type="character" w:styleId="FollowedHyperlink">
+    <w:name w:val="FollowedHyperlink"/>
+    <w:basedOn w:val="DefaultParagraphFont"/>
+    <w:uiPriority w:val="99"/>
+    <w:semiHidden/>
+    <w:unhideWhenUsed/>
+    <w:rsid w:val="00446C16"/>
+    <w:rPr>
+      <w:color w:val="954F72" w:themeColor="followedHyperlink"/>
+      <w:u w:val="single"/>
+    </w:rPr>
+  </w:style>
 </w:styles>
 </file>
 

</xml_diff>

<commit_message>
:memo: update to report and more comments
</commit_message>
<xml_diff>
--- a/LO21 A2020 Projet.docx
+++ b/LO21 A2020 Projet.docx
@@ -113,8 +113,8 @@
       <w:tblGrid>
         <w:gridCol w:w="2410"/>
         <w:gridCol w:w="1701"/>
-        <w:gridCol w:w="1134"/>
-        <w:gridCol w:w="3771"/>
+        <w:gridCol w:w="992"/>
+        <w:gridCol w:w="3913"/>
       </w:tblGrid>
       <w:tr>
         <w:tc>
@@ -160,13 +160,8 @@
               <w:t>Nom Structure :</w:t>
             </w:r>
             <w:r>
-              <w:t xml:space="preserve"> </w:t>
-            </w:r>
-            <w:proofErr w:type="spellStart"/>
-            <w:r>
-              <w:t>ListEntier</w:t>
-            </w:r>
-            <w:proofErr w:type="spellEnd"/>
+              <w:t xml:space="preserve"> ListEntier</w:t>
+            </w:r>
           </w:p>
         </w:tc>
         <w:tc>
@@ -227,7 +222,7 @@
         </w:tc>
         <w:tc>
           <w:tcPr>
-            <w:tcW w:w="2835" w:type="dxa"/>
+            <w:tcW w:w="2693" w:type="dxa"/>
             <w:gridSpan w:val="2"/>
           </w:tcPr>
           <w:p>
@@ -249,7 +244,7 @@
         </w:tc>
         <w:tc>
           <w:tcPr>
-            <w:tcW w:w="3771" w:type="dxa"/>
+            <w:tcW w:w="3913" w:type="dxa"/>
           </w:tcPr>
           <w:p>
             <w:pPr>
@@ -285,7 +280,7 @@
         </w:tc>
         <w:tc>
           <w:tcPr>
-            <w:tcW w:w="2835" w:type="dxa"/>
+            <w:tcW w:w="2693" w:type="dxa"/>
             <w:gridSpan w:val="2"/>
           </w:tcPr>
           <w:p>
@@ -299,7 +294,7 @@
         </w:tc>
         <w:tc>
           <w:tcPr>
-            <w:tcW w:w="3771" w:type="dxa"/>
+            <w:tcW w:w="3913" w:type="dxa"/>
           </w:tcPr>
           <w:p>
             <w:pPr>
@@ -327,7 +322,7 @@
         </w:tc>
         <w:tc>
           <w:tcPr>
-            <w:tcW w:w="2835" w:type="dxa"/>
+            <w:tcW w:w="2693" w:type="dxa"/>
             <w:gridSpan w:val="2"/>
           </w:tcPr>
           <w:p>
@@ -337,16 +332,14 @@
             <w:r>
               <w:t xml:space="preserve">Pointeur sur </w:t>
             </w:r>
-            <w:proofErr w:type="spellStart"/>
             <w:r>
               <w:t>ListEntier</w:t>
             </w:r>
-            <w:proofErr w:type="spellEnd"/>
-          </w:p>
-        </w:tc>
-        <w:tc>
-          <w:tcPr>
-            <w:tcW w:w="3771" w:type="dxa"/>
+          </w:p>
+        </w:tc>
+        <w:tc>
+          <w:tcPr>
+            <w:tcW w:w="3913" w:type="dxa"/>
           </w:tcPr>
           <w:p>
             <w:pPr>
@@ -378,8 +371,8 @@
       <w:tblGrid>
         <w:gridCol w:w="2410"/>
         <w:gridCol w:w="1701"/>
-        <w:gridCol w:w="1134"/>
-        <w:gridCol w:w="3771"/>
+        <w:gridCol w:w="992"/>
+        <w:gridCol w:w="3913"/>
       </w:tblGrid>
       <w:tr>
         <w:tc>
@@ -487,7 +480,7 @@
         </w:tc>
         <w:tc>
           <w:tcPr>
-            <w:tcW w:w="2835" w:type="dxa"/>
+            <w:tcW w:w="2693" w:type="dxa"/>
             <w:gridSpan w:val="2"/>
           </w:tcPr>
           <w:p>
@@ -509,7 +502,7 @@
         </w:tc>
         <w:tc>
           <w:tcPr>
-            <w:tcW w:w="3771" w:type="dxa"/>
+            <w:tcW w:w="3913" w:type="dxa"/>
           </w:tcPr>
           <w:p>
             <w:pPr>
@@ -545,7 +538,7 @@
         </w:tc>
         <w:tc>
           <w:tcPr>
-            <w:tcW w:w="2835" w:type="dxa"/>
+            <w:tcW w:w="2693" w:type="dxa"/>
             <w:gridSpan w:val="2"/>
           </w:tcPr>
           <w:p>
@@ -559,7 +552,7 @@
         </w:tc>
         <w:tc>
           <w:tcPr>
-            <w:tcW w:w="3771" w:type="dxa"/>
+            <w:tcW w:w="3913" w:type="dxa"/>
           </w:tcPr>
           <w:p>
             <w:pPr>
@@ -587,7 +580,7 @@
         </w:tc>
         <w:tc>
           <w:tcPr>
-            <w:tcW w:w="2835" w:type="dxa"/>
+            <w:tcW w:w="2693" w:type="dxa"/>
             <w:gridSpan w:val="2"/>
           </w:tcPr>
           <w:p>
@@ -601,7 +594,7 @@
         </w:tc>
         <w:tc>
           <w:tcPr>
-            <w:tcW w:w="3771" w:type="dxa"/>
+            <w:tcW w:w="3913" w:type="dxa"/>
           </w:tcPr>
           <w:p>
             <w:pPr>
@@ -629,7 +622,7 @@
         </w:tc>
         <w:tc>
           <w:tcPr>
-            <w:tcW w:w="2835" w:type="dxa"/>
+            <w:tcW w:w="2693" w:type="dxa"/>
             <w:gridSpan w:val="2"/>
           </w:tcPr>
           <w:p>
@@ -646,7 +639,7 @@
         </w:tc>
         <w:tc>
           <w:tcPr>
-            <w:tcW w:w="3771" w:type="dxa"/>
+            <w:tcW w:w="3913" w:type="dxa"/>
           </w:tcPr>
           <w:p>
             <w:pPr>
@@ -678,8 +671,8 @@
       <w:tblGrid>
         <w:gridCol w:w="2410"/>
         <w:gridCol w:w="1701"/>
-        <w:gridCol w:w="1134"/>
-        <w:gridCol w:w="3771"/>
+        <w:gridCol w:w="992"/>
+        <w:gridCol w:w="3913"/>
       </w:tblGrid>
       <w:tr>
         <w:tc>
@@ -781,7 +774,7 @@
         </w:tc>
         <w:tc>
           <w:tcPr>
-            <w:tcW w:w="2835" w:type="dxa"/>
+            <w:tcW w:w="2693" w:type="dxa"/>
             <w:gridSpan w:val="2"/>
           </w:tcPr>
           <w:p>
@@ -803,7 +796,7 @@
         </w:tc>
         <w:tc>
           <w:tcPr>
-            <w:tcW w:w="3771" w:type="dxa"/>
+            <w:tcW w:w="3913" w:type="dxa"/>
           </w:tcPr>
           <w:p>
             <w:pPr>
@@ -839,7 +832,7 @@
         </w:tc>
         <w:tc>
           <w:tcPr>
-            <w:tcW w:w="2835" w:type="dxa"/>
+            <w:tcW w:w="2693" w:type="dxa"/>
             <w:gridSpan w:val="2"/>
           </w:tcPr>
           <w:p>
@@ -853,7 +846,7 @@
         </w:tc>
         <w:tc>
           <w:tcPr>
-            <w:tcW w:w="3771" w:type="dxa"/>
+            <w:tcW w:w="3913" w:type="dxa"/>
           </w:tcPr>
           <w:p>
             <w:pPr>
@@ -881,30 +874,34 @@
         </w:tc>
         <w:tc>
           <w:tcPr>
-            <w:tcW w:w="2835" w:type="dxa"/>
+            <w:tcW w:w="2693" w:type="dxa"/>
             <w:gridSpan w:val="2"/>
           </w:tcPr>
           <w:p>
             <w:pPr>
               <w:pStyle w:val="NoSpacing"/>
             </w:pPr>
-            <w:proofErr w:type="spellStart"/>
             <w:r>
               <w:t>ListEntier</w:t>
             </w:r>
-            <w:proofErr w:type="spellEnd"/>
-          </w:p>
-        </w:tc>
-        <w:tc>
-          <w:tcPr>
-            <w:tcW w:w="3771" w:type="dxa"/>
-          </w:tcPr>
-          <w:p>
-            <w:pPr>
-              <w:pStyle w:val="NoSpacing"/>
-            </w:pPr>
-            <w:r>
-              <w:t>Liste des propositions de la prémisse</w:t>
+          </w:p>
+        </w:tc>
+        <w:tc>
+          <w:tcPr>
+            <w:tcW w:w="3913" w:type="dxa"/>
+          </w:tcPr>
+          <w:p>
+            <w:pPr>
+              <w:pStyle w:val="NoSpacing"/>
+            </w:pPr>
+            <w:r>
+              <w:t xml:space="preserve">Liste </w:t>
+            </w:r>
+            <w:r>
+              <w:t xml:space="preserve">d’id </w:t>
+            </w:r>
+            <w:r>
+              <w:t>des propositions de la prémisse</w:t>
             </w:r>
           </w:p>
         </w:tc>
@@ -925,7 +922,7 @@
         </w:tc>
         <w:tc>
           <w:tcPr>
-            <w:tcW w:w="2835" w:type="dxa"/>
+            <w:tcW w:w="2693" w:type="dxa"/>
             <w:gridSpan w:val="2"/>
           </w:tcPr>
           <w:p>
@@ -939,7 +936,7 @@
         </w:tc>
         <w:tc>
           <w:tcPr>
-            <w:tcW w:w="3771" w:type="dxa"/>
+            <w:tcW w:w="3913" w:type="dxa"/>
           </w:tcPr>
           <w:p>
             <w:pPr>
@@ -967,7 +964,7 @@
         </w:tc>
         <w:tc>
           <w:tcPr>
-            <w:tcW w:w="2835" w:type="dxa"/>
+            <w:tcW w:w="2693" w:type="dxa"/>
             <w:gridSpan w:val="2"/>
           </w:tcPr>
           <w:p>
@@ -984,7 +981,7 @@
         </w:tc>
         <w:tc>
           <w:tcPr>
-            <w:tcW w:w="3771" w:type="dxa"/>
+            <w:tcW w:w="3913" w:type="dxa"/>
           </w:tcPr>
           <w:p>
             <w:pPr>
@@ -1016,8 +1013,8 @@
       <w:tblGrid>
         <w:gridCol w:w="2410"/>
         <w:gridCol w:w="1701"/>
-        <w:gridCol w:w="1134"/>
-        <w:gridCol w:w="3771"/>
+        <w:gridCol w:w="992"/>
+        <w:gridCol w:w="3913"/>
       </w:tblGrid>
       <w:tr>
         <w:tc>
@@ -1119,7 +1116,7 @@
         </w:tc>
         <w:tc>
           <w:tcPr>
-            <w:tcW w:w="2835" w:type="dxa"/>
+            <w:tcW w:w="2693" w:type="dxa"/>
             <w:gridSpan w:val="2"/>
           </w:tcPr>
           <w:p>
@@ -1141,7 +1138,7 @@
         </w:tc>
         <w:tc>
           <w:tcPr>
-            <w:tcW w:w="3771" w:type="dxa"/>
+            <w:tcW w:w="3913" w:type="dxa"/>
           </w:tcPr>
           <w:p>
             <w:pPr>
@@ -1177,7 +1174,7 @@
         </w:tc>
         <w:tc>
           <w:tcPr>
-            <w:tcW w:w="2835" w:type="dxa"/>
+            <w:tcW w:w="2693" w:type="dxa"/>
             <w:gridSpan w:val="2"/>
           </w:tcPr>
           <w:p>
@@ -1191,7 +1188,7 @@
         </w:tc>
         <w:tc>
           <w:tcPr>
-            <w:tcW w:w="3771" w:type="dxa"/>
+            <w:tcW w:w="3913" w:type="dxa"/>
           </w:tcPr>
           <w:p>
             <w:pPr>
@@ -1222,7 +1219,7 @@
         </w:tc>
         <w:tc>
           <w:tcPr>
-            <w:tcW w:w="2835" w:type="dxa"/>
+            <w:tcW w:w="2693" w:type="dxa"/>
             <w:gridSpan w:val="2"/>
           </w:tcPr>
           <w:p>
@@ -1238,7 +1235,7 @@
         </w:tc>
         <w:tc>
           <w:tcPr>
-            <w:tcW w:w="3771" w:type="dxa"/>
+            <w:tcW w:w="3913" w:type="dxa"/>
           </w:tcPr>
           <w:p>
             <w:pPr>
@@ -1266,7 +1263,7 @@
         </w:tc>
         <w:tc>
           <w:tcPr>
-            <w:tcW w:w="2835" w:type="dxa"/>
+            <w:tcW w:w="2693" w:type="dxa"/>
             <w:gridSpan w:val="2"/>
           </w:tcPr>
           <w:p>
@@ -1282,7 +1279,7 @@
         </w:tc>
         <w:tc>
           <w:tcPr>
-            <w:tcW w:w="3771" w:type="dxa"/>
+            <w:tcW w:w="3913" w:type="dxa"/>
           </w:tcPr>
           <w:p>
             <w:pPr>
@@ -1311,6 +1308,15 @@
       </w:pPr>
       <w:r>
         <w:t>III) Algorithmes</w:t>
+      </w:r>
+    </w:p>
+    <w:p>
+      <w:pPr>
+        <w:pStyle w:val="NoSpacing"/>
+      </w:pPr>
+      <w:r>
+        <w:lastRenderedPageBreak/>
+        <w:t>III.1) Algorithmes des règles</w:t>
       </w:r>
     </w:p>
     <w:p>
@@ -1553,15 +1559,7 @@
             <w:proofErr w:type="spellEnd"/>
             <w:proofErr w:type="gramEnd"/>
             <w:r>
-              <w:t xml:space="preserve"> est de type </w:t>
-            </w:r>
-            <w:proofErr w:type="spellStart"/>
-            <w:r>
-              <w:t>ListEntier</w:t>
-            </w:r>
-            <w:proofErr w:type="spellEnd"/>
-            <w:r>
-              <w:t>, ce type de liste est considéré vide lorsqu’il est indéfini</w:t>
+              <w:t xml:space="preserve"> est de type ListEntier, ce type de liste est considéré vide lorsqu’il est indéfini</w:t>
             </w:r>
           </w:p>
         </w:tc>
@@ -1813,14 +1811,12 @@
               </w:rPr>
               <w:t xml:space="preserve"> </w:t>
             </w:r>
-            <w:proofErr w:type="spellStart"/>
             <w:r>
               <w:rPr>
                 <w:rFonts w:ascii="Calibri" w:hAnsi="Calibri" w:cs="Calibri"/>
               </w:rPr>
-              <w:t>Indéfinit</w:t>
-            </w:r>
-            <w:proofErr w:type="spellEnd"/>
+              <w:t>Indéfini</w:t>
+            </w:r>
           </w:p>
           <w:p>
             <w:pPr>
@@ -1857,14 +1853,12 @@
               </w:rPr>
               <w:t xml:space="preserve"> </w:t>
             </w:r>
-            <w:proofErr w:type="spellStart"/>
             <w:r>
               <w:rPr>
                 <w:rFonts w:ascii="Calibri" w:hAnsi="Calibri" w:cs="Calibri"/>
               </w:rPr>
-              <w:t>Indéfinit</w:t>
-            </w:r>
-            <w:proofErr w:type="spellEnd"/>
+              <w:t>Indéfini</w:t>
+            </w:r>
           </w:p>
           <w:p>
             <w:pPr>
@@ -1899,60 +1893,44 @@
               <w:rPr>
                 <w:rFonts w:ascii="Calibri" w:hAnsi="Calibri" w:cs="Calibri"/>
               </w:rPr>
+              <w:t xml:space="preserve"> Indéfini</w:t>
+            </w:r>
+          </w:p>
+          <w:p>
+            <w:pPr>
+              <w:pStyle w:val="NoSpacing"/>
+              <w:rPr>
+                <w:rFonts w:ascii="Calibri" w:hAnsi="Calibri" w:cs="Calibri"/>
+              </w:rPr>
+            </w:pPr>
+            <w:proofErr w:type="spellStart"/>
+            <w:proofErr w:type="gramStart"/>
+            <w:r>
+              <w:rPr>
+                <w:rFonts w:ascii="Calibri" w:hAnsi="Calibri" w:cs="Calibri"/>
+              </w:rPr>
+              <w:t>R.Suivant</w:t>
+            </w:r>
+            <w:proofErr w:type="spellEnd"/>
+            <w:proofErr w:type="gramEnd"/>
+            <w:r>
+              <w:rPr>
+                <w:rFonts w:ascii="Calibri" w:hAnsi="Calibri" w:cs="Calibri"/>
+              </w:rPr>
               <w:t xml:space="preserve"> </w:t>
             </w:r>
-            <w:proofErr w:type="spellStart"/>
             <w:r>
               <w:rPr>
                 <w:rFonts w:ascii="Calibri" w:hAnsi="Calibri" w:cs="Calibri"/>
               </w:rPr>
-              <w:t>Indéfinit</w:t>
-            </w:r>
-            <w:proofErr w:type="spellEnd"/>
-          </w:p>
-          <w:p>
-            <w:pPr>
-              <w:pStyle w:val="NoSpacing"/>
+              <w:t>←</w:t>
+            </w:r>
+            <w:r>
               <w:rPr>
                 <w:rFonts w:ascii="Calibri" w:hAnsi="Calibri" w:cs="Calibri"/>
               </w:rPr>
-            </w:pPr>
-            <w:proofErr w:type="spellStart"/>
-            <w:proofErr w:type="gramStart"/>
-            <w:r>
-              <w:rPr>
-                <w:rFonts w:ascii="Calibri" w:hAnsi="Calibri" w:cs="Calibri"/>
-              </w:rPr>
-              <w:t>R.Suivant</w:t>
-            </w:r>
-            <w:proofErr w:type="spellEnd"/>
-            <w:proofErr w:type="gramEnd"/>
-            <w:r>
-              <w:rPr>
-                <w:rFonts w:ascii="Calibri" w:hAnsi="Calibri" w:cs="Calibri"/>
-              </w:rPr>
-              <w:t xml:space="preserve"> </w:t>
-            </w:r>
-            <w:r>
-              <w:rPr>
-                <w:rFonts w:ascii="Calibri" w:hAnsi="Calibri" w:cs="Calibri"/>
-              </w:rPr>
-              <w:t>←</w:t>
-            </w:r>
-            <w:r>
-              <w:rPr>
-                <w:rFonts w:ascii="Calibri" w:hAnsi="Calibri" w:cs="Calibri"/>
-              </w:rPr>
-              <w:t xml:space="preserve"> </w:t>
-            </w:r>
-            <w:proofErr w:type="spellStart"/>
-            <w:r>
-              <w:rPr>
-                <w:rFonts w:ascii="Calibri" w:hAnsi="Calibri" w:cs="Calibri"/>
-              </w:rPr>
-              <w:t>Indéfinit</w:t>
-            </w:r>
-            <w:proofErr w:type="spellEnd"/>
+              <w:t xml:space="preserve"> Indéfini</w:t>
+            </w:r>
           </w:p>
           <w:p>
             <w:pPr>
@@ -1973,11 +1951,6 @@
         </w:tc>
       </w:tr>
     </w:tbl>
-    <w:p>
-      <w:pPr>
-        <w:pStyle w:val="NoSpacing"/>
-      </w:pPr>
-    </w:p>
     <w:p>
       <w:pPr>
         <w:pStyle w:val="NoSpacing"/>
@@ -2076,20 +2049,18 @@
             <w:r>
               <w:t>(</w:t>
             </w:r>
-            <w:proofErr w:type="spellStart"/>
             <w:proofErr w:type="gramEnd"/>
             <w:r>
-              <w:t>ListEntier</w:t>
-            </w:r>
-            <w:proofErr w:type="spellEnd"/>
-            <w:r>
-              <w:t xml:space="preserve">, Entier) est une fonction qui insère l’entier donné en queue </w:t>
+              <w:t xml:space="preserve">ListEntier, Entier) est une fonction qui insère l’entier donné en queue </w:t>
             </w:r>
             <w:r>
               <w:t xml:space="preserve">de la liste d’entier donnée, </w:t>
             </w:r>
             <w:r>
-              <w:t>seulement si il n’est pas déjà dans la liste</w:t>
+              <w:t>seulement si il n’est pas déjà dans la list</w:t>
+            </w:r>
+            <w:r>
+              <w:t>e</w:t>
             </w:r>
           </w:p>
         </w:tc>
@@ -3255,14 +3226,9 @@
             <w:r>
               <w:t>(</w:t>
             </w:r>
-            <w:proofErr w:type="spellStart"/>
             <w:proofErr w:type="gramEnd"/>
             <w:r>
-              <w:t>ListEntier</w:t>
-            </w:r>
-            <w:proofErr w:type="spellEnd"/>
-            <w:r>
-              <w:t>) est une fonction qui retourne la valeur du premier élément de la liste d’entiers donnée</w:t>
+              <w:t>ListEntier) est une fonction qui retourne la valeur du premier élément de la liste d’entiers donnée</w:t>
             </w:r>
           </w:p>
           <w:p>
@@ -3276,14 +3242,9 @@
             <w:r>
               <w:t>Reste(</w:t>
             </w:r>
-            <w:proofErr w:type="spellStart"/>
             <w:proofErr w:type="gramEnd"/>
             <w:r>
-              <w:t>ListEntier</w:t>
-            </w:r>
-            <w:proofErr w:type="spellEnd"/>
-            <w:r>
-              <w:t>) est une fonction qui retourne la liste d’entiers donnée privée de son élément de tête</w:t>
+              <w:t>ListEntier) est une fonction qui retourne la liste d’entiers donnée privée de son élément de tête</w:t>
             </w:r>
           </w:p>
         </w:tc>
@@ -3373,15 +3334,7 @@
             </w:r>
             <w:proofErr w:type="gramEnd"/>
             <w:r>
-              <w:t xml:space="preserve"> : </w:t>
-            </w:r>
-            <w:proofErr w:type="spellStart"/>
-            <w:r>
-              <w:t>ListEntier</w:t>
-            </w:r>
-            <w:proofErr w:type="spellEnd"/>
-            <w:r>
-              <w:t xml:space="preserve">, </w:t>
+              <w:t xml:space="preserve"> : ListEntier, </w:t>
             </w:r>
             <w:proofErr w:type="spellStart"/>
             <w:r>
@@ -3997,14 +3950,9 @@
             <w:r>
               <w:t>(</w:t>
             </w:r>
-            <w:proofErr w:type="spellStart"/>
             <w:proofErr w:type="gramEnd"/>
             <w:r>
-              <w:t>ListEntier</w:t>
-            </w:r>
-            <w:proofErr w:type="spellEnd"/>
-            <w:r>
-              <w:t>, Entier) est un fonction qui supprime un entier d’une liste d’entiers</w:t>
+              <w:t>ListEntier, Entier) est un fonction qui supprime un entier d’une liste d’entiers</w:t>
             </w:r>
           </w:p>
         </w:tc>
@@ -4344,15 +4292,7 @@
             <w:proofErr w:type="spellEnd"/>
             <w:proofErr w:type="gramEnd"/>
             <w:r>
-              <w:t xml:space="preserve"> est de type </w:t>
-            </w:r>
-            <w:proofErr w:type="spellStart"/>
-            <w:r>
-              <w:t>ListEntier</w:t>
-            </w:r>
-            <w:proofErr w:type="spellEnd"/>
-            <w:r>
-              <w:t xml:space="preserve">, ce type de liste est considéré vide lorsqu’il est </w:t>
+              <w:t xml:space="preserve"> est de type ListEntier, ce type de liste est considéré vide lorsqu’il est </w:t>
             </w:r>
             <w:r>
               <w:t>indéfini</w:t>
@@ -5105,10 +5045,7 @@
               <w:pStyle w:val="NoSpacing"/>
             </w:pPr>
             <w:r>
-              <w:t xml:space="preserve">Algorithme : </w:t>
-            </w:r>
-            <w:r>
-              <w:t>Accéder à la conclusion d’une règle</w:t>
+              <w:t>Algorithme : Accéder à la conclusion d’une règle</w:t>
             </w:r>
           </w:p>
         </w:tc>
@@ -5165,10 +5102,7 @@
             </w:r>
             <w:proofErr w:type="gramEnd"/>
             <w:r>
-              <w:t> : Règle</w:t>
-            </w:r>
-            <w:r>
-              <w:t xml:space="preserve">, P : </w:t>
+              <w:t xml:space="preserve"> : Règle, P : </w:t>
             </w:r>
             <w:proofErr w:type="spellStart"/>
             <w:r>
@@ -5444,6 +5378,2517 @@
       </w:tr>
     </w:tbl>
     <w:p/>
+    <w:p>
+      <w:pPr>
+        <w:pStyle w:val="NoSpacing"/>
+      </w:pPr>
+    </w:p>
+    <w:p>
+      <w:pPr>
+        <w:pStyle w:val="NoSpacing"/>
+      </w:pPr>
+      <w:r>
+        <w:t>III.2) Algorithmes de la base de connaissance</w:t>
+      </w:r>
+    </w:p>
+    <w:p>
+      <w:pPr>
+        <w:pStyle w:val="NoSpacing"/>
+      </w:pPr>
+    </w:p>
+    <w:p>
+      <w:pPr>
+        <w:pStyle w:val="NoSpacing"/>
+      </w:pPr>
+    </w:p>
+    <w:tbl>
+      <w:tblPr>
+        <w:tblStyle w:val="TableGrid"/>
+        <w:tblW w:w="0" w:type="auto"/>
+        <w:tblInd w:w="-5" w:type="dxa"/>
+        <w:tblLook w:val="04A0" w:firstRow="1" w:lastRow="0" w:firstColumn="1" w:lastColumn="0" w:noHBand="0" w:noVBand="1"/>
+      </w:tblPr>
+      <w:tblGrid>
+        <w:gridCol w:w="9016"/>
+      </w:tblGrid>
+      <w:tr>
+        <w:trPr>
+          <w:cantSplit/>
+        </w:trPr>
+        <w:tc>
+          <w:tcPr>
+            <w:tcW w:w="9016" w:type="dxa"/>
+            <w:tcBorders>
+              <w:bottom w:val="single" w:sz="4" w:space="0" w:color="auto"/>
+            </w:tcBorders>
+            <w:shd w:val="solid" w:color="F4B083" w:themeColor="accent2" w:themeTint="99" w:fill="auto"/>
+          </w:tcPr>
+          <w:p>
+            <w:pPr>
+              <w:pStyle w:val="NoSpacing"/>
+            </w:pPr>
+            <w:r>
+              <w:t xml:space="preserve">Algorithme : </w:t>
+            </w:r>
+            <w:r>
+              <w:t>Créer une base vide</w:t>
+            </w:r>
+          </w:p>
+        </w:tc>
+      </w:tr>
+      <w:tr>
+        <w:trPr>
+          <w:cantSplit/>
+        </w:trPr>
+        <w:tc>
+          <w:tcPr>
+            <w:tcW w:w="9016" w:type="dxa"/>
+            <w:tcBorders>
+              <w:left w:val="nil"/>
+              <w:bottom w:val="single" w:sz="4" w:space="0" w:color="auto"/>
+              <w:right w:val="nil"/>
+            </w:tcBorders>
+            <w:shd w:val="solid" w:color="FBE4D5" w:themeColor="accent2" w:themeTint="33" w:fill="auto"/>
+          </w:tcPr>
+          <w:p>
+            <w:pPr>
+              <w:pStyle w:val="NoSpacing"/>
+            </w:pPr>
+            <w:r>
+              <w:rPr>
+                <w:b/>
+                <w:bCs/>
+              </w:rPr>
+              <w:t>Nom Fonction :</w:t>
+            </w:r>
+            <w:r>
+              <w:t xml:space="preserve"> </w:t>
+            </w:r>
+            <w:proofErr w:type="spellStart"/>
+            <w:r>
+              <w:t>BaseVide</w:t>
+            </w:r>
+            <w:proofErr w:type="spellEnd"/>
+            <w:r>
+              <w:rPr>
+                <w:b/>
+                <w:bCs/>
+              </w:rPr>
+              <w:br/>
+            </w:r>
+            <w:proofErr w:type="gramStart"/>
+            <w:r>
+              <w:rPr>
+                <w:b/>
+                <w:bCs/>
+              </w:rPr>
+              <w:t>Données</w:t>
+            </w:r>
+            <w:r>
+              <w:rPr>
+                <w:b/>
+                <w:bCs/>
+              </w:rPr>
+              <w:t xml:space="preserve">  </w:t>
+            </w:r>
+            <w:r>
+              <w:t>Nom</w:t>
+            </w:r>
+            <w:proofErr w:type="gramEnd"/>
+            <w:r>
+              <w:t> : String</w:t>
+            </w:r>
+            <w:r>
+              <w:br/>
+            </w:r>
+            <w:r>
+              <w:rPr>
+                <w:b/>
+                <w:bCs/>
+              </w:rPr>
+              <w:t>Résultat</w:t>
+            </w:r>
+            <w:r>
+              <w:rPr>
+                <w:b/>
+                <w:bCs/>
+              </w:rPr>
+              <w:t xml:space="preserve">   </w:t>
+            </w:r>
+            <w:r>
+              <w:t xml:space="preserve">B : </w:t>
+            </w:r>
+            <w:r>
+              <w:t>BDC</w:t>
+            </w:r>
+          </w:p>
+          <w:p>
+            <w:pPr>
+              <w:pStyle w:val="NoSpacing"/>
+            </w:pPr>
+          </w:p>
+          <w:p>
+            <w:pPr>
+              <w:pStyle w:val="NoSpacing"/>
+              <w:rPr>
+                <w:b/>
+                <w:bCs/>
+              </w:rPr>
+            </w:pPr>
+            <w:r>
+              <w:rPr>
+                <w:b/>
+                <w:bCs/>
+              </w:rPr>
+              <w:t>Début</w:t>
+            </w:r>
+          </w:p>
+          <w:p>
+            <w:pPr>
+              <w:pStyle w:val="NoSpacing"/>
+            </w:pPr>
+            <w:r>
+              <w:t xml:space="preserve">B </w:t>
+            </w:r>
+            <w:r>
+              <w:sym w:font="Wingdings" w:char="F0DF"/>
+            </w:r>
+            <w:r>
+              <w:t xml:space="preserve"> Allouer mémoire pour BDC</w:t>
+            </w:r>
+          </w:p>
+          <w:p>
+            <w:pPr>
+              <w:pStyle w:val="NoSpacing"/>
+            </w:pPr>
+            <w:proofErr w:type="spellStart"/>
+            <w:proofErr w:type="gramStart"/>
+            <w:r>
+              <w:t>B.Propositions</w:t>
+            </w:r>
+            <w:proofErr w:type="spellEnd"/>
+            <w:proofErr w:type="gramEnd"/>
+            <w:r>
+              <w:t xml:space="preserve"> </w:t>
+            </w:r>
+            <w:r>
+              <w:sym w:font="Wingdings" w:char="F0DF"/>
+            </w:r>
+            <w:r>
+              <w:t xml:space="preserve"> Indéfini</w:t>
+            </w:r>
+          </w:p>
+          <w:p>
+            <w:pPr>
+              <w:pStyle w:val="NoSpacing"/>
+            </w:pPr>
+            <w:proofErr w:type="spellStart"/>
+            <w:proofErr w:type="gramStart"/>
+            <w:r>
+              <w:t>B.Règles</w:t>
+            </w:r>
+            <w:proofErr w:type="spellEnd"/>
+            <w:proofErr w:type="gramEnd"/>
+            <w:r>
+              <w:t xml:space="preserve"> </w:t>
+            </w:r>
+            <w:r>
+              <w:sym w:font="Wingdings" w:char="F0DF"/>
+            </w:r>
+            <w:r>
+              <w:t xml:space="preserve"> Indéfini</w:t>
+            </w:r>
+          </w:p>
+          <w:p>
+            <w:pPr>
+              <w:pStyle w:val="NoSpacing"/>
+            </w:pPr>
+            <w:proofErr w:type="spellStart"/>
+            <w:proofErr w:type="gramStart"/>
+            <w:r>
+              <w:t>B.Nom</w:t>
+            </w:r>
+            <w:proofErr w:type="spellEnd"/>
+            <w:proofErr w:type="gramEnd"/>
+            <w:r>
+              <w:t xml:space="preserve"> </w:t>
+            </w:r>
+            <w:r>
+              <w:sym w:font="Wingdings" w:char="F0DF"/>
+            </w:r>
+            <w:r>
+              <w:t xml:space="preserve"> Nom</w:t>
+            </w:r>
+          </w:p>
+          <w:p>
+            <w:pPr>
+              <w:pStyle w:val="NoSpacing"/>
+              <w:rPr>
+                <w:b/>
+                <w:bCs/>
+              </w:rPr>
+            </w:pPr>
+            <w:r>
+              <w:rPr>
+                <w:b/>
+                <w:bCs/>
+              </w:rPr>
+              <w:t>Fin</w:t>
+            </w:r>
+          </w:p>
+        </w:tc>
+      </w:tr>
+    </w:tbl>
+    <w:p>
+      <w:pPr>
+        <w:pStyle w:val="NoSpacing"/>
+      </w:pPr>
+    </w:p>
+    <w:p>
+      <w:pPr>
+        <w:pStyle w:val="NoSpacing"/>
+      </w:pPr>
+    </w:p>
+    <w:p>
+      <w:pPr>
+        <w:pStyle w:val="NoSpacing"/>
+      </w:pPr>
+    </w:p>
+    <w:p>
+      <w:r>
+        <w:br w:type="page"/>
+      </w:r>
+    </w:p>
+    <w:p>
+      <w:pPr>
+        <w:pStyle w:val="NoSpacing"/>
+      </w:pPr>
+    </w:p>
+    <w:tbl>
+      <w:tblPr>
+        <w:tblStyle w:val="TableGrid"/>
+        <w:tblW w:w="0" w:type="auto"/>
+        <w:tblLook w:val="04A0" w:firstRow="1" w:lastRow="0" w:firstColumn="1" w:lastColumn="0" w:noHBand="0" w:noVBand="1"/>
+      </w:tblPr>
+      <w:tblGrid>
+        <w:gridCol w:w="9016"/>
+      </w:tblGrid>
+      <w:tr>
+        <w:trPr>
+          <w:cantSplit/>
+        </w:trPr>
+        <w:tc>
+          <w:tcPr>
+            <w:tcW w:w="9016" w:type="dxa"/>
+            <w:tcBorders>
+              <w:left w:val="nil"/>
+              <w:bottom w:val="single" w:sz="4" w:space="0" w:color="auto"/>
+              <w:right w:val="nil"/>
+            </w:tcBorders>
+            <w:shd w:val="clear" w:color="F4B083" w:themeColor="accent2" w:themeTint="99" w:fill="auto"/>
+          </w:tcPr>
+          <w:p>
+            <w:pPr>
+              <w:pStyle w:val="NoSpacing"/>
+            </w:pPr>
+          </w:p>
+        </w:tc>
+      </w:tr>
+      <w:tr>
+        <w:trPr>
+          <w:cantSplit/>
+        </w:trPr>
+        <w:tc>
+          <w:tcPr>
+            <w:tcW w:w="9016" w:type="dxa"/>
+            <w:tcBorders>
+              <w:bottom w:val="single" w:sz="4" w:space="0" w:color="auto"/>
+            </w:tcBorders>
+            <w:shd w:val="solid" w:color="F4B083" w:themeColor="accent2" w:themeTint="99" w:fill="auto"/>
+          </w:tcPr>
+          <w:p>
+            <w:pPr>
+              <w:pStyle w:val="NoSpacing"/>
+            </w:pPr>
+            <w:r>
+              <w:t xml:space="preserve">Algorithme : </w:t>
+            </w:r>
+            <w:r>
+              <w:t>Ajouter une règle à une base</w:t>
+            </w:r>
+          </w:p>
+        </w:tc>
+      </w:tr>
+      <w:tr>
+        <w:trPr>
+          <w:cantSplit/>
+        </w:trPr>
+        <w:tc>
+          <w:tcPr>
+            <w:tcW w:w="9016" w:type="dxa"/>
+            <w:tcBorders>
+              <w:left w:val="nil"/>
+              <w:bottom w:val="single" w:sz="4" w:space="0" w:color="auto"/>
+              <w:right w:val="nil"/>
+            </w:tcBorders>
+            <w:shd w:val="solid" w:color="FBE4D5" w:themeColor="accent2" w:themeTint="33" w:fill="auto"/>
+          </w:tcPr>
+          <w:p>
+            <w:pPr>
+              <w:pStyle w:val="NoSpacing"/>
+            </w:pPr>
+            <w:r>
+              <w:rPr>
+                <w:b/>
+                <w:bCs/>
+              </w:rPr>
+              <w:t>Nom Fonction :</w:t>
+            </w:r>
+            <w:r>
+              <w:rPr>
+                <w:b/>
+                <w:bCs/>
+              </w:rPr>
+              <w:br/>
+            </w:r>
+            <w:proofErr w:type="gramStart"/>
+            <w:r>
+              <w:rPr>
+                <w:b/>
+                <w:bCs/>
+              </w:rPr>
+              <w:t>Données</w:t>
+            </w:r>
+            <w:r>
+              <w:rPr>
+                <w:b/>
+                <w:bCs/>
+              </w:rPr>
+              <w:t xml:space="preserve">  </w:t>
+            </w:r>
+            <w:r>
+              <w:t>B</w:t>
+            </w:r>
+            <w:proofErr w:type="gramEnd"/>
+            <w:r>
+              <w:t> : BDC, R : Règle</w:t>
+            </w:r>
+            <w:r>
+              <w:br/>
+            </w:r>
+            <w:r>
+              <w:rPr>
+                <w:b/>
+                <w:bCs/>
+              </w:rPr>
+              <w:t>Résultat</w:t>
+            </w:r>
+            <w:r>
+              <w:rPr>
+                <w:b/>
+                <w:bCs/>
+              </w:rPr>
+              <w:t xml:space="preserve">   </w:t>
+            </w:r>
+          </w:p>
+          <w:p>
+            <w:pPr>
+              <w:pStyle w:val="NoSpacing"/>
+            </w:pPr>
+          </w:p>
+          <w:p>
+            <w:pPr>
+              <w:pStyle w:val="NoSpacing"/>
+              <w:rPr>
+                <w:b/>
+                <w:bCs/>
+              </w:rPr>
+            </w:pPr>
+            <w:r>
+              <w:rPr>
+                <w:b/>
+                <w:bCs/>
+              </w:rPr>
+              <w:t>Début</w:t>
+            </w:r>
+          </w:p>
+          <w:p>
+            <w:pPr>
+              <w:pStyle w:val="NoSpacing"/>
+            </w:pPr>
+          </w:p>
+          <w:p>
+            <w:pPr>
+              <w:pStyle w:val="NoSpacing"/>
+            </w:pPr>
+          </w:p>
+          <w:p>
+            <w:pPr>
+              <w:pStyle w:val="NoSpacing"/>
+              <w:rPr>
+                <w:b/>
+                <w:bCs/>
+              </w:rPr>
+            </w:pPr>
+            <w:r>
+              <w:rPr>
+                <w:b/>
+                <w:bCs/>
+              </w:rPr>
+              <w:t>Fin</w:t>
+            </w:r>
+          </w:p>
+        </w:tc>
+      </w:tr>
+    </w:tbl>
+    <w:p>
+      <w:pPr>
+        <w:pStyle w:val="NoSpacing"/>
+      </w:pPr>
+    </w:p>
+    <w:tbl>
+      <w:tblPr>
+        <w:tblStyle w:val="TableGrid"/>
+        <w:tblW w:w="0" w:type="auto"/>
+        <w:tblLook w:val="04A0" w:firstRow="1" w:lastRow="0" w:firstColumn="1" w:lastColumn="0" w:noHBand="0" w:noVBand="1"/>
+      </w:tblPr>
+      <w:tblGrid>
+        <w:gridCol w:w="9016"/>
+      </w:tblGrid>
+      <w:tr>
+        <w:trPr>
+          <w:cantSplit/>
+        </w:trPr>
+        <w:tc>
+          <w:tcPr>
+            <w:tcW w:w="9016" w:type="dxa"/>
+            <w:tcBorders>
+              <w:left w:val="nil"/>
+              <w:bottom w:val="single" w:sz="4" w:space="0" w:color="auto"/>
+              <w:right w:val="nil"/>
+            </w:tcBorders>
+            <w:shd w:val="clear" w:color="F4B083" w:themeColor="accent2" w:themeTint="99" w:fill="auto"/>
+          </w:tcPr>
+          <w:p>
+            <w:pPr>
+              <w:pStyle w:val="NoSpacing"/>
+            </w:pPr>
+          </w:p>
+        </w:tc>
+      </w:tr>
+      <w:tr>
+        <w:trPr>
+          <w:cantSplit/>
+        </w:trPr>
+        <w:tc>
+          <w:tcPr>
+            <w:tcW w:w="9016" w:type="dxa"/>
+            <w:tcBorders>
+              <w:bottom w:val="single" w:sz="4" w:space="0" w:color="auto"/>
+            </w:tcBorders>
+            <w:shd w:val="solid" w:color="F4B083" w:themeColor="accent2" w:themeTint="99" w:fill="auto"/>
+          </w:tcPr>
+          <w:p>
+            <w:pPr>
+              <w:pStyle w:val="NoSpacing"/>
+            </w:pPr>
+            <w:r>
+              <w:t xml:space="preserve">Algorithme : </w:t>
+            </w:r>
+            <w:r>
+              <w:t>Accéder à la règle se trouvant en tête de base</w:t>
+            </w:r>
+          </w:p>
+        </w:tc>
+      </w:tr>
+      <w:tr>
+        <w:trPr>
+          <w:cantSplit/>
+        </w:trPr>
+        <w:tc>
+          <w:tcPr>
+            <w:tcW w:w="9016" w:type="dxa"/>
+            <w:tcBorders>
+              <w:left w:val="nil"/>
+              <w:bottom w:val="single" w:sz="4" w:space="0" w:color="auto"/>
+              <w:right w:val="nil"/>
+            </w:tcBorders>
+            <w:shd w:val="solid" w:color="FBE4D5" w:themeColor="accent2" w:themeTint="33" w:fill="auto"/>
+          </w:tcPr>
+          <w:p>
+            <w:pPr>
+              <w:pStyle w:val="NoSpacing"/>
+            </w:pPr>
+            <w:r>
+              <w:rPr>
+                <w:b/>
+                <w:bCs/>
+              </w:rPr>
+              <w:t>Nom Fonction :</w:t>
+            </w:r>
+            <w:r>
+              <w:rPr>
+                <w:b/>
+                <w:bCs/>
+              </w:rPr>
+              <w:br/>
+            </w:r>
+            <w:proofErr w:type="gramStart"/>
+            <w:r>
+              <w:rPr>
+                <w:b/>
+                <w:bCs/>
+              </w:rPr>
+              <w:t>Données</w:t>
+            </w:r>
+            <w:r>
+              <w:rPr>
+                <w:b/>
+                <w:bCs/>
+              </w:rPr>
+              <w:t xml:space="preserve">  </w:t>
+            </w:r>
+            <w:r>
+              <w:t>B</w:t>
+            </w:r>
+            <w:proofErr w:type="gramEnd"/>
+            <w:r>
+              <w:t> : BDC</w:t>
+            </w:r>
+            <w:r>
+              <w:br/>
+            </w:r>
+            <w:r>
+              <w:rPr>
+                <w:b/>
+                <w:bCs/>
+              </w:rPr>
+              <w:t>Résultat</w:t>
+            </w:r>
+            <w:r>
+              <w:rPr>
+                <w:b/>
+                <w:bCs/>
+              </w:rPr>
+              <w:t xml:space="preserve">   </w:t>
+            </w:r>
+            <w:r>
+              <w:t>R : Règle</w:t>
+            </w:r>
+          </w:p>
+          <w:p>
+            <w:pPr>
+              <w:pStyle w:val="NoSpacing"/>
+            </w:pPr>
+          </w:p>
+          <w:p>
+            <w:pPr>
+              <w:pStyle w:val="NoSpacing"/>
+              <w:rPr>
+                <w:b/>
+                <w:bCs/>
+              </w:rPr>
+            </w:pPr>
+            <w:r>
+              <w:rPr>
+                <w:b/>
+                <w:bCs/>
+              </w:rPr>
+              <w:t>Début</w:t>
+            </w:r>
+          </w:p>
+          <w:p>
+            <w:pPr>
+              <w:pStyle w:val="NoSpacing"/>
+            </w:pPr>
+            <w:r>
+              <w:t xml:space="preserve">R </w:t>
+            </w:r>
+            <w:r>
+              <w:sym w:font="Wingdings" w:char="F0DF"/>
+            </w:r>
+            <w:r>
+              <w:t xml:space="preserve"> </w:t>
+            </w:r>
+            <w:proofErr w:type="spellStart"/>
+            <w:proofErr w:type="gramStart"/>
+            <w:r>
+              <w:t>B.Règles</w:t>
+            </w:r>
+            <w:proofErr w:type="spellEnd"/>
+            <w:proofErr w:type="gramEnd"/>
+          </w:p>
+          <w:p>
+            <w:pPr>
+              <w:pStyle w:val="NoSpacing"/>
+              <w:rPr>
+                <w:b/>
+                <w:bCs/>
+              </w:rPr>
+            </w:pPr>
+            <w:r>
+              <w:rPr>
+                <w:b/>
+                <w:bCs/>
+              </w:rPr>
+              <w:t>Fin</w:t>
+            </w:r>
+          </w:p>
+        </w:tc>
+      </w:tr>
+    </w:tbl>
+    <w:p>
+      <w:pPr>
+        <w:pStyle w:val="NoSpacing"/>
+      </w:pPr>
+    </w:p>
+    <w:p>
+      <w:pPr>
+        <w:pStyle w:val="NoSpacing"/>
+      </w:pPr>
+    </w:p>
+    <w:p>
+      <w:pPr>
+        <w:pStyle w:val="NoSpacing"/>
+      </w:pPr>
+      <w:r>
+        <w:t>III.3) Algorithme et programme C</w:t>
+      </w:r>
+      <w:r>
+        <w:t xml:space="preserve"> du moteur d’inférence</w:t>
+      </w:r>
+    </w:p>
+    <w:p>
+      <w:r>
+        <w:br w:type="page"/>
+      </w:r>
+    </w:p>
+    <w:tbl>
+      <w:tblPr>
+        <w:tblStyle w:val="TableGrid"/>
+        <w:tblW w:w="0" w:type="auto"/>
+        <w:tblInd w:w="-5" w:type="dxa"/>
+        <w:tblLook w:val="04A0" w:firstRow="1" w:lastRow="0" w:firstColumn="1" w:lastColumn="0" w:noHBand="0" w:noVBand="1"/>
+      </w:tblPr>
+      <w:tblGrid>
+        <w:gridCol w:w="9016"/>
+      </w:tblGrid>
+      <w:tr>
+        <w:tc>
+          <w:tcPr>
+            <w:tcW w:w="9016" w:type="dxa"/>
+            <w:shd w:val="clear" w:color="auto" w:fill="A5A5A5" w:themeFill="accent3"/>
+          </w:tcPr>
+          <w:p>
+            <w:pPr>
+              <w:pStyle w:val="NoSpacing"/>
+            </w:pPr>
+            <w:r>
+              <w:lastRenderedPageBreak/>
+              <w:t xml:space="preserve">Code : </w:t>
+            </w:r>
+            <w:proofErr w:type="spellStart"/>
+            <w:r>
+              <w:t>r_test</w:t>
+            </w:r>
+            <w:proofErr w:type="spellEnd"/>
+          </w:p>
+        </w:tc>
+      </w:tr>
+      <w:tr>
+        <w:tc>
+          <w:tcPr>
+            <w:tcW w:w="9016" w:type="dxa"/>
+            <w:shd w:val="clear" w:color="auto" w:fill="DBDBDB" w:themeFill="accent3" w:themeFillTint="66"/>
+          </w:tcPr>
+          <w:p>
+            <w:pPr>
+              <w:pStyle w:val="NoSpacing"/>
+            </w:pPr>
+            <w:r>
+              <w:t>//</w:t>
+            </w:r>
+            <w:proofErr w:type="spellStart"/>
+            <w:r>
+              <w:t>Function</w:t>
+            </w:r>
+            <w:proofErr w:type="spellEnd"/>
+            <w:r>
+              <w:t xml:space="preserve"> to test if a </w:t>
+            </w:r>
+            <w:proofErr w:type="spellStart"/>
+            <w:r>
+              <w:t>rule</w:t>
+            </w:r>
+            <w:proofErr w:type="spellEnd"/>
+            <w:r>
+              <w:t xml:space="preserve"> has all </w:t>
+            </w:r>
+            <w:proofErr w:type="spellStart"/>
+            <w:r>
+              <w:t>true</w:t>
+            </w:r>
+            <w:proofErr w:type="spellEnd"/>
+            <w:r>
+              <w:t xml:space="preserve"> </w:t>
+            </w:r>
+            <w:proofErr w:type="spellStart"/>
+            <w:r>
+              <w:t>statments</w:t>
+            </w:r>
+            <w:proofErr w:type="spellEnd"/>
+            <w:r>
+              <w:t xml:space="preserve"> in </w:t>
+            </w:r>
+            <w:proofErr w:type="spellStart"/>
+            <w:r>
+              <w:t>it’s</w:t>
+            </w:r>
+            <w:proofErr w:type="spellEnd"/>
+            <w:r>
+              <w:t xml:space="preserve"> </w:t>
+            </w:r>
+            <w:proofErr w:type="spellStart"/>
+            <w:r>
+              <w:t>premise</w:t>
+            </w:r>
+            <w:proofErr w:type="spellEnd"/>
+          </w:p>
+          <w:p>
+            <w:pPr>
+              <w:pStyle w:val="NoSpacing"/>
+            </w:pPr>
+            <w:r>
+              <w:t>//</w:t>
+            </w:r>
+            <w:proofErr w:type="spellStart"/>
+            <w:r>
+              <w:t>Parameters</w:t>
+            </w:r>
+            <w:proofErr w:type="spellEnd"/>
+            <w:r>
+              <w:t xml:space="preserve"> : </w:t>
+            </w:r>
+          </w:p>
+          <w:p>
+            <w:pPr>
+              <w:pStyle w:val="NoSpacing"/>
+            </w:pPr>
+            <w:r>
+              <w:t>//    -</w:t>
+            </w:r>
+            <w:r>
+              <w:t xml:space="preserve">r, </w:t>
+            </w:r>
+            <w:proofErr w:type="spellStart"/>
+            <w:proofErr w:type="gramStart"/>
+            <w:r>
+              <w:t>a</w:t>
+            </w:r>
+            <w:proofErr w:type="spellEnd"/>
+            <w:proofErr w:type="gramEnd"/>
+            <w:r>
+              <w:t xml:space="preserve"> pointer to the </w:t>
+            </w:r>
+            <w:proofErr w:type="spellStart"/>
+            <w:r>
+              <w:t>studied</w:t>
+            </w:r>
+            <w:proofErr w:type="spellEnd"/>
+            <w:r>
+              <w:t xml:space="preserve"> </w:t>
+            </w:r>
+            <w:proofErr w:type="spellStart"/>
+            <w:r>
+              <w:t>rule</w:t>
+            </w:r>
+            <w:proofErr w:type="spellEnd"/>
+            <w:r>
+              <w:t>.</w:t>
+            </w:r>
+          </w:p>
+          <w:p>
+            <w:pPr>
+              <w:pStyle w:val="NoSpacing"/>
+            </w:pPr>
+            <w:r>
+              <w:t>//    -</w:t>
+            </w:r>
+            <w:proofErr w:type="spellStart"/>
+            <w:r>
+              <w:t>facts</w:t>
+            </w:r>
+            <w:proofErr w:type="spellEnd"/>
+            <w:r>
+              <w:t xml:space="preserve">, a </w:t>
+            </w:r>
+            <w:proofErr w:type="spellStart"/>
+            <w:r>
+              <w:t>list</w:t>
+            </w:r>
+            <w:proofErr w:type="spellEnd"/>
+            <w:r>
+              <w:t xml:space="preserve"> of </w:t>
+            </w:r>
+            <w:proofErr w:type="spellStart"/>
+            <w:r>
+              <w:t>integer</w:t>
+            </w:r>
+            <w:proofErr w:type="spellEnd"/>
+            <w:r>
+              <w:t xml:space="preserve"> </w:t>
+            </w:r>
+            <w:proofErr w:type="spellStart"/>
+            <w:r>
+              <w:t>that</w:t>
+            </w:r>
+            <w:proofErr w:type="spellEnd"/>
+            <w:r>
+              <w:t xml:space="preserve"> </w:t>
+            </w:r>
+            <w:proofErr w:type="spellStart"/>
+            <w:r>
+              <w:t>represent</w:t>
+            </w:r>
+            <w:proofErr w:type="spellEnd"/>
+            <w:r>
+              <w:t xml:space="preserve"> the </w:t>
+            </w:r>
+            <w:proofErr w:type="spellStart"/>
+            <w:r>
+              <w:t>ids</w:t>
+            </w:r>
+            <w:proofErr w:type="spellEnd"/>
+            <w:r>
+              <w:t xml:space="preserve"> of the </w:t>
+            </w:r>
+            <w:proofErr w:type="spellStart"/>
+            <w:r>
+              <w:t>statments</w:t>
+            </w:r>
+            <w:proofErr w:type="spellEnd"/>
+            <w:r>
+              <w:t xml:space="preserve"> </w:t>
+            </w:r>
+            <w:proofErr w:type="spellStart"/>
+            <w:r>
+              <w:t>that</w:t>
+            </w:r>
+            <w:proofErr w:type="spellEnd"/>
+            <w:r>
+              <w:t xml:space="preserve"> are </w:t>
+            </w:r>
+            <w:proofErr w:type="spellStart"/>
+            <w:r>
+              <w:t>t</w:t>
+            </w:r>
+            <w:r>
+              <w:t>known</w:t>
+            </w:r>
+            <w:proofErr w:type="spellEnd"/>
+            <w:r>
+              <w:t xml:space="preserve"> </w:t>
+            </w:r>
+            <w:proofErr w:type="spellStart"/>
+            <w:r>
+              <w:t>true</w:t>
+            </w:r>
+            <w:proofErr w:type="spellEnd"/>
+            <w:r>
+              <w:t>.</w:t>
+            </w:r>
+          </w:p>
+          <w:p>
+            <w:pPr>
+              <w:pStyle w:val="NoSpacing"/>
+            </w:pPr>
+            <w:r>
+              <w:t>//</w:t>
+            </w:r>
+            <w:proofErr w:type="spellStart"/>
+            <w:r>
+              <w:t>Returns</w:t>
+            </w:r>
+            <w:proofErr w:type="spellEnd"/>
+            <w:r>
+              <w:t> :</w:t>
+            </w:r>
+          </w:p>
+          <w:p>
+            <w:pPr>
+              <w:pStyle w:val="NoSpacing"/>
+            </w:pPr>
+            <w:r>
+              <w:t>//    -</w:t>
+            </w:r>
+            <w:r>
+              <w:t xml:space="preserve">out, a </w:t>
+            </w:r>
+            <w:proofErr w:type="spellStart"/>
+            <w:r>
+              <w:t>booleen</w:t>
+            </w:r>
+            <w:proofErr w:type="spellEnd"/>
+            <w:r>
+              <w:t xml:space="preserve"> </w:t>
+            </w:r>
+            <w:proofErr w:type="spellStart"/>
+            <w:r>
+              <w:t>that</w:t>
+            </w:r>
+            <w:proofErr w:type="spellEnd"/>
+            <w:r>
+              <w:t xml:space="preserve"> </w:t>
+            </w:r>
+            <w:proofErr w:type="spellStart"/>
+            <w:r>
+              <w:t>is</w:t>
+            </w:r>
+            <w:proofErr w:type="spellEnd"/>
+            <w:r>
+              <w:t xml:space="preserve"> </w:t>
+            </w:r>
+            <w:proofErr w:type="spellStart"/>
+            <w:r>
+              <w:t>true</w:t>
+            </w:r>
+            <w:proofErr w:type="spellEnd"/>
+            <w:r>
+              <w:t xml:space="preserve"> if all the </w:t>
+            </w:r>
+            <w:proofErr w:type="spellStart"/>
+            <w:r>
+              <w:t>statments</w:t>
+            </w:r>
+            <w:proofErr w:type="spellEnd"/>
+            <w:r>
+              <w:t xml:space="preserve"> in the </w:t>
+            </w:r>
+            <w:proofErr w:type="spellStart"/>
+            <w:r>
+              <w:t>studied</w:t>
+            </w:r>
+            <w:proofErr w:type="spellEnd"/>
+            <w:r>
+              <w:t xml:space="preserve"> </w:t>
+            </w:r>
+            <w:proofErr w:type="spellStart"/>
+            <w:r>
+              <w:t>rule’s</w:t>
+            </w:r>
+            <w:proofErr w:type="spellEnd"/>
+            <w:r>
+              <w:t xml:space="preserve"> </w:t>
+            </w:r>
+            <w:proofErr w:type="spellStart"/>
+            <w:r>
+              <w:t>premise</w:t>
+            </w:r>
+            <w:proofErr w:type="spellEnd"/>
+            <w:r>
+              <w:t xml:space="preserve"> are </w:t>
+            </w:r>
+            <w:proofErr w:type="spellStart"/>
+            <w:r>
+              <w:t>true</w:t>
+            </w:r>
+            <w:proofErr w:type="spellEnd"/>
+            <w:r>
+              <w:t>.</w:t>
+            </w:r>
+          </w:p>
+          <w:p>
+            <w:pPr>
+              <w:pStyle w:val="NoSpacing"/>
+            </w:pPr>
+          </w:p>
+          <w:p>
+            <w:pPr>
+              <w:pStyle w:val="NoSpacing"/>
+            </w:pPr>
+            <w:proofErr w:type="spellStart"/>
+            <w:proofErr w:type="gramStart"/>
+            <w:r>
+              <w:t>bool</w:t>
+            </w:r>
+            <w:proofErr w:type="spellEnd"/>
+            <w:proofErr w:type="gramEnd"/>
+            <w:r>
+              <w:t xml:space="preserve"> </w:t>
+            </w:r>
+            <w:proofErr w:type="spellStart"/>
+            <w:r>
+              <w:t>r_test</w:t>
+            </w:r>
+            <w:proofErr w:type="spellEnd"/>
+            <w:r>
+              <w:t>(</w:t>
+            </w:r>
+            <w:proofErr w:type="spellStart"/>
+            <w:r>
+              <w:t>Rule</w:t>
+            </w:r>
+            <w:proofErr w:type="spellEnd"/>
+            <w:r>
+              <w:t xml:space="preserve"> * r, </w:t>
+            </w:r>
+            <w:proofErr w:type="spellStart"/>
+            <w:r>
+              <w:t>i_list</w:t>
+            </w:r>
+            <w:proofErr w:type="spellEnd"/>
+            <w:r>
+              <w:t xml:space="preserve"> </w:t>
+            </w:r>
+            <w:proofErr w:type="spellStart"/>
+            <w:r>
+              <w:t>facts</w:t>
+            </w:r>
+            <w:proofErr w:type="spellEnd"/>
+            <w:r>
+              <w:t>)</w:t>
+            </w:r>
+          </w:p>
+          <w:p>
+            <w:pPr>
+              <w:pStyle w:val="NoSpacing"/>
+            </w:pPr>
+            <w:r>
+              <w:t>{</w:t>
+            </w:r>
+          </w:p>
+          <w:p>
+            <w:pPr>
+              <w:pStyle w:val="NoSpacing"/>
+            </w:pPr>
+            <w:r>
+              <w:t xml:space="preserve">  </w:t>
+            </w:r>
+            <w:proofErr w:type="spellStart"/>
+            <w:proofErr w:type="gramStart"/>
+            <w:r>
+              <w:t>bool</w:t>
+            </w:r>
+            <w:proofErr w:type="spellEnd"/>
+            <w:proofErr w:type="gramEnd"/>
+            <w:r>
+              <w:t xml:space="preserve"> out = </w:t>
+            </w:r>
+            <w:proofErr w:type="spellStart"/>
+            <w:r>
+              <w:t>true</w:t>
+            </w:r>
+            <w:proofErr w:type="spellEnd"/>
+            <w:r>
+              <w:t>;</w:t>
+            </w:r>
+          </w:p>
+          <w:p>
+            <w:pPr>
+              <w:pStyle w:val="NoSpacing"/>
+            </w:pPr>
+            <w:r>
+              <w:t xml:space="preserve">  </w:t>
+            </w:r>
+            <w:proofErr w:type="spellStart"/>
+            <w:proofErr w:type="gramStart"/>
+            <w:r>
+              <w:t>int</w:t>
+            </w:r>
+            <w:proofErr w:type="gramEnd"/>
+            <w:r>
+              <w:t>_list_elem</w:t>
+            </w:r>
+            <w:proofErr w:type="spellEnd"/>
+            <w:r>
+              <w:t xml:space="preserve"> * </w:t>
+            </w:r>
+            <w:proofErr w:type="spellStart"/>
+            <w:r>
+              <w:t>current_int</w:t>
+            </w:r>
+            <w:proofErr w:type="spellEnd"/>
+            <w:r>
+              <w:t xml:space="preserve"> = r-&gt;</w:t>
+            </w:r>
+            <w:proofErr w:type="spellStart"/>
+            <w:r>
+              <w:t>premise</w:t>
+            </w:r>
+            <w:proofErr w:type="spellEnd"/>
+            <w:r>
+              <w:t>;</w:t>
+            </w:r>
+          </w:p>
+          <w:p>
+            <w:pPr>
+              <w:pStyle w:val="NoSpacing"/>
+            </w:pPr>
+            <w:r>
+              <w:t xml:space="preserve">  </w:t>
+            </w:r>
+            <w:proofErr w:type="spellStart"/>
+            <w:proofErr w:type="gramStart"/>
+            <w:r>
+              <w:t>while</w:t>
+            </w:r>
+            <w:proofErr w:type="spellEnd"/>
+            <w:proofErr w:type="gramEnd"/>
+            <w:r>
+              <w:t xml:space="preserve"> (</w:t>
+            </w:r>
+            <w:proofErr w:type="spellStart"/>
+            <w:r>
+              <w:t>current_int</w:t>
+            </w:r>
+            <w:proofErr w:type="spellEnd"/>
+            <w:r>
+              <w:t xml:space="preserve"> != NULL &amp;&amp; </w:t>
+            </w:r>
+            <w:proofErr w:type="spellStart"/>
+            <w:r>
+              <w:t>i_contains</w:t>
+            </w:r>
+            <w:proofErr w:type="spellEnd"/>
+            <w:r>
+              <w:t>(</w:t>
+            </w:r>
+            <w:proofErr w:type="spellStart"/>
+            <w:r>
+              <w:t>facts</w:t>
+            </w:r>
+            <w:proofErr w:type="spellEnd"/>
+            <w:r>
+              <w:t xml:space="preserve">, </w:t>
+            </w:r>
+            <w:proofErr w:type="spellStart"/>
+            <w:r>
+              <w:t>current_int</w:t>
+            </w:r>
+            <w:proofErr w:type="spellEnd"/>
+            <w:r>
+              <w:t>-&gt;value)){</w:t>
+            </w:r>
+          </w:p>
+          <w:p>
+            <w:pPr>
+              <w:pStyle w:val="NoSpacing"/>
+            </w:pPr>
+            <w:r>
+              <w:t xml:space="preserve">    </w:t>
+            </w:r>
+            <w:proofErr w:type="spellStart"/>
+            <w:proofErr w:type="gramStart"/>
+            <w:r>
+              <w:t>current</w:t>
+            </w:r>
+            <w:proofErr w:type="gramEnd"/>
+            <w:r>
+              <w:t>_int</w:t>
+            </w:r>
+            <w:proofErr w:type="spellEnd"/>
+            <w:r>
+              <w:t xml:space="preserve"> = </w:t>
+            </w:r>
+            <w:proofErr w:type="spellStart"/>
+            <w:r>
+              <w:t>current_int</w:t>
+            </w:r>
+            <w:proofErr w:type="spellEnd"/>
+            <w:r>
+              <w:t>-&gt;</w:t>
+            </w:r>
+            <w:proofErr w:type="spellStart"/>
+            <w:r>
+              <w:t>next</w:t>
+            </w:r>
+            <w:proofErr w:type="spellEnd"/>
+            <w:r>
+              <w:t>;</w:t>
+            </w:r>
+          </w:p>
+          <w:p>
+            <w:pPr>
+              <w:pStyle w:val="NoSpacing"/>
+            </w:pPr>
+            <w:r>
+              <w:t xml:space="preserve">  }</w:t>
+            </w:r>
+          </w:p>
+          <w:p>
+            <w:pPr>
+              <w:pStyle w:val="NoSpacing"/>
+            </w:pPr>
+          </w:p>
+          <w:p>
+            <w:pPr>
+              <w:pStyle w:val="NoSpacing"/>
+            </w:pPr>
+            <w:r>
+              <w:t xml:space="preserve">  </w:t>
+            </w:r>
+            <w:proofErr w:type="gramStart"/>
+            <w:r>
+              <w:t>if</w:t>
+            </w:r>
+            <w:proofErr w:type="gramEnd"/>
+            <w:r>
+              <w:t xml:space="preserve"> (</w:t>
+            </w:r>
+            <w:proofErr w:type="spellStart"/>
+            <w:r>
+              <w:t>current_int</w:t>
+            </w:r>
+            <w:proofErr w:type="spellEnd"/>
+            <w:r>
+              <w:t xml:space="preserve"> == NULL){</w:t>
+            </w:r>
+          </w:p>
+          <w:p>
+            <w:pPr>
+              <w:pStyle w:val="NoSpacing"/>
+            </w:pPr>
+            <w:r>
+              <w:t xml:space="preserve">    </w:t>
+            </w:r>
+            <w:proofErr w:type="gramStart"/>
+            <w:r>
+              <w:t>return</w:t>
+            </w:r>
+            <w:proofErr w:type="gramEnd"/>
+            <w:r>
+              <w:t xml:space="preserve"> </w:t>
+            </w:r>
+            <w:proofErr w:type="spellStart"/>
+            <w:r>
+              <w:t>true</w:t>
+            </w:r>
+            <w:proofErr w:type="spellEnd"/>
+            <w:r>
+              <w:t>;</w:t>
+            </w:r>
+          </w:p>
+          <w:p>
+            <w:pPr>
+              <w:pStyle w:val="NoSpacing"/>
+            </w:pPr>
+            <w:r>
+              <w:t xml:space="preserve">  }</w:t>
+            </w:r>
+          </w:p>
+          <w:p>
+            <w:pPr>
+              <w:pStyle w:val="NoSpacing"/>
+            </w:pPr>
+            <w:r>
+              <w:t xml:space="preserve">  </w:t>
+            </w:r>
+            <w:proofErr w:type="spellStart"/>
+            <w:proofErr w:type="gramStart"/>
+            <w:r>
+              <w:t>else</w:t>
+            </w:r>
+            <w:proofErr w:type="spellEnd"/>
+            <w:r>
+              <w:t>{</w:t>
+            </w:r>
+            <w:proofErr w:type="gramEnd"/>
+          </w:p>
+          <w:p>
+            <w:pPr>
+              <w:pStyle w:val="NoSpacing"/>
+            </w:pPr>
+            <w:r>
+              <w:t xml:space="preserve">    </w:t>
+            </w:r>
+            <w:proofErr w:type="gramStart"/>
+            <w:r>
+              <w:t>return</w:t>
+            </w:r>
+            <w:proofErr w:type="gramEnd"/>
+            <w:r>
+              <w:t xml:space="preserve"> false;</w:t>
+            </w:r>
+          </w:p>
+          <w:p>
+            <w:pPr>
+              <w:pStyle w:val="NoSpacing"/>
+            </w:pPr>
+            <w:r>
+              <w:t xml:space="preserve">  }</w:t>
+            </w:r>
+          </w:p>
+          <w:p>
+            <w:pPr>
+              <w:pStyle w:val="NoSpacing"/>
+            </w:pPr>
+            <w:r>
+              <w:t>}</w:t>
+            </w:r>
+          </w:p>
+        </w:tc>
+      </w:tr>
+      <w:tr>
+        <w:trPr>
+          <w:cantSplit/>
+        </w:trPr>
+        <w:tc>
+          <w:tcPr>
+            <w:tcW w:w="9016" w:type="dxa"/>
+            <w:tcBorders>
+              <w:left w:val="nil"/>
+              <w:bottom w:val="single" w:sz="4" w:space="0" w:color="auto"/>
+              <w:right w:val="nil"/>
+            </w:tcBorders>
+            <w:shd w:val="clear" w:color="F4B083" w:themeColor="accent2" w:themeTint="99" w:fill="auto"/>
+          </w:tcPr>
+          <w:p>
+            <w:pPr>
+              <w:pStyle w:val="NoSpacing"/>
+            </w:pPr>
+          </w:p>
+        </w:tc>
+      </w:tr>
+      <w:tr>
+        <w:trPr>
+          <w:cantSplit/>
+        </w:trPr>
+        <w:tc>
+          <w:tcPr>
+            <w:tcW w:w="9016" w:type="dxa"/>
+            <w:tcBorders>
+              <w:bottom w:val="single" w:sz="4" w:space="0" w:color="auto"/>
+            </w:tcBorders>
+            <w:shd w:val="clear" w:color="auto" w:fill="A5A5A5" w:themeFill="accent3"/>
+          </w:tcPr>
+          <w:p>
+            <w:pPr>
+              <w:pStyle w:val="NoSpacing"/>
+            </w:pPr>
+            <w:r>
+              <w:t>Code : Moteur d’inférence</w:t>
+            </w:r>
+          </w:p>
+        </w:tc>
+      </w:tr>
+      <w:tr>
+        <w:trPr>
+          <w:cantSplit/>
+        </w:trPr>
+        <w:tc>
+          <w:tcPr>
+            <w:tcW w:w="9016" w:type="dxa"/>
+            <w:tcBorders>
+              <w:left w:val="nil"/>
+              <w:bottom w:val="single" w:sz="4" w:space="0" w:color="auto"/>
+              <w:right w:val="nil"/>
+            </w:tcBorders>
+            <w:shd w:val="clear" w:color="auto" w:fill="DBDBDB" w:themeFill="accent3" w:themeFillTint="66"/>
+          </w:tcPr>
+          <w:p>
+            <w:pPr>
+              <w:pStyle w:val="NoSpacing"/>
+            </w:pPr>
+            <w:r>
+              <w:lastRenderedPageBreak/>
+              <w:t>//</w:t>
+            </w:r>
+            <w:proofErr w:type="spellStart"/>
+            <w:r>
+              <w:t>Inference</w:t>
+            </w:r>
+            <w:proofErr w:type="spellEnd"/>
+            <w:r>
+              <w:t xml:space="preserve"> </w:t>
+            </w:r>
+            <w:proofErr w:type="spellStart"/>
+            <w:r>
+              <w:t>engine</w:t>
+            </w:r>
+            <w:proofErr w:type="spellEnd"/>
+            <w:r>
+              <w:t xml:space="preserve"> </w:t>
+            </w:r>
+            <w:proofErr w:type="spellStart"/>
+            <w:r>
+              <w:t>function</w:t>
+            </w:r>
+            <w:proofErr w:type="spellEnd"/>
+            <w:r>
+              <w:t> :</w:t>
+            </w:r>
+          </w:p>
+          <w:p>
+            <w:pPr>
+              <w:pStyle w:val="NoSpacing"/>
+            </w:pPr>
+            <w:r>
+              <w:t>//</w:t>
+            </w:r>
+            <w:proofErr w:type="spellStart"/>
+            <w:r>
+              <w:t>Parameters</w:t>
+            </w:r>
+            <w:proofErr w:type="spellEnd"/>
+            <w:r>
+              <w:t xml:space="preserve"> : </w:t>
+            </w:r>
+          </w:p>
+          <w:p>
+            <w:pPr>
+              <w:pStyle w:val="NoSpacing"/>
+            </w:pPr>
+            <w:r>
+              <w:t xml:space="preserve">//    -d, the </w:t>
+            </w:r>
+            <w:proofErr w:type="spellStart"/>
+            <w:r>
+              <w:t>database</w:t>
+            </w:r>
+            <w:proofErr w:type="spellEnd"/>
+            <w:r>
+              <w:t xml:space="preserve"> to </w:t>
+            </w:r>
+            <w:proofErr w:type="spellStart"/>
+            <w:r>
+              <w:t>be</w:t>
+            </w:r>
+            <w:proofErr w:type="spellEnd"/>
+            <w:r>
+              <w:t xml:space="preserve"> </w:t>
+            </w:r>
+            <w:proofErr w:type="spellStart"/>
+            <w:r>
+              <w:t>tested</w:t>
+            </w:r>
+            <w:proofErr w:type="spellEnd"/>
+            <w:r>
+              <w:t>.</w:t>
+            </w:r>
+          </w:p>
+          <w:p>
+            <w:pPr>
+              <w:pStyle w:val="NoSpacing"/>
+            </w:pPr>
+            <w:r>
+              <w:t>//    -</w:t>
+            </w:r>
+            <w:proofErr w:type="spellStart"/>
+            <w:r>
+              <w:t>facts</w:t>
+            </w:r>
+            <w:proofErr w:type="spellEnd"/>
+            <w:r>
+              <w:t xml:space="preserve">, a </w:t>
+            </w:r>
+            <w:proofErr w:type="spellStart"/>
+            <w:r>
+              <w:t>list</w:t>
+            </w:r>
+            <w:proofErr w:type="spellEnd"/>
+            <w:r>
+              <w:t xml:space="preserve"> of </w:t>
+            </w:r>
+            <w:proofErr w:type="spellStart"/>
+            <w:r>
+              <w:t>integer</w:t>
+            </w:r>
+            <w:proofErr w:type="spellEnd"/>
+            <w:r>
+              <w:t xml:space="preserve"> </w:t>
+            </w:r>
+            <w:proofErr w:type="spellStart"/>
+            <w:r>
+              <w:t>that</w:t>
+            </w:r>
+            <w:proofErr w:type="spellEnd"/>
+            <w:r>
+              <w:t xml:space="preserve"> </w:t>
+            </w:r>
+            <w:proofErr w:type="spellStart"/>
+            <w:r>
+              <w:t>represent</w:t>
+            </w:r>
+            <w:proofErr w:type="spellEnd"/>
+            <w:r>
+              <w:t xml:space="preserve"> the </w:t>
+            </w:r>
+            <w:proofErr w:type="spellStart"/>
+            <w:r>
+              <w:t>ids</w:t>
+            </w:r>
+            <w:proofErr w:type="spellEnd"/>
+            <w:r>
+              <w:t xml:space="preserve"> of the </w:t>
+            </w:r>
+            <w:proofErr w:type="spellStart"/>
+            <w:r>
+              <w:t>statments</w:t>
+            </w:r>
+            <w:proofErr w:type="spellEnd"/>
+            <w:r>
+              <w:t xml:space="preserve"> </w:t>
+            </w:r>
+            <w:proofErr w:type="spellStart"/>
+            <w:r>
+              <w:t>that</w:t>
+            </w:r>
+            <w:proofErr w:type="spellEnd"/>
+            <w:r>
+              <w:t xml:space="preserve"> are </w:t>
+            </w:r>
+            <w:proofErr w:type="spellStart"/>
+            <w:r>
+              <w:t>true</w:t>
+            </w:r>
+            <w:proofErr w:type="spellEnd"/>
+            <w:r>
+              <w:t xml:space="preserve"> </w:t>
+            </w:r>
+            <w:proofErr w:type="spellStart"/>
+            <w:r>
+              <w:t>before</w:t>
+            </w:r>
+            <w:proofErr w:type="spellEnd"/>
+            <w:r>
+              <w:t xml:space="preserve"> the</w:t>
+            </w:r>
+          </w:p>
+          <w:p>
+            <w:pPr>
+              <w:pStyle w:val="NoSpacing"/>
+            </w:pPr>
+            <w:r>
+              <w:t xml:space="preserve">//                </w:t>
+            </w:r>
+            <w:proofErr w:type="spellStart"/>
+            <w:r>
+              <w:t>engine</w:t>
+            </w:r>
+            <w:proofErr w:type="spellEnd"/>
+            <w:r>
+              <w:t xml:space="preserve"> </w:t>
+            </w:r>
+            <w:proofErr w:type="spellStart"/>
+            <w:r>
+              <w:t>runs</w:t>
+            </w:r>
+            <w:proofErr w:type="spellEnd"/>
+            <w:r>
+              <w:t>.</w:t>
+            </w:r>
+          </w:p>
+          <w:p>
+            <w:pPr>
+              <w:pStyle w:val="NoSpacing"/>
+            </w:pPr>
+            <w:r>
+              <w:t>//</w:t>
+            </w:r>
+            <w:proofErr w:type="spellStart"/>
+            <w:r>
+              <w:t>Returns</w:t>
+            </w:r>
+            <w:proofErr w:type="spellEnd"/>
+            <w:r>
+              <w:t> :</w:t>
+            </w:r>
+          </w:p>
+          <w:p>
+            <w:pPr>
+              <w:pStyle w:val="NoSpacing"/>
+            </w:pPr>
+            <w:r>
+              <w:t>//    -</w:t>
+            </w:r>
+            <w:proofErr w:type="spellStart"/>
+            <w:r>
+              <w:t>new_facts</w:t>
+            </w:r>
+            <w:proofErr w:type="spellEnd"/>
+            <w:r>
+              <w:t xml:space="preserve">, a </w:t>
+            </w:r>
+            <w:proofErr w:type="spellStart"/>
+            <w:r>
+              <w:t>list</w:t>
+            </w:r>
+            <w:proofErr w:type="spellEnd"/>
+            <w:r>
+              <w:t xml:space="preserve"> of </w:t>
+            </w:r>
+            <w:proofErr w:type="spellStart"/>
+            <w:r>
+              <w:t>integer</w:t>
+            </w:r>
+            <w:proofErr w:type="spellEnd"/>
+            <w:r>
+              <w:t xml:space="preserve"> </w:t>
+            </w:r>
+            <w:proofErr w:type="spellStart"/>
+            <w:r>
+              <w:t>that</w:t>
+            </w:r>
+            <w:proofErr w:type="spellEnd"/>
+            <w:r>
+              <w:t xml:space="preserve"> </w:t>
+            </w:r>
+            <w:proofErr w:type="spellStart"/>
+            <w:r>
+              <w:t>represent</w:t>
+            </w:r>
+            <w:proofErr w:type="spellEnd"/>
+            <w:r>
+              <w:t xml:space="preserve"> the </w:t>
+            </w:r>
+            <w:proofErr w:type="spellStart"/>
+            <w:r>
+              <w:t>ids</w:t>
+            </w:r>
+            <w:proofErr w:type="spellEnd"/>
+            <w:r>
+              <w:t xml:space="preserve"> of the </w:t>
+            </w:r>
+            <w:proofErr w:type="spellStart"/>
+            <w:r>
+              <w:t>statments</w:t>
+            </w:r>
+            <w:proofErr w:type="spellEnd"/>
+            <w:r>
+              <w:t xml:space="preserve"> </w:t>
+            </w:r>
+            <w:proofErr w:type="spellStart"/>
+            <w:r>
+              <w:t>that</w:t>
+            </w:r>
+            <w:proofErr w:type="spellEnd"/>
+            <w:r>
+              <w:t xml:space="preserve"> </w:t>
+            </w:r>
+            <w:proofErr w:type="spellStart"/>
+            <w:r>
+              <w:t>were</w:t>
+            </w:r>
+            <w:proofErr w:type="spellEnd"/>
+            <w:r>
+              <w:t xml:space="preserve"> false </w:t>
+            </w:r>
+            <w:proofErr w:type="spellStart"/>
+            <w:r>
+              <w:t>befor</w:t>
+            </w:r>
+            <w:proofErr w:type="spellEnd"/>
+          </w:p>
+          <w:p>
+            <w:pPr>
+              <w:pStyle w:val="NoSpacing"/>
+            </w:pPr>
+            <w:r>
+              <w:t xml:space="preserve">//                the </w:t>
+            </w:r>
+            <w:proofErr w:type="spellStart"/>
+            <w:r>
+              <w:t>engine</w:t>
+            </w:r>
+            <w:proofErr w:type="spellEnd"/>
+            <w:r>
+              <w:t xml:space="preserve"> </w:t>
+            </w:r>
+            <w:proofErr w:type="spellStart"/>
+            <w:r>
+              <w:t>runs</w:t>
+            </w:r>
+            <w:proofErr w:type="spellEnd"/>
+            <w:r>
+              <w:t xml:space="preserve"> and </w:t>
+            </w:r>
+            <w:proofErr w:type="spellStart"/>
+            <w:r>
+              <w:t>that</w:t>
+            </w:r>
+            <w:proofErr w:type="spellEnd"/>
+            <w:r>
+              <w:t xml:space="preserve"> are </w:t>
+            </w:r>
+            <w:proofErr w:type="spellStart"/>
+            <w:r>
+              <w:t>true</w:t>
+            </w:r>
+            <w:proofErr w:type="spellEnd"/>
+            <w:r>
+              <w:t xml:space="preserve"> </w:t>
+            </w:r>
+            <w:proofErr w:type="spellStart"/>
+            <w:r>
+              <w:t>after</w:t>
+            </w:r>
+            <w:proofErr w:type="spellEnd"/>
+            <w:r>
+              <w:t>.</w:t>
+            </w:r>
+          </w:p>
+          <w:p>
+            <w:pPr>
+              <w:pStyle w:val="NoSpacing"/>
+            </w:pPr>
+          </w:p>
+          <w:p>
+            <w:pPr>
+              <w:pStyle w:val="NoSpacing"/>
+            </w:pPr>
+            <w:proofErr w:type="spellStart"/>
+            <w:proofErr w:type="gramStart"/>
+            <w:r>
+              <w:t>i</w:t>
+            </w:r>
+            <w:proofErr w:type="gramEnd"/>
+            <w:r>
+              <w:t>_list</w:t>
+            </w:r>
+            <w:proofErr w:type="spellEnd"/>
+            <w:r>
+              <w:t xml:space="preserve"> </w:t>
+            </w:r>
+            <w:proofErr w:type="spellStart"/>
+            <w:r>
+              <w:t>d_inference_engine</w:t>
+            </w:r>
+            <w:proofErr w:type="spellEnd"/>
+            <w:r>
+              <w:t>(</w:t>
+            </w:r>
+            <w:proofErr w:type="spellStart"/>
+            <w:r>
+              <w:t>Database</w:t>
+            </w:r>
+            <w:proofErr w:type="spellEnd"/>
+            <w:r>
+              <w:t xml:space="preserve"> d, </w:t>
+            </w:r>
+            <w:proofErr w:type="spellStart"/>
+            <w:r>
+              <w:t>i_list</w:t>
+            </w:r>
+            <w:proofErr w:type="spellEnd"/>
+            <w:r>
+              <w:t xml:space="preserve"> </w:t>
+            </w:r>
+            <w:proofErr w:type="spellStart"/>
+            <w:r>
+              <w:t>facts</w:t>
+            </w:r>
+            <w:proofErr w:type="spellEnd"/>
+            <w:r>
+              <w:t>)</w:t>
+            </w:r>
+          </w:p>
+          <w:p>
+            <w:pPr>
+              <w:pStyle w:val="NoSpacing"/>
+            </w:pPr>
+            <w:r>
+              <w:t>{</w:t>
+            </w:r>
+          </w:p>
+          <w:p>
+            <w:pPr>
+              <w:pStyle w:val="NoSpacing"/>
+            </w:pPr>
+            <w:r>
+              <w:t xml:space="preserve">  </w:t>
+            </w:r>
+            <w:proofErr w:type="spellStart"/>
+            <w:r>
+              <w:t>Rule</w:t>
+            </w:r>
+            <w:proofErr w:type="spellEnd"/>
+            <w:r>
+              <w:t xml:space="preserve"> * </w:t>
+            </w:r>
+            <w:proofErr w:type="spellStart"/>
+            <w:r>
+              <w:t>current_</w:t>
+            </w:r>
+            <w:proofErr w:type="gramStart"/>
+            <w:r>
+              <w:t>rule</w:t>
+            </w:r>
+            <w:proofErr w:type="spellEnd"/>
+            <w:r>
+              <w:t>;</w:t>
+            </w:r>
+            <w:r>
+              <w:t xml:space="preserve"> </w:t>
+            </w:r>
+            <w:r>
+              <w:t xml:space="preserve">  </w:t>
+            </w:r>
+            <w:proofErr w:type="gramEnd"/>
+            <w:r>
+              <w:t xml:space="preserve">      </w:t>
+            </w:r>
+            <w:r>
+              <w:t xml:space="preserve">//pointer to the </w:t>
+            </w:r>
+            <w:proofErr w:type="spellStart"/>
+            <w:r>
+              <w:t>currently</w:t>
+            </w:r>
+            <w:proofErr w:type="spellEnd"/>
+            <w:r>
+              <w:t xml:space="preserve"> </w:t>
+            </w:r>
+            <w:proofErr w:type="spellStart"/>
+            <w:r>
+              <w:t>studied</w:t>
+            </w:r>
+            <w:proofErr w:type="spellEnd"/>
+            <w:r>
+              <w:t xml:space="preserve"> </w:t>
+            </w:r>
+            <w:proofErr w:type="spellStart"/>
+            <w:r>
+              <w:t>rule</w:t>
+            </w:r>
+            <w:proofErr w:type="spellEnd"/>
+          </w:p>
+          <w:p>
+            <w:pPr>
+              <w:pStyle w:val="NoSpacing"/>
+            </w:pPr>
+            <w:r>
+              <w:t xml:space="preserve">  </w:t>
+            </w:r>
+            <w:proofErr w:type="spellStart"/>
+            <w:proofErr w:type="gramStart"/>
+            <w:r>
+              <w:t>i</w:t>
+            </w:r>
+            <w:proofErr w:type="gramEnd"/>
+            <w:r>
+              <w:t>_list</w:t>
+            </w:r>
+            <w:proofErr w:type="spellEnd"/>
+            <w:r>
+              <w:t xml:space="preserve"> </w:t>
+            </w:r>
+            <w:proofErr w:type="spellStart"/>
+            <w:r>
+              <w:t>true_rules</w:t>
+            </w:r>
+            <w:proofErr w:type="spellEnd"/>
+            <w:r>
+              <w:t xml:space="preserve"> = NULL;</w:t>
+            </w:r>
+            <w:r>
+              <w:t xml:space="preserve">  //</w:t>
+            </w:r>
+            <w:proofErr w:type="spellStart"/>
+            <w:r>
+              <w:t>Rules</w:t>
+            </w:r>
+            <w:proofErr w:type="spellEnd"/>
+            <w:r>
+              <w:t xml:space="preserve"> </w:t>
+            </w:r>
+            <w:proofErr w:type="spellStart"/>
+            <w:r>
+              <w:t>that</w:t>
+            </w:r>
+            <w:proofErr w:type="spellEnd"/>
+            <w:r>
+              <w:t xml:space="preserve"> are </w:t>
+            </w:r>
+            <w:proofErr w:type="spellStart"/>
+            <w:r>
+              <w:t>found</w:t>
+            </w:r>
+            <w:proofErr w:type="spellEnd"/>
+            <w:r>
+              <w:t xml:space="preserve"> to have all </w:t>
+            </w:r>
+            <w:proofErr w:type="spellStart"/>
+            <w:r>
+              <w:t>true</w:t>
+            </w:r>
+            <w:proofErr w:type="spellEnd"/>
+            <w:r>
+              <w:t xml:space="preserve"> </w:t>
+            </w:r>
+            <w:proofErr w:type="spellStart"/>
+            <w:r>
+              <w:t>statments</w:t>
+            </w:r>
+            <w:proofErr w:type="spellEnd"/>
+          </w:p>
+          <w:p>
+            <w:pPr>
+              <w:pStyle w:val="NoSpacing"/>
+            </w:pPr>
+            <w:r>
+              <w:t xml:space="preserve">  </w:t>
+            </w:r>
+            <w:proofErr w:type="spellStart"/>
+            <w:proofErr w:type="gramStart"/>
+            <w:r>
+              <w:t>i</w:t>
+            </w:r>
+            <w:proofErr w:type="gramEnd"/>
+            <w:r>
+              <w:t>_list</w:t>
+            </w:r>
+            <w:proofErr w:type="spellEnd"/>
+            <w:r>
+              <w:t xml:space="preserve"> </w:t>
+            </w:r>
+            <w:proofErr w:type="spellStart"/>
+            <w:r>
+              <w:t>new_facts</w:t>
+            </w:r>
+            <w:proofErr w:type="spellEnd"/>
+            <w:r>
+              <w:t xml:space="preserve"> = NULL;</w:t>
+            </w:r>
+            <w:r>
+              <w:t xml:space="preserve">  //return value of the </w:t>
+            </w:r>
+            <w:proofErr w:type="spellStart"/>
+            <w:r>
+              <w:t>function</w:t>
+            </w:r>
+            <w:proofErr w:type="spellEnd"/>
+          </w:p>
+          <w:p>
+            <w:pPr>
+              <w:pStyle w:val="NoSpacing"/>
+            </w:pPr>
+            <w:r>
+              <w:t xml:space="preserve">  </w:t>
+            </w:r>
+            <w:proofErr w:type="spellStart"/>
+            <w:proofErr w:type="gramStart"/>
+            <w:r>
+              <w:t>int</w:t>
+            </w:r>
+            <w:proofErr w:type="spellEnd"/>
+            <w:proofErr w:type="gramEnd"/>
+            <w:r>
+              <w:t xml:space="preserve"> </w:t>
+            </w:r>
+            <w:proofErr w:type="spellStart"/>
+            <w:r>
+              <w:t>nb_true</w:t>
+            </w:r>
+            <w:proofErr w:type="spellEnd"/>
+            <w:r>
+              <w:t>;</w:t>
+            </w:r>
+            <w:r>
+              <w:t xml:space="preserve"> </w:t>
+            </w:r>
+            <w:r>
+              <w:t xml:space="preserve">                      </w:t>
+            </w:r>
+            <w:r>
+              <w:t>//</w:t>
+            </w:r>
+            <w:proofErr w:type="spellStart"/>
+            <w:r>
+              <w:t>number</w:t>
+            </w:r>
+            <w:proofErr w:type="spellEnd"/>
+            <w:r>
+              <w:t xml:space="preserve"> of new </w:t>
+            </w:r>
+            <w:proofErr w:type="spellStart"/>
+            <w:r>
+              <w:t>rule</w:t>
+            </w:r>
+            <w:proofErr w:type="spellEnd"/>
+            <w:r>
+              <w:t xml:space="preserve"> </w:t>
+            </w:r>
+            <w:proofErr w:type="spellStart"/>
+            <w:r>
+              <w:t>found</w:t>
+            </w:r>
+            <w:proofErr w:type="spellEnd"/>
+            <w:r>
+              <w:t xml:space="preserve"> </w:t>
+            </w:r>
+            <w:proofErr w:type="spellStart"/>
+            <w:r>
+              <w:t>each</w:t>
+            </w:r>
+            <w:proofErr w:type="spellEnd"/>
+            <w:r>
+              <w:t xml:space="preserve"> </w:t>
+            </w:r>
+            <w:proofErr w:type="spellStart"/>
+            <w:r>
+              <w:t>loop</w:t>
+            </w:r>
+            <w:proofErr w:type="spellEnd"/>
+          </w:p>
+          <w:p>
+            <w:pPr>
+              <w:pStyle w:val="NoSpacing"/>
+            </w:pPr>
+          </w:p>
+          <w:p>
+            <w:pPr>
+              <w:pStyle w:val="NoSpacing"/>
+            </w:pPr>
+            <w:r>
+              <w:t xml:space="preserve">  </w:t>
+            </w:r>
+            <w:proofErr w:type="spellStart"/>
+            <w:proofErr w:type="gramStart"/>
+            <w:r>
+              <w:t>while</w:t>
+            </w:r>
+            <w:proofErr w:type="spellEnd"/>
+            <w:proofErr w:type="gramEnd"/>
+            <w:r>
+              <w:t xml:space="preserve"> (</w:t>
+            </w:r>
+            <w:proofErr w:type="spellStart"/>
+            <w:r>
+              <w:t>nb_true</w:t>
+            </w:r>
+            <w:proofErr w:type="spellEnd"/>
+            <w:r>
+              <w:t xml:space="preserve"> &gt; 0){</w:t>
+            </w:r>
+          </w:p>
+          <w:p>
+            <w:pPr>
+              <w:pStyle w:val="NoSpacing"/>
+            </w:pPr>
+            <w:r>
+              <w:t xml:space="preserve">    </w:t>
+            </w:r>
+            <w:proofErr w:type="spellStart"/>
+            <w:proofErr w:type="gramStart"/>
+            <w:r>
+              <w:t>nb</w:t>
+            </w:r>
+            <w:proofErr w:type="gramEnd"/>
+            <w:r>
+              <w:t>_true</w:t>
+            </w:r>
+            <w:proofErr w:type="spellEnd"/>
+            <w:r>
+              <w:t xml:space="preserve"> = 0;</w:t>
+            </w:r>
+          </w:p>
+          <w:p>
+            <w:pPr>
+              <w:pStyle w:val="NoSpacing"/>
+            </w:pPr>
+            <w:r>
+              <w:t xml:space="preserve">    </w:t>
+            </w:r>
+            <w:proofErr w:type="spellStart"/>
+            <w:proofErr w:type="gramStart"/>
+            <w:r>
+              <w:t>current</w:t>
+            </w:r>
+            <w:proofErr w:type="gramEnd"/>
+            <w:r>
+              <w:t>_rule</w:t>
+            </w:r>
+            <w:proofErr w:type="spellEnd"/>
+            <w:r>
+              <w:t xml:space="preserve"> = </w:t>
+            </w:r>
+            <w:proofErr w:type="spellStart"/>
+            <w:r>
+              <w:t>d.rules</w:t>
+            </w:r>
+            <w:proofErr w:type="spellEnd"/>
+            <w:r>
+              <w:t>;</w:t>
+            </w:r>
+          </w:p>
+          <w:p>
+            <w:pPr>
+              <w:pStyle w:val="NoSpacing"/>
+            </w:pPr>
+          </w:p>
+          <w:p>
+            <w:pPr>
+              <w:pStyle w:val="NoSpacing"/>
+            </w:pPr>
+            <w:r>
+              <w:t xml:space="preserve">    </w:t>
+            </w:r>
+            <w:proofErr w:type="spellStart"/>
+            <w:proofErr w:type="gramStart"/>
+            <w:r>
+              <w:t>while</w:t>
+            </w:r>
+            <w:proofErr w:type="spellEnd"/>
+            <w:proofErr w:type="gramEnd"/>
+            <w:r>
+              <w:t xml:space="preserve"> (</w:t>
+            </w:r>
+            <w:proofErr w:type="spellStart"/>
+            <w:r>
+              <w:t>current_rule</w:t>
+            </w:r>
+            <w:proofErr w:type="spellEnd"/>
+            <w:r>
+              <w:t xml:space="preserve"> != NULL){</w:t>
+            </w:r>
+          </w:p>
+          <w:p>
+            <w:pPr>
+              <w:pStyle w:val="NoSpacing"/>
+            </w:pPr>
+            <w:r>
+              <w:t xml:space="preserve">      </w:t>
+            </w:r>
+            <w:proofErr w:type="gramStart"/>
+            <w:r>
+              <w:t>if</w:t>
+            </w:r>
+            <w:proofErr w:type="gramEnd"/>
+            <w:r>
+              <w:t xml:space="preserve"> (!</w:t>
+            </w:r>
+            <w:proofErr w:type="spellStart"/>
+            <w:r>
+              <w:t>i_contains</w:t>
+            </w:r>
+            <w:proofErr w:type="spellEnd"/>
+            <w:r>
+              <w:t>(</w:t>
+            </w:r>
+            <w:proofErr w:type="spellStart"/>
+            <w:r>
+              <w:t>true_rules</w:t>
+            </w:r>
+            <w:proofErr w:type="spellEnd"/>
+            <w:r>
+              <w:t xml:space="preserve">, </w:t>
+            </w:r>
+            <w:proofErr w:type="spellStart"/>
+            <w:r>
+              <w:t>current_rule</w:t>
+            </w:r>
+            <w:proofErr w:type="spellEnd"/>
+            <w:r>
+              <w:t>-&gt;id)){</w:t>
+            </w:r>
+          </w:p>
+          <w:p>
+            <w:pPr>
+              <w:pStyle w:val="NoSpacing"/>
+            </w:pPr>
+            <w:r>
+              <w:t xml:space="preserve">        </w:t>
+            </w:r>
+            <w:proofErr w:type="gramStart"/>
+            <w:r>
+              <w:t>if</w:t>
+            </w:r>
+            <w:proofErr w:type="gramEnd"/>
+            <w:r>
+              <w:t xml:space="preserve"> (</w:t>
+            </w:r>
+            <w:proofErr w:type="spellStart"/>
+            <w:r>
+              <w:t>r_test</w:t>
+            </w:r>
+            <w:proofErr w:type="spellEnd"/>
+            <w:r>
+              <w:t>(</w:t>
+            </w:r>
+            <w:proofErr w:type="spellStart"/>
+            <w:r>
+              <w:t>current_rule</w:t>
+            </w:r>
+            <w:proofErr w:type="spellEnd"/>
+            <w:r>
+              <w:t xml:space="preserve">, </w:t>
+            </w:r>
+            <w:proofErr w:type="spellStart"/>
+            <w:r>
+              <w:t>facts</w:t>
+            </w:r>
+            <w:proofErr w:type="spellEnd"/>
+            <w:r>
+              <w:t>)){</w:t>
+            </w:r>
+          </w:p>
+          <w:p>
+            <w:pPr>
+              <w:pStyle w:val="NoSpacing"/>
+            </w:pPr>
+            <w:r>
+              <w:t xml:space="preserve">          </w:t>
+            </w:r>
+            <w:proofErr w:type="spellStart"/>
+            <w:proofErr w:type="gramStart"/>
+            <w:r>
+              <w:t>true</w:t>
+            </w:r>
+            <w:proofErr w:type="gramEnd"/>
+            <w:r>
+              <w:t>_rules</w:t>
+            </w:r>
+            <w:proofErr w:type="spellEnd"/>
+            <w:r>
+              <w:t xml:space="preserve"> = </w:t>
+            </w:r>
+            <w:proofErr w:type="spellStart"/>
+            <w:r>
+              <w:t>i_insert</w:t>
+            </w:r>
+            <w:proofErr w:type="spellEnd"/>
+            <w:r>
+              <w:t>(</w:t>
+            </w:r>
+            <w:proofErr w:type="spellStart"/>
+            <w:r>
+              <w:t>true_rules</w:t>
+            </w:r>
+            <w:proofErr w:type="spellEnd"/>
+            <w:r>
+              <w:t xml:space="preserve">, </w:t>
+            </w:r>
+            <w:proofErr w:type="spellStart"/>
+            <w:r>
+              <w:t>current_rule</w:t>
+            </w:r>
+            <w:proofErr w:type="spellEnd"/>
+            <w:r>
+              <w:t>-&gt;id);</w:t>
+            </w:r>
+          </w:p>
+          <w:p>
+            <w:pPr>
+              <w:pStyle w:val="NoSpacing"/>
+            </w:pPr>
+            <w:r>
+              <w:t xml:space="preserve">          </w:t>
+            </w:r>
+            <w:proofErr w:type="spellStart"/>
+            <w:proofErr w:type="gramStart"/>
+            <w:r>
+              <w:t>facts</w:t>
+            </w:r>
+            <w:proofErr w:type="spellEnd"/>
+            <w:proofErr w:type="gramEnd"/>
+            <w:r>
+              <w:t xml:space="preserve"> = </w:t>
+            </w:r>
+            <w:proofErr w:type="spellStart"/>
+            <w:r>
+              <w:t>i_insert</w:t>
+            </w:r>
+            <w:proofErr w:type="spellEnd"/>
+            <w:r>
+              <w:t>(</w:t>
+            </w:r>
+            <w:proofErr w:type="spellStart"/>
+            <w:r>
+              <w:t>facts</w:t>
+            </w:r>
+            <w:proofErr w:type="spellEnd"/>
+            <w:r>
+              <w:t xml:space="preserve">, </w:t>
+            </w:r>
+            <w:proofErr w:type="spellStart"/>
+            <w:r>
+              <w:t>current_rule</w:t>
+            </w:r>
+            <w:proofErr w:type="spellEnd"/>
+            <w:r>
+              <w:t>-&gt;conclusion);</w:t>
+            </w:r>
+          </w:p>
+          <w:p>
+            <w:pPr>
+              <w:pStyle w:val="NoSpacing"/>
+            </w:pPr>
+            <w:r>
+              <w:t xml:space="preserve">          </w:t>
+            </w:r>
+            <w:proofErr w:type="spellStart"/>
+            <w:proofErr w:type="gramStart"/>
+            <w:r>
+              <w:t>new</w:t>
+            </w:r>
+            <w:proofErr w:type="gramEnd"/>
+            <w:r>
+              <w:t>_facts</w:t>
+            </w:r>
+            <w:proofErr w:type="spellEnd"/>
+            <w:r>
+              <w:t xml:space="preserve"> = </w:t>
+            </w:r>
+            <w:proofErr w:type="spellStart"/>
+            <w:r>
+              <w:t>i_insert</w:t>
+            </w:r>
+            <w:proofErr w:type="spellEnd"/>
+            <w:r>
+              <w:t>(</w:t>
+            </w:r>
+            <w:proofErr w:type="spellStart"/>
+            <w:r>
+              <w:t>new_facts</w:t>
+            </w:r>
+            <w:proofErr w:type="spellEnd"/>
+            <w:r>
+              <w:t xml:space="preserve">, </w:t>
+            </w:r>
+            <w:proofErr w:type="spellStart"/>
+            <w:r>
+              <w:t>current_rule</w:t>
+            </w:r>
+            <w:proofErr w:type="spellEnd"/>
+            <w:r>
+              <w:t>-&gt;conclusion);</w:t>
+            </w:r>
+          </w:p>
+          <w:p>
+            <w:pPr>
+              <w:pStyle w:val="NoSpacing"/>
+            </w:pPr>
+            <w:r>
+              <w:t xml:space="preserve">          </w:t>
+            </w:r>
+            <w:proofErr w:type="spellStart"/>
+            <w:proofErr w:type="gramStart"/>
+            <w:r>
+              <w:t>nb</w:t>
+            </w:r>
+            <w:proofErr w:type="gramEnd"/>
+            <w:r>
+              <w:t>_true</w:t>
+            </w:r>
+            <w:proofErr w:type="spellEnd"/>
+            <w:r>
+              <w:t xml:space="preserve"> += 1;</w:t>
+            </w:r>
+          </w:p>
+          <w:p>
+            <w:pPr>
+              <w:pStyle w:val="NoSpacing"/>
+            </w:pPr>
+            <w:r>
+              <w:t xml:space="preserve">        }</w:t>
+            </w:r>
+          </w:p>
+          <w:p>
+            <w:pPr>
+              <w:pStyle w:val="NoSpacing"/>
+            </w:pPr>
+            <w:r>
+              <w:t xml:space="preserve">      }</w:t>
+            </w:r>
+          </w:p>
+          <w:p>
+            <w:pPr>
+              <w:pStyle w:val="NoSpacing"/>
+            </w:pPr>
+            <w:r>
+              <w:t xml:space="preserve">      </w:t>
+            </w:r>
+            <w:proofErr w:type="spellStart"/>
+            <w:proofErr w:type="gramStart"/>
+            <w:r>
+              <w:t>current</w:t>
+            </w:r>
+            <w:proofErr w:type="gramEnd"/>
+            <w:r>
+              <w:t>_rule</w:t>
+            </w:r>
+            <w:proofErr w:type="spellEnd"/>
+            <w:r>
+              <w:t xml:space="preserve"> = </w:t>
+            </w:r>
+            <w:proofErr w:type="spellStart"/>
+            <w:r>
+              <w:t>current_rule</w:t>
+            </w:r>
+            <w:proofErr w:type="spellEnd"/>
+            <w:r>
+              <w:t>-&gt;</w:t>
+            </w:r>
+            <w:proofErr w:type="spellStart"/>
+            <w:r>
+              <w:t>next</w:t>
+            </w:r>
+            <w:proofErr w:type="spellEnd"/>
+            <w:r>
+              <w:t>;</w:t>
+            </w:r>
+          </w:p>
+          <w:p>
+            <w:pPr>
+              <w:pStyle w:val="NoSpacing"/>
+            </w:pPr>
+            <w:r>
+              <w:t xml:space="preserve">    }</w:t>
+            </w:r>
+          </w:p>
+          <w:p>
+            <w:pPr>
+              <w:pStyle w:val="NoSpacing"/>
+            </w:pPr>
+          </w:p>
+          <w:p>
+            <w:pPr>
+              <w:pStyle w:val="NoSpacing"/>
+            </w:pPr>
+            <w:r>
+              <w:t xml:space="preserve">  }</w:t>
+            </w:r>
+          </w:p>
+          <w:p>
+            <w:pPr>
+              <w:pStyle w:val="NoSpacing"/>
+            </w:pPr>
+          </w:p>
+          <w:p>
+            <w:pPr>
+              <w:pStyle w:val="NoSpacing"/>
+            </w:pPr>
+            <w:r>
+              <w:t xml:space="preserve">  </w:t>
+            </w:r>
+            <w:proofErr w:type="gramStart"/>
+            <w:r>
+              <w:t>return</w:t>
+            </w:r>
+            <w:proofErr w:type="gramEnd"/>
+            <w:r>
+              <w:t xml:space="preserve"> </w:t>
+            </w:r>
+            <w:proofErr w:type="spellStart"/>
+            <w:r>
+              <w:t>new_facts</w:t>
+            </w:r>
+            <w:proofErr w:type="spellEnd"/>
+            <w:r>
+              <w:t>;</w:t>
+            </w:r>
+          </w:p>
+          <w:p>
+            <w:pPr>
+              <w:pStyle w:val="NoSpacing"/>
+            </w:pPr>
+            <w:r>
+              <w:t>}</w:t>
+            </w:r>
+          </w:p>
+        </w:tc>
+      </w:tr>
+    </w:tbl>
     <w:p>
       <w:pPr>
         <w:pStyle w:val="NoSpacing"/>
@@ -5489,13 +7934,7 @@
           <w:rPr>
             <w:rStyle w:val="Hyperlink"/>
           </w:rPr>
-          <w:t>githu</w:t>
-        </w:r>
-        <w:r>
-          <w:rPr>
-            <w:rStyle w:val="Hyperlink"/>
-          </w:rPr>
-          <w:t>b</w:t>
+          <w:t>github</w:t>
         </w:r>
         <w:proofErr w:type="spellEnd"/>
         <w:r>

</xml_diff>

<commit_message>
:memo: final version of the report
</commit_message>
<xml_diff>
--- a/LO21 A2020 Projet.docx
+++ b/LO21 A2020 Projet.docx
@@ -17,10 +17,10 @@
     </w:p>
     <w:p>
       <w:pPr>
-        <w:pStyle w:val="NoSpacing"/>
+        <w:pStyle w:val="Title"/>
       </w:pPr>
       <w:r>
-        <w:t>Titre</w:t>
+        <w:t>Rapport projet LO21</w:t>
       </w:r>
     </w:p>
     <w:p>
@@ -30,7 +30,7 @@
     </w:p>
     <w:p>
       <w:pPr>
-        <w:pStyle w:val="NoSpacing"/>
+        <w:pStyle w:val="Heading1"/>
       </w:pPr>
       <w:r>
         <w:t>I) Introduction</w:t>
@@ -79,7 +79,7 @@
     </w:p>
     <w:p>
       <w:pPr>
-        <w:pStyle w:val="NoSpacing"/>
+        <w:pStyle w:val="Heading1"/>
       </w:pPr>
       <w:r>
         <w:t>II) Implémentation du projet</w:t>
@@ -96,9 +96,6 @@
       </w:pPr>
       <w:r>
         <w:t>Pour réaliser ce projet, j’ai décidé d’implémenter les structures C suivantes :</w:t>
-      </w:r>
-      <w:r>
-        <w:br/>
       </w:r>
       <w:r>
         <w:br/>
@@ -1304,7 +1301,7 @@
     </w:p>
     <w:p>
       <w:pPr>
-        <w:pStyle w:val="NoSpacing"/>
+        <w:pStyle w:val="Heading1"/>
       </w:pPr>
       <w:r>
         <w:t>III) Algorithmes</w:t>
@@ -1312,10 +1309,9 @@
     </w:p>
     <w:p>
       <w:pPr>
-        <w:pStyle w:val="NoSpacing"/>
+        <w:pStyle w:val="Subtitle"/>
       </w:pPr>
       <w:r>
-        <w:lastRenderedPageBreak/>
         <w:t>III.1) Algorithmes des règles</w:t>
       </w:r>
     </w:p>
@@ -1966,6 +1962,11 @@
         <w:pStyle w:val="NoSpacing"/>
       </w:pPr>
     </w:p>
+    <w:p>
+      <w:r>
+        <w:br w:type="page"/>
+      </w:r>
+    </w:p>
     <w:tbl>
       <w:tblPr>
         <w:tblStyle w:val="TableGrid"/>
@@ -1994,6 +1995,7 @@
               <w:pStyle w:val="NoSpacing"/>
             </w:pPr>
             <w:r>
+              <w:lastRenderedPageBreak/>
               <w:t>-</w:t>
             </w:r>
             <w:r>
@@ -3184,6 +3186,11 @@
         <w:pStyle w:val="NoSpacing"/>
       </w:pPr>
     </w:p>
+    <w:p>
+      <w:r>
+        <w:br w:type="page"/>
+      </w:r>
+    </w:p>
     <w:tbl>
       <w:tblPr>
         <w:tblStyle w:val="TableGrid"/>
@@ -3212,6 +3219,7 @@
               <w:pStyle w:val="NoSpacing"/>
             </w:pPr>
             <w:r>
+              <w:lastRenderedPageBreak/>
               <w:t>-P est la prémisse de la règle à tester</w:t>
             </w:r>
           </w:p>
@@ -3880,46 +3888,6 @@
         <w:pStyle w:val="NoSpacing"/>
       </w:pPr>
     </w:p>
-    <w:p>
-      <w:pPr>
-        <w:pStyle w:val="NoSpacing"/>
-      </w:pPr>
-    </w:p>
-    <w:p>
-      <w:pPr>
-        <w:pStyle w:val="NoSpacing"/>
-      </w:pPr>
-    </w:p>
-    <w:p>
-      <w:pPr>
-        <w:pStyle w:val="NoSpacing"/>
-      </w:pPr>
-    </w:p>
-    <w:p>
-      <w:pPr>
-        <w:pStyle w:val="NoSpacing"/>
-      </w:pPr>
-    </w:p>
-    <w:p>
-      <w:pPr>
-        <w:pStyle w:val="NoSpacing"/>
-      </w:pPr>
-    </w:p>
-    <w:p>
-      <w:pPr>
-        <w:pStyle w:val="NoSpacing"/>
-      </w:pPr>
-    </w:p>
-    <w:p>
-      <w:pPr>
-        <w:pStyle w:val="NoSpacing"/>
-      </w:pPr>
-    </w:p>
-    <w:p>
-      <w:pPr>
-        <w:pStyle w:val="NoSpacing"/>
-      </w:pPr>
-    </w:p>
     <w:tbl>
       <w:tblPr>
         <w:tblStyle w:val="TableGrid"/>
@@ -3948,7 +3916,6 @@
               <w:pStyle w:val="NoSpacing"/>
             </w:pPr>
             <w:r>
-              <w:lastRenderedPageBreak/>
               <w:t xml:space="preserve">- </w:t>
             </w:r>
             <w:proofErr w:type="spellStart"/>
@@ -4579,6 +4546,11 @@
       </w:tr>
     </w:tbl>
     <w:p/>
+    <w:p>
+      <w:r>
+        <w:br w:type="page"/>
+      </w:r>
+    </w:p>
     <w:tbl>
       <w:tblPr>
         <w:tblStyle w:val="TableGrid"/>
@@ -4607,6 +4579,7 @@
               <w:pStyle w:val="NoSpacing"/>
             </w:pPr>
             <w:r>
+              <w:lastRenderedPageBreak/>
               <w:t>-P est la liste de toutes les propositions de la BDC</w:t>
             </w:r>
           </w:p>
@@ -5257,11 +5230,7 @@
         </w:tc>
       </w:tr>
     </w:tbl>
-    <w:p>
-      <w:r>
-        <w:br w:type="page"/>
-      </w:r>
-    </w:p>
+    <w:p/>
     <w:tbl>
       <w:tblPr>
         <w:tblStyle w:val="TableGrid"/>
@@ -5290,7 +5259,6 @@
               <w:pStyle w:val="NoSpacing"/>
             </w:pPr>
             <w:r>
-              <w:lastRenderedPageBreak/>
               <w:t>-P est la liste de toutes les propositions de la BDC</w:t>
             </w:r>
           </w:p>
@@ -5910,17 +5878,18 @@
       </w:pPr>
     </w:p>
     <w:p>
-      <w:pPr>
-        <w:pStyle w:val="NoSpacing"/>
-      </w:pPr>
       <w:r>
-        <w:t>III.2) Algorithmes de la base de connaissance</w:t>
+        <w:br w:type="page"/>
       </w:r>
     </w:p>
     <w:p>
       <w:pPr>
-        <w:pStyle w:val="NoSpacing"/>
+        <w:pStyle w:val="Subtitle"/>
       </w:pPr>
+      <w:r>
+        <w:lastRenderedPageBreak/>
+        <w:t>III.2) Algorithmes de la base de connaissance</w:t>
+      </w:r>
     </w:p>
     <w:p>
       <w:pPr>
@@ -6232,26 +6201,7 @@
         </w:tc>
       </w:tr>
     </w:tbl>
-    <w:p>
-      <w:pPr>
-        <w:pStyle w:val="NoSpacing"/>
-      </w:pPr>
-    </w:p>
-    <w:p>
-      <w:pPr>
-        <w:pStyle w:val="NoSpacing"/>
-      </w:pPr>
-    </w:p>
-    <w:p>
-      <w:pPr>
-        <w:pStyle w:val="NoSpacing"/>
-      </w:pPr>
-    </w:p>
-    <w:p>
-      <w:r>
-        <w:br w:type="page"/>
-      </w:r>
-    </w:p>
+    <w:p/>
     <w:p>
       <w:pPr>
         <w:pStyle w:val="NoSpacing"/>
@@ -6839,26 +6789,23 @@
       </w:pPr>
     </w:p>
     <w:p>
+      <w:r>
+        <w:br w:type="page"/>
+      </w:r>
+    </w:p>
+    <w:p>
       <w:pPr>
-        <w:pStyle w:val="NoSpacing"/>
+        <w:pStyle w:val="Subtitle"/>
       </w:pPr>
       <w:r>
+        <w:lastRenderedPageBreak/>
         <w:t>III.3) Algorithme et programme C</w:t>
       </w:r>
       <w:r>
         <w:t xml:space="preserve"> du moteur d’inférence</w:t>
       </w:r>
     </w:p>
-    <w:p>
-      <w:pPr>
-        <w:pStyle w:val="NoSpacing"/>
-      </w:pPr>
-    </w:p>
-    <w:p>
-      <w:r>
-        <w:br w:type="page"/>
-      </w:r>
-    </w:p>
+    <w:p/>
     <w:tbl>
       <w:tblPr>
         <w:tblStyle w:val="TableGrid"/>
@@ -6887,7 +6834,6 @@
               <w:pStyle w:val="NoSpacing"/>
             </w:pPr>
             <w:r>
-              <w:lastRenderedPageBreak/>
               <w:t>-</w:t>
             </w:r>
             <w:proofErr w:type="gramStart"/>
@@ -6991,13 +6937,7 @@
             </w:r>
             <w:proofErr w:type="spellEnd"/>
             <w:r>
-              <w:t xml:space="preserve">) est une fonction qui retourne la liste </w:t>
-            </w:r>
-            <w:r>
-              <w:t>de règle</w:t>
-            </w:r>
-            <w:r>
-              <w:t xml:space="preserve"> donnée privée de son élément de tête</w:t>
+              <w:t>) est une fonction qui retourne la liste de règle donnée privée de son élément de tête</w:t>
             </w:r>
           </w:p>
         </w:tc>
@@ -7019,10 +6959,7 @@
               <w:pStyle w:val="NoSpacing"/>
             </w:pPr>
             <w:r>
-              <w:t xml:space="preserve">Algorithme : </w:t>
-            </w:r>
-            <w:r>
-              <w:t>Moteur d’inférence</w:t>
+              <w:t>Algorithme : Moteur d’inférence</w:t>
             </w:r>
           </w:p>
         </w:tc>
@@ -8250,17 +8187,29 @@
           <w:p>
             <w:pPr>
               <w:pStyle w:val="NoSpacing"/>
-            </w:pPr>
-            <w:r>
+              <w:rPr>
+                <w:lang w:val="en-US"/>
+              </w:rPr>
+            </w:pPr>
+            <w:r>
+              <w:rPr>
+                <w:lang w:val="en-US"/>
+              </w:rPr>
               <w:t>//</w:t>
             </w:r>
-            <w:proofErr w:type="spellStart"/>
-            <w:r>
-              <w:t>Parameters</w:t>
-            </w:r>
-            <w:proofErr w:type="spellEnd"/>
-            <w:r>
-              <w:t xml:space="preserve"> : </w:t>
+            <w:proofErr w:type="gramStart"/>
+            <w:r>
+              <w:rPr>
+                <w:lang w:val="en-US"/>
+              </w:rPr>
+              <w:t>Parameters :</w:t>
+            </w:r>
+            <w:proofErr w:type="gramEnd"/>
+            <w:r>
+              <w:rPr>
+                <w:lang w:val="en-US"/>
+              </w:rPr>
+              <w:t xml:space="preserve"> </w:t>
             </w:r>
           </w:p>
           <w:p>
@@ -10071,10 +10020,16 @@
       </w:pPr>
     </w:p>
     <w:p>
+      <w:r>
+        <w:br w:type="page"/>
+      </w:r>
+    </w:p>
+    <w:p>
       <w:pPr>
-        <w:pStyle w:val="NoSpacing"/>
+        <w:pStyle w:val="Heading1"/>
       </w:pPr>
       <w:r>
+        <w:lastRenderedPageBreak/>
         <w:t xml:space="preserve">IV) </w:t>
       </w:r>
       <w:r>
@@ -10330,7 +10285,6 @@
         <w:pStyle w:val="NoSpacing"/>
       </w:pPr>
       <w:r>
-        <w:lastRenderedPageBreak/>
         <w:t>Elle permet à l’utilisateur</w:t>
       </w:r>
       <w:r>
@@ -10349,7 +10303,7 @@
     </w:p>
     <w:p>
       <w:pPr>
-        <w:pStyle w:val="NoSpacing"/>
+        <w:pStyle w:val="Heading1"/>
       </w:pPr>
       <w:r>
         <w:t>V) Conclusion</w:t>
@@ -11165,6 +11119,49 @@
     <w:name w:val="Normal"/>
     <w:qFormat/>
   </w:style>
+  <w:style w:type="paragraph" w:styleId="Heading1">
+    <w:name w:val="heading 1"/>
+    <w:basedOn w:val="Normal"/>
+    <w:next w:val="Normal"/>
+    <w:link w:val="Heading1Char"/>
+    <w:uiPriority w:val="9"/>
+    <w:qFormat/>
+    <w:rsid w:val="00CC1B1B"/>
+    <w:pPr>
+      <w:keepNext/>
+      <w:keepLines/>
+      <w:spacing w:before="240" w:after="0"/>
+      <w:outlineLvl w:val="0"/>
+    </w:pPr>
+    <w:rPr>
+      <w:rFonts w:asciiTheme="majorHAnsi" w:eastAsiaTheme="majorEastAsia" w:hAnsiTheme="majorHAnsi" w:cstheme="majorBidi"/>
+      <w:color w:val="2F5496" w:themeColor="accent1" w:themeShade="BF"/>
+      <w:sz w:val="32"/>
+      <w:szCs w:val="32"/>
+    </w:rPr>
+  </w:style>
+  <w:style w:type="paragraph" w:styleId="Heading2">
+    <w:name w:val="heading 2"/>
+    <w:basedOn w:val="Normal"/>
+    <w:next w:val="Normal"/>
+    <w:link w:val="Heading2Char"/>
+    <w:uiPriority w:val="9"/>
+    <w:unhideWhenUsed/>
+    <w:qFormat/>
+    <w:rsid w:val="00CC1B1B"/>
+    <w:pPr>
+      <w:keepNext/>
+      <w:keepLines/>
+      <w:spacing w:before="40" w:after="0"/>
+      <w:outlineLvl w:val="1"/>
+    </w:pPr>
+    <w:rPr>
+      <w:rFonts w:asciiTheme="majorHAnsi" w:eastAsiaTheme="majorEastAsia" w:hAnsiTheme="majorHAnsi" w:cstheme="majorBidi"/>
+      <w:color w:val="2F5496" w:themeColor="accent1" w:themeShade="BF"/>
+      <w:sz w:val="26"/>
+      <w:szCs w:val="26"/>
+    </w:rPr>
+  </w:style>
   <w:style w:type="character" w:default="1" w:styleId="DefaultParagraphFont">
     <w:name w:val="Default Paragraph Font"/>
     <w:uiPriority w:val="1"/>
@@ -11253,6 +11250,97 @@
     <w:rPr>
       <w:color w:val="954F72" w:themeColor="followedHyperlink"/>
       <w:u w:val="single"/>
+    </w:rPr>
+  </w:style>
+  <w:style w:type="paragraph" w:styleId="Title">
+    <w:name w:val="Title"/>
+    <w:basedOn w:val="Normal"/>
+    <w:next w:val="Normal"/>
+    <w:link w:val="TitleChar"/>
+    <w:uiPriority w:val="10"/>
+    <w:qFormat/>
+    <w:rsid w:val="00CC1B1B"/>
+    <w:pPr>
+      <w:spacing w:after="0" w:line="240" w:lineRule="auto"/>
+      <w:contextualSpacing/>
+    </w:pPr>
+    <w:rPr>
+      <w:rFonts w:asciiTheme="majorHAnsi" w:eastAsiaTheme="majorEastAsia" w:hAnsiTheme="majorHAnsi" w:cstheme="majorBidi"/>
+      <w:spacing w:val="-10"/>
+      <w:kern w:val="28"/>
+      <w:sz w:val="56"/>
+      <w:szCs w:val="56"/>
+    </w:rPr>
+  </w:style>
+  <w:style w:type="character" w:customStyle="1" w:styleId="TitleChar">
+    <w:name w:val="Title Char"/>
+    <w:basedOn w:val="DefaultParagraphFont"/>
+    <w:link w:val="Title"/>
+    <w:uiPriority w:val="10"/>
+    <w:rsid w:val="00CC1B1B"/>
+    <w:rPr>
+      <w:rFonts w:asciiTheme="majorHAnsi" w:eastAsiaTheme="majorEastAsia" w:hAnsiTheme="majorHAnsi" w:cstheme="majorBidi"/>
+      <w:spacing w:val="-10"/>
+      <w:kern w:val="28"/>
+      <w:sz w:val="56"/>
+      <w:szCs w:val="56"/>
+    </w:rPr>
+  </w:style>
+  <w:style w:type="character" w:customStyle="1" w:styleId="Heading1Char">
+    <w:name w:val="Heading 1 Char"/>
+    <w:basedOn w:val="DefaultParagraphFont"/>
+    <w:link w:val="Heading1"/>
+    <w:uiPriority w:val="9"/>
+    <w:rsid w:val="00CC1B1B"/>
+    <w:rPr>
+      <w:rFonts w:asciiTheme="majorHAnsi" w:eastAsiaTheme="majorEastAsia" w:hAnsiTheme="majorHAnsi" w:cstheme="majorBidi"/>
+      <w:color w:val="2F5496" w:themeColor="accent1" w:themeShade="BF"/>
+      <w:sz w:val="32"/>
+      <w:szCs w:val="32"/>
+    </w:rPr>
+  </w:style>
+  <w:style w:type="character" w:customStyle="1" w:styleId="Heading2Char">
+    <w:name w:val="Heading 2 Char"/>
+    <w:basedOn w:val="DefaultParagraphFont"/>
+    <w:link w:val="Heading2"/>
+    <w:uiPriority w:val="9"/>
+    <w:rsid w:val="00CC1B1B"/>
+    <w:rPr>
+      <w:rFonts w:asciiTheme="majorHAnsi" w:eastAsiaTheme="majorEastAsia" w:hAnsiTheme="majorHAnsi" w:cstheme="majorBidi"/>
+      <w:color w:val="2F5496" w:themeColor="accent1" w:themeShade="BF"/>
+      <w:sz w:val="26"/>
+      <w:szCs w:val="26"/>
+    </w:rPr>
+  </w:style>
+  <w:style w:type="paragraph" w:styleId="Subtitle">
+    <w:name w:val="Subtitle"/>
+    <w:basedOn w:val="Normal"/>
+    <w:next w:val="Normal"/>
+    <w:link w:val="SubtitleChar"/>
+    <w:uiPriority w:val="11"/>
+    <w:qFormat/>
+    <w:rsid w:val="00CC1B1B"/>
+    <w:pPr>
+      <w:numPr>
+        <w:ilvl w:val="1"/>
+      </w:numPr>
+    </w:pPr>
+    <w:rPr>
+      <w:rFonts w:eastAsiaTheme="minorEastAsia"/>
+      <w:color w:val="5A5A5A" w:themeColor="text1" w:themeTint="A5"/>
+      <w:spacing w:val="15"/>
+    </w:rPr>
+  </w:style>
+  <w:style w:type="character" w:customStyle="1" w:styleId="SubtitleChar">
+    <w:name w:val="Subtitle Char"/>
+    <w:basedOn w:val="DefaultParagraphFont"/>
+    <w:link w:val="Subtitle"/>
+    <w:uiPriority w:val="11"/>
+    <w:rsid w:val="00CC1B1B"/>
+    <w:rPr>
+      <w:rFonts w:eastAsiaTheme="minorEastAsia"/>
+      <w:color w:val="5A5A5A" w:themeColor="text1" w:themeTint="A5"/>
+      <w:spacing w:val="15"/>
     </w:rPr>
   </w:style>
 </w:styles>

</xml_diff>

<commit_message>
:bookmark: Final push, end of this project
This is the final push before sending the project to my teacher
</commit_message>
<xml_diff>
--- a/LO21 A2020 Projet.docx
+++ b/LO21 A2020 Projet.docx
@@ -1324,202 +1324,6 @@
       <w:tblPr>
         <w:tblStyle w:val="TableGrid"/>
         <w:tblW w:w="0" w:type="auto"/>
-        <w:tblLook w:val="04A0" w:firstRow="1" w:lastRow="0" w:firstColumn="1" w:lastColumn="0" w:noHBand="0" w:noVBand="1"/>
-      </w:tblPr>
-      <w:tblGrid>
-        <w:gridCol w:w="9016"/>
-      </w:tblGrid>
-      <w:tr>
-        <w:trPr>
-          <w:cantSplit/>
-        </w:trPr>
-        <w:tc>
-          <w:tcPr>
-            <w:tcW w:w="9016" w:type="dxa"/>
-            <w:tcBorders>
-              <w:left w:val="nil"/>
-              <w:bottom w:val="single" w:sz="4" w:space="0" w:color="auto"/>
-              <w:right w:val="nil"/>
-            </w:tcBorders>
-            <w:shd w:val="clear" w:color="F4B083" w:themeColor="accent2" w:themeTint="99" w:fill="auto"/>
-          </w:tcPr>
-          <w:p>
-            <w:pPr>
-              <w:pStyle w:val="NoSpacing"/>
-            </w:pPr>
-          </w:p>
-        </w:tc>
-      </w:tr>
-      <w:tr>
-        <w:trPr>
-          <w:cantSplit/>
-        </w:trPr>
-        <w:tc>
-          <w:tcPr>
-            <w:tcW w:w="9016" w:type="dxa"/>
-            <w:tcBorders>
-              <w:bottom w:val="single" w:sz="4" w:space="0" w:color="auto"/>
-            </w:tcBorders>
-            <w:shd w:val="solid" w:color="F4B083" w:themeColor="accent2" w:themeTint="99" w:fill="auto"/>
-          </w:tcPr>
-          <w:p>
-            <w:pPr>
-              <w:pStyle w:val="NoSpacing"/>
-            </w:pPr>
-            <w:r>
-              <w:t>Algorithme</w:t>
-            </w:r>
-            <w:r>
-              <w:t xml:space="preserve"> : </w:t>
-            </w:r>
-          </w:p>
-        </w:tc>
-      </w:tr>
-      <w:tr>
-        <w:trPr>
-          <w:cantSplit/>
-        </w:trPr>
-        <w:tc>
-          <w:tcPr>
-            <w:tcW w:w="9016" w:type="dxa"/>
-            <w:tcBorders>
-              <w:left w:val="nil"/>
-              <w:bottom w:val="single" w:sz="4" w:space="0" w:color="auto"/>
-              <w:right w:val="nil"/>
-            </w:tcBorders>
-            <w:shd w:val="solid" w:color="FBE4D5" w:themeColor="accent2" w:themeTint="33" w:fill="auto"/>
-          </w:tcPr>
-          <w:p>
-            <w:pPr>
-              <w:pStyle w:val="NoSpacing"/>
-            </w:pPr>
-            <w:r>
-              <w:rPr>
-                <w:b/>
-                <w:bCs/>
-              </w:rPr>
-              <w:t>Nom Fonction :</w:t>
-            </w:r>
-            <w:r>
-              <w:rPr>
-                <w:b/>
-                <w:bCs/>
-              </w:rPr>
-              <w:br/>
-            </w:r>
-            <w:r>
-              <w:rPr>
-                <w:b/>
-                <w:bCs/>
-              </w:rPr>
-              <w:t>Données</w:t>
-            </w:r>
-            <w:r>
-              <w:rPr>
-                <w:b/>
-                <w:bCs/>
-              </w:rPr>
-              <w:t xml:space="preserve">  </w:t>
-            </w:r>
-            <w:r>
-              <w:br/>
-            </w:r>
-            <w:r>
-              <w:rPr>
-                <w:b/>
-                <w:bCs/>
-              </w:rPr>
-              <w:t>Résultat</w:t>
-            </w:r>
-            <w:r>
-              <w:rPr>
-                <w:b/>
-                <w:bCs/>
-              </w:rPr>
-              <w:t xml:space="preserve">   </w:t>
-            </w:r>
-          </w:p>
-          <w:p>
-            <w:pPr>
-              <w:pStyle w:val="NoSpacing"/>
-            </w:pPr>
-            <w:r>
-              <w:rPr>
-                <w:b/>
-                <w:bCs/>
-              </w:rPr>
-              <w:t>Lexique :</w:t>
-            </w:r>
-          </w:p>
-          <w:p>
-            <w:pPr>
-              <w:pStyle w:val="NoSpacing"/>
-            </w:pPr>
-          </w:p>
-          <w:p>
-            <w:pPr>
-              <w:pStyle w:val="NoSpacing"/>
-            </w:pPr>
-          </w:p>
-          <w:p>
-            <w:pPr>
-              <w:pStyle w:val="NoSpacing"/>
-              <w:rPr>
-                <w:b/>
-                <w:bCs/>
-              </w:rPr>
-            </w:pPr>
-            <w:r>
-              <w:rPr>
-                <w:b/>
-                <w:bCs/>
-              </w:rPr>
-              <w:t>Début</w:t>
-            </w:r>
-          </w:p>
-          <w:p>
-            <w:pPr>
-              <w:pStyle w:val="NoSpacing"/>
-            </w:pPr>
-          </w:p>
-          <w:p>
-            <w:pPr>
-              <w:pStyle w:val="NoSpacing"/>
-            </w:pPr>
-          </w:p>
-          <w:p>
-            <w:pPr>
-              <w:pStyle w:val="NoSpacing"/>
-              <w:rPr>
-                <w:b/>
-                <w:bCs/>
-              </w:rPr>
-            </w:pPr>
-            <w:r>
-              <w:rPr>
-                <w:b/>
-                <w:bCs/>
-              </w:rPr>
-              <w:t>Fin</w:t>
-            </w:r>
-          </w:p>
-        </w:tc>
-      </w:tr>
-    </w:tbl>
-    <w:p>
-      <w:pPr>
-        <w:pStyle w:val="NoSpacing"/>
-      </w:pPr>
-    </w:p>
-    <w:p>
-      <w:pPr>
-        <w:pStyle w:val="NoSpacing"/>
-      </w:pPr>
-    </w:p>
-    <w:tbl>
-      <w:tblPr>
-        <w:tblStyle w:val="TableGrid"/>
-        <w:tblW w:w="0" w:type="auto"/>
         <w:tblInd w:w="-5" w:type="dxa"/>
         <w:tblLook w:val="04A0" w:firstRow="1" w:lastRow="0" w:firstColumn="1" w:lastColumn="0" w:noHBand="0" w:noVBand="1"/>
       </w:tblPr>
@@ -1957,16 +1761,6 @@
         <w:pStyle w:val="NoSpacing"/>
       </w:pPr>
     </w:p>
-    <w:p>
-      <w:pPr>
-        <w:pStyle w:val="NoSpacing"/>
-      </w:pPr>
-    </w:p>
-    <w:p>
-      <w:r>
-        <w:br w:type="page"/>
-      </w:r>
-    </w:p>
     <w:tbl>
       <w:tblPr>
         <w:tblStyle w:val="TableGrid"/>
@@ -1995,7 +1789,9 @@
               <w:pStyle w:val="NoSpacing"/>
             </w:pPr>
             <w:r>
-              <w:lastRenderedPageBreak/>
+              <w:br w:type="page"/>
+            </w:r>
+            <w:r>
               <w:t>-</w:t>
             </w:r>
             <w:r>
@@ -2606,6 +2402,11 @@
         <w:pStyle w:val="NoSpacing"/>
       </w:pPr>
     </w:p>
+    <w:p>
+      <w:r>
+        <w:br w:type="page"/>
+      </w:r>
+    </w:p>
     <w:tbl>
       <w:tblPr>
         <w:tblStyle w:val="TableGrid"/>
@@ -2634,6 +2435,7 @@
               <w:pStyle w:val="NoSpacing"/>
             </w:pPr>
             <w:r>
+              <w:lastRenderedPageBreak/>
               <w:t>-</w:t>
             </w:r>
             <w:r>
@@ -3181,16 +2983,8 @@
         <w:pStyle w:val="NoSpacing"/>
       </w:pPr>
     </w:p>
-    <w:p>
-      <w:pPr>
-        <w:pStyle w:val="NoSpacing"/>
-      </w:pPr>
-    </w:p>
-    <w:p>
-      <w:r>
-        <w:br w:type="page"/>
-      </w:r>
-    </w:p>
+    <w:p/>
+    <w:p/>
     <w:tbl>
       <w:tblPr>
         <w:tblStyle w:val="TableGrid"/>
@@ -3219,7 +3013,6 @@
               <w:pStyle w:val="NoSpacing"/>
             </w:pPr>
             <w:r>
-              <w:lastRenderedPageBreak/>
               <w:t>-P est la prémisse de la règle à tester</w:t>
             </w:r>
           </w:p>
@@ -3888,6 +3681,11 @@
         <w:pStyle w:val="NoSpacing"/>
       </w:pPr>
     </w:p>
+    <w:p>
+      <w:r>
+        <w:br w:type="page"/>
+      </w:r>
+    </w:p>
     <w:tbl>
       <w:tblPr>
         <w:tblStyle w:val="TableGrid"/>
@@ -3916,6 +3714,7 @@
               <w:pStyle w:val="NoSpacing"/>
             </w:pPr>
             <w:r>
+              <w:lastRenderedPageBreak/>
               <w:t xml:space="preserve">- </w:t>
             </w:r>
             <w:proofErr w:type="spellStart"/>
@@ -4546,11 +4345,6 @@
       </w:tr>
     </w:tbl>
     <w:p/>
-    <w:p>
-      <w:r>
-        <w:br w:type="page"/>
-      </w:r>
-    </w:p>
     <w:tbl>
       <w:tblPr>
         <w:tblStyle w:val="TableGrid"/>
@@ -4579,7 +4373,6 @@
               <w:pStyle w:val="NoSpacing"/>
             </w:pPr>
             <w:r>
-              <w:lastRenderedPageBreak/>
               <w:t>-P est la liste de toutes les propositions de la BDC</w:t>
             </w:r>
           </w:p>
@@ -5231,6 +5024,11 @@
       </w:tr>
     </w:tbl>
     <w:p/>
+    <w:p>
+      <w:r>
+        <w:br w:type="page"/>
+      </w:r>
+    </w:p>
     <w:tbl>
       <w:tblPr>
         <w:tblStyle w:val="TableGrid"/>
@@ -5259,6 +5057,7 @@
               <w:pStyle w:val="NoSpacing"/>
             </w:pPr>
             <w:r>
+              <w:lastRenderedPageBreak/>
               <w:t>-P est la liste de toutes les propositions de la BDC</w:t>
             </w:r>
           </w:p>

</xml_diff>